<commit_message>
unified the sw hw & product ID messages
</commit_message>
<xml_diff>
--- a/documentation/Aries ATU concept.docx
+++ b/documentation/Aries ATU concept.docx
@@ -3491,8 +3491,6 @@
             <w:r>
               <w:t>Sent from PC to Aries</w:t>
             </w:r>
-            <w:bookmarkStart w:id="0" w:name="_GoBack"/>
-            <w:bookmarkEnd w:id="0"/>
           </w:p>
         </w:tc>
         <w:tc>
@@ -3516,7 +3514,7 @@
               <w:keepNext/>
             </w:pPr>
             <w:r>
-              <w:t>Query product type</w:t>
+              <w:t>Query s/w Version</w:t>
             </w:r>
           </w:p>
         </w:tc>
@@ -3529,7 +3527,7 @@
               <w:keepNext/>
             </w:pPr>
             <w:r>
-              <w:t>CAT message ZZZT;</w:t>
+              <w:t>ZZZS;</w:t>
             </w:r>
           </w:p>
           <w:p>
@@ -3541,7 +3539,7 @@
             </w:r>
             <w:proofErr w:type="spellStart"/>
             <w:r>
-              <w:t>ZZZTn</w:t>
+              <w:t>ZZZSppnnmmm</w:t>
             </w:r>
             <w:proofErr w:type="spellEnd"/>
             <w:r>
@@ -3558,136 +3556,30 @@
               <w:keepNext/>
             </w:pPr>
             <w:r>
-              <w:t>n=1: Andromeda</w:t>
-            </w:r>
-          </w:p>
-          <w:p>
-            <w:pPr>
-              <w:keepNext/>
-            </w:pPr>
-            <w:r>
-              <w:t>n=2: Aries</w:t>
-            </w:r>
-          </w:p>
-        </w:tc>
-      </w:tr>
-      <w:tr>
-        <w:tc>
-          <w:tcPr>
-            <w:tcW w:w="1609" w:type="dxa"/>
-          </w:tcPr>
-          <w:p>
-            <w:pPr>
-              <w:keepNext/>
-            </w:pPr>
-            <w:r>
-              <w:t>Query hardware version</w:t>
-            </w:r>
-          </w:p>
-        </w:tc>
-        <w:tc>
-          <w:tcPr>
-            <w:tcW w:w="2899" w:type="dxa"/>
-          </w:tcPr>
-          <w:p>
-            <w:pPr>
-              <w:keepNext/>
-            </w:pPr>
-            <w:r>
-              <w:t>ZZZH;</w:t>
-            </w:r>
-          </w:p>
-          <w:p>
-            <w:pPr>
-              <w:keepNext/>
-            </w:pPr>
-            <w:r>
-              <w:t xml:space="preserve">Response </w:t>
-            </w:r>
+              <w:t>pp=product id</w:t>
+            </w:r>
+          </w:p>
+          <w:p>
+            <w:pPr>
+              <w:keepNext/>
+            </w:pPr>
+            <w:r>
+              <w:t>1: Andromeda  2: Aries  3: Ganymede</w:t>
+            </w:r>
+          </w:p>
+          <w:p>
+            <w:pPr>
+              <w:keepNext/>
+            </w:pPr>
             <w:proofErr w:type="spellStart"/>
             <w:r>
-              <w:t>ZZZHmm</w:t>
+              <w:t>nn</w:t>
             </w:r>
             <w:proofErr w:type="spellEnd"/>
             <w:r>
-              <w:t>;</w:t>
-            </w:r>
-          </w:p>
-          <w:p>
-            <w:pPr>
-              <w:keepNext/>
-            </w:pPr>
-          </w:p>
-        </w:tc>
-        <w:tc>
-          <w:tcPr>
-            <w:tcW w:w="4508" w:type="dxa"/>
-          </w:tcPr>
-          <w:p>
-            <w:pPr>
-              <w:keepNext/>
-            </w:pPr>
-            <w:r>
-              <w:t>mm=0: early prototype</w:t>
-            </w:r>
-          </w:p>
-          <w:p>
-            <w:pPr>
-              <w:keepNext/>
-            </w:pPr>
-            <w:r>
-              <w:t>mm=1: V1 prototype</w:t>
-            </w:r>
-          </w:p>
-        </w:tc>
-      </w:tr>
-      <w:tr>
-        <w:tc>
-          <w:tcPr>
-            <w:tcW w:w="1609" w:type="dxa"/>
-          </w:tcPr>
-          <w:p>
-            <w:pPr>
-              <w:keepNext/>
-            </w:pPr>
-            <w:r>
-              <w:t>Query s/w Version</w:t>
-            </w:r>
-          </w:p>
-        </w:tc>
-        <w:tc>
-          <w:tcPr>
-            <w:tcW w:w="2899" w:type="dxa"/>
-          </w:tcPr>
-          <w:p>
-            <w:pPr>
-              <w:keepNext/>
-            </w:pPr>
-            <w:r>
-              <w:t>ZZZS;</w:t>
-            </w:r>
-          </w:p>
-          <w:p>
-            <w:pPr>
-              <w:keepNext/>
-            </w:pPr>
-            <w:r>
-              <w:t xml:space="preserve">Response </w:t>
-            </w:r>
-            <w:proofErr w:type="spellStart"/>
-            <w:r>
-              <w:t>ZZZSmmm</w:t>
-            </w:r>
-            <w:proofErr w:type="spellEnd"/>
-            <w:r>
-              <w:t>;</w:t>
-            </w:r>
-          </w:p>
-        </w:tc>
-        <w:tc>
-          <w:tcPr>
-            <w:tcW w:w="4508" w:type="dxa"/>
-          </w:tcPr>
+              <w:t>= hardware version</w:t>
+            </w:r>
+          </w:p>
           <w:p>
             <w:pPr>
               <w:keepNext/>
@@ -3705,33 +3597,18 @@
         <w:t xml:space="preserve">Of these only </w:t>
       </w:r>
       <w:r>
-        <w:t>3</w:t>
-      </w:r>
-      <w:r>
-        <w:t xml:space="preserve"> </w:t>
-      </w:r>
-      <w:r>
-        <w:t>are</w:t>
-      </w:r>
-      <w:r>
-        <w:t xml:space="preserve"> new message</w:t>
-      </w:r>
-      <w:r>
-        <w:t>s</w:t>
-      </w:r>
-      <w:r>
-        <w:t xml:space="preserve"> to be recognised by Thetis</w:t>
-      </w:r>
-      <w:r>
-        <w:t xml:space="preserve"> (ZZZT, ZZOZ, </w:t>
-      </w:r>
-      <w:proofErr w:type="gramStart"/>
-      <w:r>
-        <w:t>ZZOX</w:t>
-      </w:r>
-      <w:proofErr w:type="gramEnd"/>
-      <w:r>
-        <w:t>)</w:t>
+        <w:t>1 is a</w:t>
+      </w:r>
+      <w:r>
+        <w:t xml:space="preserve"> new message to be recognised by Thetis</w:t>
+      </w:r>
+      <w:r>
+        <w:t xml:space="preserve"> (</w:t>
+      </w:r>
+      <w:bookmarkStart w:id="0" w:name="_GoBack"/>
+      <w:bookmarkEnd w:id="0"/>
+      <w:r>
+        <w:t>ZZOX)</w:t>
       </w:r>
     </w:p>
     <w:p>
@@ -3775,7 +3652,7 @@
           <v:shape id="_x0000_i1025" type="#_x0000_t75" style="width:361.05pt;height:115.5pt" o:ole="">
             <v:imagedata r:id="rId8" o:title=""/>
           </v:shape>
-          <o:OLEObject Type="Embed" ProgID="Visio.Drawing.11" ShapeID="_x0000_i1025" DrawAspect="Content" ObjectID="_1635521503" r:id="rId9"/>
+          <o:OLEObject Type="Embed" ProgID="Visio.Drawing.11" ShapeID="_x0000_i1025" DrawAspect="Content" ObjectID="_1635785558" r:id="rId9"/>
         </w:object>
       </w:r>
     </w:p>
@@ -3793,7 +3670,7 @@
           <v:shape id="_x0000_i1026" type="#_x0000_t75" style="width:362.15pt;height:132.2pt" o:ole="">
             <v:imagedata r:id="rId10" o:title=""/>
           </v:shape>
-          <o:OLEObject Type="Embed" ProgID="Excel.Sheet.12" ShapeID="_x0000_i1026" DrawAspect="Content" ObjectID="_1635521504" r:id="rId11"/>
+          <o:OLEObject Type="Embed" ProgID="Excel.Sheet.12" ShapeID="_x0000_i1026" DrawAspect="Content" ObjectID="_1635785559" r:id="rId11"/>
         </w:object>
       </w:r>
     </w:p>
@@ -3949,7 +3826,7 @@
           <v:shape id="_x0000_i1027" type="#_x0000_t75" style="width:340.65pt;height:340.65pt" o:ole="">
             <v:imagedata r:id="rId12" o:title=""/>
           </v:shape>
-          <o:OLEObject Type="Embed" ProgID="Visio.Drawing.15" ShapeID="_x0000_i1027" DrawAspect="Content" ObjectID="_1635521505" r:id="rId13"/>
+          <o:OLEObject Type="Embed" ProgID="Visio.Drawing.15" ShapeID="_x0000_i1027" DrawAspect="Content" ObjectID="_1635785560" r:id="rId13"/>
         </w:object>
       </w:r>
     </w:p>
@@ -4011,7 +3888,7 @@
           <v:shape id="_x0000_i1028" type="#_x0000_t75" style="width:340.65pt;height:340.65pt" o:ole="">
             <v:imagedata r:id="rId14" o:title=""/>
           </v:shape>
-          <o:OLEObject Type="Embed" ProgID="Visio.Drawing.15" ShapeID="_x0000_i1028" DrawAspect="Content" ObjectID="_1635521506" r:id="rId15"/>
+          <o:OLEObject Type="Embed" ProgID="Visio.Drawing.15" ShapeID="_x0000_i1028" DrawAspect="Content" ObjectID="_1635785561" r:id="rId15"/>
         </w:object>
       </w:r>
     </w:p>
@@ -4102,7 +3979,7 @@
                 <v:shape id="_x0000_i1029" type="#_x0000_t75" style="width:201.5pt;height:201.5pt" o:ole="">
                   <v:imagedata r:id="rId16" o:title=""/>
                 </v:shape>
-                <o:OLEObject Type="Embed" ProgID="Visio.Drawing.15" ShapeID="_x0000_i1029" DrawAspect="Content" ObjectID="_1635521507" r:id="rId17"/>
+                <o:OLEObject Type="Embed" ProgID="Visio.Drawing.15" ShapeID="_x0000_i1029" DrawAspect="Content" ObjectID="_1635785562" r:id="rId17"/>
               </w:object>
             </w:r>
           </w:p>
@@ -4121,7 +3998,7 @@
                 <v:shape id="_x0000_i1030" type="#_x0000_t75" style="width:204.7pt;height:204.7pt" o:ole="">
                   <v:imagedata r:id="rId18" o:title=""/>
                 </v:shape>
-                <o:OLEObject Type="Embed" ProgID="Visio.Drawing.15" ShapeID="_x0000_i1030" DrawAspect="Content" ObjectID="_1635521508" r:id="rId19"/>
+                <o:OLEObject Type="Embed" ProgID="Visio.Drawing.15" ShapeID="_x0000_i1030" DrawAspect="Content" ObjectID="_1635785563" r:id="rId19"/>
               </w:object>
             </w:r>
           </w:p>
@@ -4208,7 +4085,7 @@
                 <v:shape id="_x0000_i1031" type="#_x0000_t75" style="width:152.05pt;height:173.55pt" o:ole="">
                   <v:imagedata r:id="rId20" o:title=""/>
                 </v:shape>
-                <o:OLEObject Type="Embed" ProgID="Visio.Drawing.15" ShapeID="_x0000_i1031" DrawAspect="Content" ObjectID="_1635521509" r:id="rId21"/>
+                <o:OLEObject Type="Embed" ProgID="Visio.Drawing.15" ShapeID="_x0000_i1031" DrawAspect="Content" ObjectID="_1635785564" r:id="rId21"/>
               </w:object>
             </w:r>
           </w:p>
@@ -4230,7 +4107,7 @@
                 <v:shape id="_x0000_i1032" type="#_x0000_t75" style="width:201.5pt;height:201.5pt" o:ole="">
                   <v:imagedata r:id="rId22" o:title=""/>
                 </v:shape>
-                <o:OLEObject Type="Embed" ProgID="Visio.Drawing.15" ShapeID="_x0000_i1032" DrawAspect="Content" ObjectID="_1635521510" r:id="rId23"/>
+                <o:OLEObject Type="Embed" ProgID="Visio.Drawing.15" ShapeID="_x0000_i1032" DrawAspect="Content" ObjectID="_1635785565" r:id="rId23"/>
               </w:object>
             </w:r>
           </w:p>
@@ -4254,7 +4131,7 @@
                 <v:shape id="_x0000_i1033" type="#_x0000_t75" style="width:152.05pt;height:173.55pt" o:ole="">
                   <v:imagedata r:id="rId24" o:title=""/>
                 </v:shape>
-                <o:OLEObject Type="Embed" ProgID="Visio.Drawing.15" ShapeID="_x0000_i1033" DrawAspect="Content" ObjectID="_1635521511" r:id="rId25"/>
+                <o:OLEObject Type="Embed" ProgID="Visio.Drawing.15" ShapeID="_x0000_i1033" DrawAspect="Content" ObjectID="_1635785566" r:id="rId25"/>
               </w:object>
             </w:r>
           </w:p>
@@ -4279,7 +4156,7 @@
                 <v:shape id="_x0000_i1034" type="#_x0000_t75" style="width:201.5pt;height:201.5pt" o:ole="">
                   <v:imagedata r:id="rId26" o:title=""/>
                 </v:shape>
-                <o:OLEObject Type="Embed" ProgID="Visio.Drawing.15" ShapeID="_x0000_i1034" DrawAspect="Content" ObjectID="_1635521512" r:id="rId27"/>
+                <o:OLEObject Type="Embed" ProgID="Visio.Drawing.15" ShapeID="_x0000_i1034" DrawAspect="Content" ObjectID="_1635785567" r:id="rId27"/>
               </w:object>
             </w:r>
           </w:p>
@@ -7330,7 +7207,7 @@
           <v:shape id="_x0000_i1035" type="#_x0000_t75" style="width:397.6pt;height:494.35pt" o:ole="">
             <v:imagedata r:id="rId30" o:title=""/>
           </v:shape>
-          <o:OLEObject Type="Embed" ProgID="Visio.Drawing.11" ShapeID="_x0000_i1035" DrawAspect="Content" ObjectID="_1635521513" r:id="rId31"/>
+          <o:OLEObject Type="Embed" ProgID="Visio.Drawing.11" ShapeID="_x0000_i1035" DrawAspect="Content" ObjectID="_1635785568" r:id="rId31"/>
         </w:object>
       </w:r>
     </w:p>
@@ -16448,7 +16325,7 @@
 </file>
 
 <file path=customXml/itemProps1.xml><?xml version="1.0" encoding="utf-8"?>
-<ds:datastoreItem xmlns:ds="http://schemas.openxmlformats.org/officeDocument/2006/customXml" ds:itemID="{E30FE09D-97EB-4600-8B19-71A015C250A2}">
+<ds:datastoreItem xmlns:ds="http://schemas.openxmlformats.org/officeDocument/2006/customXml" ds:itemID="{78E2C8CB-B4FA-4504-ABC8-2250E844C274}">
   <ds:schemaRefs>
     <ds:schemaRef ds:uri="http://schemas.openxmlformats.org/officeDocument/2006/bibliography"/>
   </ds:schemaRefs>

</xml_diff>

<commit_message>
updated code with Thetis interface
</commit_message>
<xml_diff>
--- a/documentation/Aries ATU concept.docx
+++ b/documentation/Aries ATU concept.docx
@@ -351,6 +351,9 @@
         <w:gridCol w:w="4508"/>
       </w:tblGrid>
       <w:tr>
+        <w:trPr>
+          <w:cantSplit/>
+        </w:trPr>
         <w:tc>
           <w:tcPr>
             <w:tcW w:w="4508" w:type="dxa"/>
@@ -389,20 +392,85 @@
         </w:tc>
       </w:tr>
       <w:tr>
+        <w:trPr>
+          <w:cantSplit/>
+        </w:trPr>
         <w:tc>
           <w:tcPr>
             <w:tcW w:w="4508" w:type="dxa"/>
           </w:tcPr>
           <w:p>
             <w:r>
+              <w:t xml:space="preserve">At </w:t>
+            </w:r>
+            <w:proofErr w:type="spellStart"/>
+            <w:r>
+              <w:t>Startup</w:t>
+            </w:r>
+            <w:proofErr w:type="spellEnd"/>
+            <w:r>
+              <w:t>:</w:t>
+            </w:r>
+          </w:p>
+          <w:p>
+            <w:r>
+              <w:t xml:space="preserve">Find the band and hence antenna in use. </w:t>
+            </w:r>
+          </w:p>
+          <w:p>
+            <w:pPr>
+              <w:spacing w:before="120"/>
+            </w:pPr>
+            <w:r>
+              <w:t>Find if Aries enabled for that band. Send enabled/not enabled message.</w:t>
+            </w:r>
+          </w:p>
+          <w:p>
+            <w:pPr>
+              <w:spacing w:before="120"/>
+            </w:pPr>
+            <w:r>
+              <w:t xml:space="preserve">For initial TX frequency: send frequency. </w:t>
+            </w:r>
+          </w:p>
+          <w:p>
+            <w:r>
+              <w:t>Initialise ATU display symbol – either “off” or “no solution”</w:t>
+            </w:r>
+          </w:p>
+        </w:tc>
+        <w:tc>
+          <w:tcPr>
+            <w:tcW w:w="4508" w:type="dxa"/>
+          </w:tcPr>
+          <w:p>
+            <w:pPr>
+              <w:spacing w:before="120"/>
+            </w:pPr>
+          </w:p>
+        </w:tc>
+      </w:tr>
+      <w:tr>
+        <w:trPr>
+          <w:cantSplit/>
+        </w:trPr>
+        <w:tc>
+          <w:tcPr>
+            <w:tcW w:w="4508" w:type="dxa"/>
+          </w:tcPr>
+          <w:p>
+            <w:r>
+              <w:lastRenderedPageBreak/>
               <w:t>When an antenna is changed, Thetis sends an enable or bypass command to Aries</w:t>
             </w:r>
             <w:r>
               <w:t xml:space="preserve"> and new antenna number</w:t>
             </w:r>
           </w:p>
-          <w:p/>
-          <w:p>
+          <w:p>
+            <w:pPr>
+              <w:spacing w:before="120"/>
+            </w:pPr>
             <w:r>
               <w:t>If Aries</w:t>
             </w:r>
@@ -416,8 +484,16 @@
               <w:t>, Thetis displays a symbol on the display</w:t>
             </w:r>
           </w:p>
-          <w:p/>
-          <w:p/>
+          <w:p>
+            <w:pPr>
+              <w:spacing w:before="120"/>
+            </w:pPr>
+          </w:p>
+          <w:p>
+            <w:pPr>
+              <w:spacing w:before="120"/>
+            </w:pPr>
+          </w:p>
           <w:p>
             <w:r>
               <w:t>If a tuning solution is reported as available, the green LED is lit and the ATU display symbol is highlighted.</w:t>
@@ -451,8 +527,10 @@
               <w:t xml:space="preserve"> to set these relay values. </w:t>
             </w:r>
           </w:p>
-          <w:p/>
-          <w:p>
+          <w:p>
+            <w:pPr>
+              <w:spacing w:before="120"/>
+            </w:pPr>
             <w:r>
               <w:t>A message is sent back to Thetis with solution available or not available</w:t>
             </w:r>
@@ -460,24 +538,30 @@
         </w:tc>
       </w:tr>
       <w:tr>
+        <w:trPr>
+          <w:cantSplit/>
+        </w:trPr>
         <w:tc>
           <w:tcPr>
             <w:tcW w:w="4508" w:type="dxa"/>
           </w:tcPr>
           <w:p>
             <w:r>
-              <w:lastRenderedPageBreak/>
               <w:t>When a band is changed, Thetis sends a new frequency message to Aries</w:t>
             </w:r>
           </w:p>
-          <w:p/>
-          <w:p>
+          <w:p>
+            <w:pPr>
+              <w:spacing w:before="120"/>
+            </w:pPr>
             <w:r>
               <w:t>When the radio is tuned by more than 10KHz from the last frequency, a new frequency message is sent to Aries.</w:t>
             </w:r>
           </w:p>
-          <w:p/>
-          <w:p>
+          <w:p>
+            <w:pPr>
+              <w:spacing w:before="120"/>
+            </w:pPr>
             <w:r>
               <w:t xml:space="preserve">If a tuning solution is reported as available, the green LED is lit and the ATU display symbol is highlighted. </w:t>
             </w:r>
@@ -510,8 +594,10 @@
               <w:t xml:space="preserve"> to set these relay values. </w:t>
             </w:r>
           </w:p>
-          <w:p/>
-          <w:p>
+          <w:p>
+            <w:pPr>
+              <w:spacing w:before="120"/>
+            </w:pPr>
             <w:r>
               <w:t>A message is sent back to Thetis with solution available or not available.</w:t>
             </w:r>
@@ -519,6 +605,9 @@
         </w:tc>
       </w:tr>
       <w:tr>
+        <w:trPr>
+          <w:cantSplit/>
+        </w:trPr>
         <w:tc>
           <w:tcPr>
             <w:tcW w:w="4508" w:type="dxa"/>
@@ -549,6 +638,7 @@
           </w:p>
           <w:p>
             <w:pPr>
+              <w:spacing w:before="120"/>
               <w:rPr>
                 <w:b/>
               </w:rPr>
@@ -581,6 +671,9 @@
         </w:tc>
       </w:tr>
       <w:tr>
+        <w:trPr>
+          <w:cantSplit/>
+        </w:trPr>
         <w:tc>
           <w:tcPr>
             <w:tcW w:w="4508" w:type="dxa"/>
@@ -603,6 +696,9 @@
         </w:tc>
       </w:tr>
       <w:tr>
+        <w:trPr>
+          <w:cantSplit/>
+        </w:trPr>
         <w:tc>
           <w:tcPr>
             <w:tcW w:w="4508" w:type="dxa"/>
@@ -612,10 +708,10 @@
               <w:t>When TUNE is selected: the red LED is lit. A “tune now” message sent to Aries.</w:t>
             </w:r>
           </w:p>
-          <w:p/>
-          <w:p/>
-          <w:p/>
-          <w:p>
+          <w:p>
+            <w:pPr>
+              <w:spacing w:before="120"/>
+            </w:pPr>
             <w:r>
               <w:t xml:space="preserve">Thetis </w:t>
             </w:r>
@@ -645,8 +741,10 @@
               <w:t xml:space="preserve">Aries begins its algorithm to find a new solution. When complete, if a good solution was found it is stored in EEPROM. </w:t>
             </w:r>
           </w:p>
-          <w:p/>
-          <w:p>
+          <w:p>
+            <w:pPr>
+              <w:spacing w:before="120"/>
+            </w:pPr>
             <w:r>
               <w:t>Aries sends a message back saying “tune complete” and “successful/not successful”.</w:t>
             </w:r>
@@ -654,6 +752,9 @@
         </w:tc>
       </w:tr>
       <w:tr>
+        <w:trPr>
+          <w:cantSplit/>
+        </w:trPr>
         <w:tc>
           <w:tcPr>
             <w:tcW w:w="4508" w:type="dxa"/>
@@ -663,6 +764,27 @@
               <w:t>If user requests settings for ANT1/2/3 to be cleared</w:t>
             </w:r>
           </w:p>
+          <w:p>
+            <w:pPr>
+              <w:spacing w:before="120"/>
+            </w:pPr>
+            <w:r>
+              <w:t>Display “erasing…”</w:t>
+            </w:r>
+          </w:p>
+          <w:p>
+            <w:pPr>
+              <w:spacing w:before="120"/>
+            </w:pPr>
+          </w:p>
+          <w:p>
+            <w:pPr>
+              <w:spacing w:before="120"/>
+            </w:pPr>
+            <w:r>
+              <w:t>Change display to “Done”</w:t>
+            </w:r>
+          </w:p>
         </w:tc>
         <w:tc>
           <w:tcPr>
@@ -672,23 +794,39 @@
             <w:r>
               <w:t>All tuning solutions for that antenna are erased from EEPROM. If that antenna is selected, Aries enters bypass state.</w:t>
             </w:r>
-          </w:p>
-          <w:p/>
-          <w:p>
+            <w:r>
+              <w:t xml:space="preserve"> </w:t>
+            </w:r>
             <w:r>
               <w:t>(note this takes around 5 seconds I think)</w:t>
+            </w:r>
+          </w:p>
+          <w:p>
+            <w:pPr>
+              <w:spacing w:before="120"/>
+            </w:pPr>
+            <w:r>
+              <w:t>ARIES sends a response message when complete</w:t>
+            </w:r>
+            <w:r>
+              <w:t xml:space="preserve"> </w:t>
+            </w:r>
+            <w:r>
+              <w:t>If selected antenna == erased antenna, ARIES sends “not successful”</w:t>
             </w:r>
           </w:p>
         </w:tc>
       </w:tr>
     </w:tbl>
-    <w:p/>
-    <w:p>
-      <w:r>
-        <w:t>We might consider a new tab on the Setup-antenna page something like:</w:t>
-      </w:r>
-    </w:p>
-    <w:p>
+    <w:p>
+      <w:pPr>
+        <w:keepNext/>
+      </w:pPr>
+    </w:p>
+    <w:p>
+      <w:pPr>
+        <w:keepNext/>
+      </w:pPr>
       <w:r>
         <w:rPr>
           <w:noProof/>
@@ -697,7 +835,250 @@
         <mc:AlternateContent>
           <mc:Choice Requires="wps">
             <w:drawing>
-              <wp:anchor distT="0" distB="0" distL="114300" distR="114300" simplePos="0" relativeHeight="251687936" behindDoc="0" locked="0" layoutInCell="1" allowOverlap="1" wp14:anchorId="3DD9CBD4" wp14:editId="53273197">
+              <wp:anchor distT="0" distB="0" distL="114300" distR="114300" simplePos="0" relativeHeight="251700224" behindDoc="0" locked="0" layoutInCell="1" allowOverlap="1" wp14:anchorId="6C05AC91" wp14:editId="4D4C72F5">
+                <wp:simplePos x="0" y="0"/>
+                <wp:positionH relativeFrom="column">
+                  <wp:posOffset>2407920</wp:posOffset>
+                </wp:positionH>
+                <wp:positionV relativeFrom="paragraph">
+                  <wp:posOffset>1630680</wp:posOffset>
+                </wp:positionV>
+                <wp:extent cx="934720" cy="166370"/>
+                <wp:effectExtent l="0" t="0" r="0" b="5080"/>
+                <wp:wrapNone/>
+                <wp:docPr id="25" name="Text Box 25"/>
+                <wp:cNvGraphicFramePr/>
+                <a:graphic xmlns:a="http://schemas.openxmlformats.org/drawingml/2006/main">
+                  <a:graphicData uri="http://schemas.microsoft.com/office/word/2010/wordprocessingShape">
+                    <wps:wsp>
+                      <wps:cNvSpPr txBox="1"/>
+                      <wps:spPr>
+                        <a:xfrm>
+                          <a:off x="0" y="0"/>
+                          <a:ext cx="934720" cy="166370"/>
+                        </a:xfrm>
+                        <a:prstGeom prst="rect">
+                          <a:avLst/>
+                        </a:prstGeom>
+                        <a:noFill/>
+                        <a:ln w="6350">
+                          <a:noFill/>
+                        </a:ln>
+                        <a:effectLst/>
+                      </wps:spPr>
+                      <wps:style>
+                        <a:lnRef idx="0">
+                          <a:schemeClr val="accent1"/>
+                        </a:lnRef>
+                        <a:fillRef idx="0">
+                          <a:schemeClr val="accent1"/>
+                        </a:fillRef>
+                        <a:effectRef idx="0">
+                          <a:schemeClr val="accent1"/>
+                        </a:effectRef>
+                        <a:fontRef idx="minor">
+                          <a:schemeClr val="dk1"/>
+                        </a:fontRef>
+                      </wps:style>
+                      <wps:txbx>
+                        <w:txbxContent>
+                          <w:p>
+                            <w:pPr>
+                              <w:spacing w:after="0" w:line="240" w:lineRule="auto"/>
+                              <w:rPr>
+                                <w:sz w:val="18"/>
+                                <w:szCs w:val="18"/>
+                              </w:rPr>
+                            </w:pPr>
+                            <w:r>
+                              <w:rPr>
+                                <w:sz w:val="18"/>
+                                <w:szCs w:val="18"/>
+                              </w:rPr>
+                              <w:t>Erasing….Done</w:t>
+                            </w:r>
+                          </w:p>
+                        </w:txbxContent>
+                      </wps:txbx>
+                      <wps:bodyPr rot="0" spcFirstLastPara="0" vertOverflow="overflow" horzOverflow="overflow" vert="horz" wrap="square" lIns="91440" tIns="0" rIns="91440" bIns="0" numCol="1" spcCol="0" rtlCol="0" fromWordArt="0" anchor="t" anchorCtr="0" forceAA="0" compatLnSpc="1">
+                        <a:prstTxWarp prst="textNoShape">
+                          <a:avLst/>
+                        </a:prstTxWarp>
+                        <a:noAutofit/>
+                      </wps:bodyPr>
+                    </wps:wsp>
+                  </a:graphicData>
+                </a:graphic>
+                <wp14:sizeRelH relativeFrom="margin">
+                  <wp14:pctWidth>0</wp14:pctWidth>
+                </wp14:sizeRelH>
+                <wp14:sizeRelV relativeFrom="margin">
+                  <wp14:pctHeight>0</wp14:pctHeight>
+                </wp14:sizeRelV>
+              </wp:anchor>
+            </w:drawing>
+          </mc:Choice>
+          <mc:Fallback xmlns:cx="http://schemas.microsoft.com/office/drawing/2014/chartex" xmlns:cx1="http://schemas.microsoft.com/office/drawing/2015/9/8/chartex" xmlns:cx2="http://schemas.microsoft.com/office/drawing/2015/10/21/chartex" xmlns:cx3="http://schemas.microsoft.com/office/drawing/2016/5/9/chartex" xmlns:cx4="http://schemas.microsoft.com/office/drawing/2016/5/10/chartex" xmlns:cx5="http://schemas.microsoft.com/office/drawing/2016/5/11/chartex" xmlns:cx6="http://schemas.microsoft.com/office/drawing/2016/5/12/chartex" xmlns:cx7="http://schemas.microsoft.com/office/drawing/2016/5/13/chartex" xmlns:cx8="http://schemas.microsoft.com/office/drawing/2016/5/14/chartex" xmlns:aink="http://schemas.microsoft.com/office/drawing/2016/ink" xmlns:am3d="http://schemas.microsoft.com/office/drawing/2017/model3d" xmlns:w16cid="http://schemas.microsoft.com/office/word/2016/wordml/cid" xmlns:w16se="http://schemas.microsoft.com/office/word/2015/wordml/symex">
+            <w:pict>
+              <v:shapetype w14:anchorId="6C05AC91" id="_x0000_t202" coordsize="21600,21600" o:spt="202" path="m,l,21600r21600,l21600,xe">
+                <v:stroke joinstyle="miter"/>
+                <v:path gradientshapeok="t" o:connecttype="rect"/>
+              </v:shapetype>
+              <v:shape id="Text Box 25" o:spid="_x0000_s1026" type="#_x0000_t202" style="position:absolute;margin-left:189.6pt;margin-top:128.4pt;width:73.6pt;height:13.1pt;z-index:251700224;visibility:visible;mso-wrap-style:square;mso-width-percent:0;mso-height-percent:0;mso-wrap-distance-left:9pt;mso-wrap-distance-top:0;mso-wrap-distance-right:9pt;mso-wrap-distance-bottom:0;mso-position-horizontal:absolute;mso-position-horizontal-relative:text;mso-position-vertical:absolute;mso-position-vertical-relative:text;mso-width-percent:0;mso-height-percent:0;mso-width-relative:margin;mso-height-relative:margin;v-text-anchor:top" o:gfxdata="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" filled="f" stroked="f" strokeweight=".5pt">
+                <v:textbox inset=",0,,0">
+                  <w:txbxContent>
+                    <w:p>
+                      <w:pPr>
+                        <w:spacing w:after="0" w:line="240" w:lineRule="auto"/>
+                        <w:rPr>
+                          <w:sz w:val="18"/>
+                          <w:szCs w:val="18"/>
+                        </w:rPr>
+                      </w:pPr>
+                      <w:r>
+                        <w:rPr>
+                          <w:sz w:val="18"/>
+                          <w:szCs w:val="18"/>
+                        </w:rPr>
+                        <w:t>Erasing</w:t>
+                      </w:r>
+                      <w:proofErr w:type="gramStart"/>
+                      <w:r>
+                        <w:rPr>
+                          <w:sz w:val="18"/>
+                          <w:szCs w:val="18"/>
+                        </w:rPr>
+                        <w:t>….Done</w:t>
+                      </w:r>
+                      <w:proofErr w:type="gramEnd"/>
+                    </w:p>
+                  </w:txbxContent>
+                </v:textbox>
+              </v:shape>
+            </w:pict>
+          </mc:Fallback>
+        </mc:AlternateContent>
+      </w:r>
+      <w:r>
+        <w:rPr>
+          <w:noProof/>
+          <w:lang w:eastAsia="en-GB"/>
+        </w:rPr>
+        <mc:AlternateContent>
+          <mc:Choice Requires="wps">
+            <w:drawing>
+              <wp:anchor distT="0" distB="0" distL="114300" distR="114300" simplePos="0" relativeHeight="251696128" behindDoc="0" locked="0" layoutInCell="1" allowOverlap="1" wp14:anchorId="0C317B67" wp14:editId="694D469E">
+                <wp:simplePos x="0" y="0"/>
+                <wp:positionH relativeFrom="column">
+                  <wp:posOffset>1178560</wp:posOffset>
+                </wp:positionH>
+                <wp:positionV relativeFrom="paragraph">
+                  <wp:posOffset>2504440</wp:posOffset>
+                </wp:positionV>
+                <wp:extent cx="1219200" cy="182245"/>
+                <wp:effectExtent l="0" t="0" r="19050" b="27305"/>
+                <wp:wrapNone/>
+                <wp:docPr id="22" name="Text Box 22"/>
+                <wp:cNvGraphicFramePr/>
+                <a:graphic xmlns:a="http://schemas.openxmlformats.org/drawingml/2006/main">
+                  <a:graphicData uri="http://schemas.microsoft.com/office/word/2010/wordprocessingShape">
+                    <wps:wsp>
+                      <wps:cNvSpPr txBox="1"/>
+                      <wps:spPr>
+                        <a:xfrm>
+                          <a:off x="0" y="0"/>
+                          <a:ext cx="1219200" cy="182245"/>
+                        </a:xfrm>
+                        <a:prstGeom prst="rect">
+                          <a:avLst/>
+                        </a:prstGeom>
+                        <a:solidFill>
+                          <a:schemeClr val="lt1"/>
+                        </a:solidFill>
+                        <a:ln w="6350">
+                          <a:solidFill>
+                            <a:schemeClr val="accent1">
+                              <a:shade val="50000"/>
+                            </a:schemeClr>
+                          </a:solidFill>
+                        </a:ln>
+                        <a:effectLst/>
+                      </wps:spPr>
+                      <wps:style>
+                        <a:lnRef idx="0">
+                          <a:schemeClr val="accent1"/>
+                        </a:lnRef>
+                        <a:fillRef idx="0">
+                          <a:schemeClr val="accent1"/>
+                        </a:fillRef>
+                        <a:effectRef idx="0">
+                          <a:schemeClr val="accent1"/>
+                        </a:effectRef>
+                        <a:fontRef idx="minor">
+                          <a:schemeClr val="dk1"/>
+                        </a:fontRef>
+                      </wps:style>
+                      <wps:txbx>
+                        <w:txbxContent>
+                          <w:p>
+                            <w:r>
+                              <w:rPr>
+                                <w:sz w:val="18"/>
+                                <w:szCs w:val="18"/>
+                              </w:rPr>
+                              <w:t>H/W 2; S/W 17</w:t>
+                            </w:r>
+                          </w:p>
+                        </w:txbxContent>
+                      </wps:txbx>
+                      <wps:bodyPr rot="0" spcFirstLastPara="0" vertOverflow="overflow" horzOverflow="overflow" vert="horz" wrap="square" lIns="36000" tIns="0" rIns="36000" bIns="36000" numCol="1" spcCol="0" rtlCol="0" fromWordArt="0" anchor="t" anchorCtr="0" forceAA="0" compatLnSpc="1">
+                        <a:prstTxWarp prst="textNoShape">
+                          <a:avLst/>
+                        </a:prstTxWarp>
+                        <a:noAutofit/>
+                      </wps:bodyPr>
+                    </wps:wsp>
+                  </a:graphicData>
+                </a:graphic>
+                <wp14:sizeRelH relativeFrom="margin">
+                  <wp14:pctWidth>0</wp14:pctWidth>
+                </wp14:sizeRelH>
+                <wp14:sizeRelV relativeFrom="margin">
+                  <wp14:pctHeight>0</wp14:pctHeight>
+                </wp14:sizeRelV>
+              </wp:anchor>
+            </w:drawing>
+          </mc:Choice>
+          <mc:Fallback xmlns:cx="http://schemas.microsoft.com/office/drawing/2014/chartex" xmlns:cx1="http://schemas.microsoft.com/office/drawing/2015/9/8/chartex" xmlns:cx2="http://schemas.microsoft.com/office/drawing/2015/10/21/chartex" xmlns:cx3="http://schemas.microsoft.com/office/drawing/2016/5/9/chartex" xmlns:cx4="http://schemas.microsoft.com/office/drawing/2016/5/10/chartex" xmlns:cx5="http://schemas.microsoft.com/office/drawing/2016/5/11/chartex" xmlns:cx6="http://schemas.microsoft.com/office/drawing/2016/5/12/chartex" xmlns:cx7="http://schemas.microsoft.com/office/drawing/2016/5/13/chartex" xmlns:cx8="http://schemas.microsoft.com/office/drawing/2016/5/14/chartex" xmlns:aink="http://schemas.microsoft.com/office/drawing/2016/ink" xmlns:am3d="http://schemas.microsoft.com/office/drawing/2017/model3d" xmlns:w16cid="http://schemas.microsoft.com/office/word/2016/wordml/cid" xmlns:w16se="http://schemas.microsoft.com/office/word/2015/wordml/symex">
+            <w:pict>
+              <v:shape w14:anchorId="0C317B67" id="Text Box 22" o:spid="_x0000_s1027" type="#_x0000_t202" style="position:absolute;margin-left:92.8pt;margin-top:197.2pt;width:96pt;height:14.35pt;z-index:251696128;visibility:visible;mso-wrap-style:square;mso-width-percent:0;mso-height-percent:0;mso-wrap-distance-left:9pt;mso-wrap-distance-top:0;mso-wrap-distance-right:9pt;mso-wrap-distance-bottom:0;mso-position-horizontal:absolute;mso-position-horizontal-relative:text;mso-position-vertical:absolute;mso-position-vertical-relative:text;mso-width-percent:0;mso-height-percent:0;mso-width-relative:margin;mso-height-relative:margin;v-text-anchor:top" o:gfxdata="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" fillcolor="white [3201]" strokecolor="#1f4d78 [1604]" strokeweight=".5pt">
+                <v:textbox inset="1mm,0,1mm,1mm">
+                  <w:txbxContent>
+                    <w:p>
+                      <w:r>
+                        <w:rPr>
+                          <w:sz w:val="18"/>
+                          <w:szCs w:val="18"/>
+                        </w:rPr>
+                        <w:t>H/W 2; S/W 17</w:t>
+                      </w:r>
+                    </w:p>
+                  </w:txbxContent>
+                </v:textbox>
+              </v:shape>
+            </w:pict>
+          </mc:Fallback>
+        </mc:AlternateContent>
+      </w:r>
+      <w:r>
+        <w:rPr>
+          <w:noProof/>
+          <w:lang w:eastAsia="en-GB"/>
+        </w:rPr>
+        <mc:AlternateContent>
+          <mc:Choice Requires="wps">
+            <w:drawing>
+              <wp:anchor distT="0" distB="0" distL="114300" distR="114300" simplePos="0" relativeHeight="251687936" behindDoc="0" locked="0" layoutInCell="1" allowOverlap="1" wp14:anchorId="3DD9CBD4" wp14:editId="435F4599">
                 <wp:simplePos x="0" y="0"/>
                 <wp:positionH relativeFrom="column">
                   <wp:posOffset>344170</wp:posOffset>
@@ -722,9 +1103,7 @@
                         <a:prstGeom prst="rect">
                           <a:avLst/>
                         </a:prstGeom>
-                        <a:solidFill>
-                          <a:schemeClr val="lt1"/>
-                        </a:solidFill>
+                        <a:noFill/>
                         <a:ln w="6350">
                           <a:noFill/>
                         </a:ln>
@@ -768,13 +1147,9 @@
               </wp:anchor>
             </w:drawing>
           </mc:Choice>
-          <mc:Fallback>
+          <mc:Fallback xmlns:cx="http://schemas.microsoft.com/office/drawing/2014/chartex" xmlns:cx1="http://schemas.microsoft.com/office/drawing/2015/9/8/chartex" xmlns:cx2="http://schemas.microsoft.com/office/drawing/2015/10/21/chartex" xmlns:cx3="http://schemas.microsoft.com/office/drawing/2016/5/9/chartex" xmlns:cx4="http://schemas.microsoft.com/office/drawing/2016/5/10/chartex" xmlns:cx5="http://schemas.microsoft.com/office/drawing/2016/5/11/chartex" xmlns:cx6="http://schemas.microsoft.com/office/drawing/2016/5/12/chartex" xmlns:cx7="http://schemas.microsoft.com/office/drawing/2016/5/13/chartex" xmlns:cx8="http://schemas.microsoft.com/office/drawing/2016/5/14/chartex" xmlns:aink="http://schemas.microsoft.com/office/drawing/2016/ink" xmlns:am3d="http://schemas.microsoft.com/office/drawing/2017/model3d" xmlns:w16cid="http://schemas.microsoft.com/office/word/2016/wordml/cid" xmlns:w16se="http://schemas.microsoft.com/office/word/2015/wordml/symex">
             <w:pict>
-              <v:shapetype w14:anchorId="3DD9CBD4" id="_x0000_t202" coordsize="21600,21600" o:spt="202" path="m,l,21600r21600,l21600,xe">
-                <v:stroke joinstyle="miter"/>
-                <v:path gradientshapeok="t" o:connecttype="rect"/>
-              </v:shapetype>
-              <v:shape id="Text Box 18" o:spid="_x0000_s1026" type="#_x0000_t202" style="position:absolute;margin-left:27.1pt;margin-top:165.25pt;width:1in;height:20.7pt;z-index:251687936;visibility:visible;mso-wrap-style:none;mso-height-percent:0;mso-wrap-distance-left:9pt;mso-wrap-distance-top:0;mso-wrap-distance-right:9pt;mso-wrap-distance-bottom:0;mso-position-horizontal:absolute;mso-position-horizontal-relative:text;mso-position-vertical:absolute;mso-position-vertical-relative:text;mso-height-percent:0;mso-height-relative:margin;v-text-anchor:top" o:gfxdata="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" fillcolor="white [3201]" stroked="f" strokeweight=".5pt">
+              <v:shape w14:anchorId="3DD9CBD4" id="Text Box 18" o:spid="_x0000_s1028" type="#_x0000_t202" style="position:absolute;margin-left:27.1pt;margin-top:165.25pt;width:1in;height:20.7pt;z-index:251687936;visibility:visible;mso-wrap-style:none;mso-height-percent:0;mso-wrap-distance-left:9pt;mso-wrap-distance-top:0;mso-wrap-distance-right:9pt;mso-wrap-distance-bottom:0;mso-position-horizontal:absolute;mso-position-horizontal-relative:text;mso-position-vertical:absolute;mso-position-vertical-relative:text;mso-height-percent:0;mso-height-relative:margin;v-text-anchor:top" o:gfxdata="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" filled="f" stroked="f" strokeweight=".5pt">
                 <v:textbox>
                   <w:txbxContent>
                     <w:p>
@@ -879,9 +1254,9 @@
               </wp:anchor>
             </w:drawing>
           </mc:Choice>
-          <mc:Fallback>
+          <mc:Fallback xmlns:cx="http://schemas.microsoft.com/office/drawing/2014/chartex" xmlns:cx1="http://schemas.microsoft.com/office/drawing/2015/9/8/chartex" xmlns:cx2="http://schemas.microsoft.com/office/drawing/2015/10/21/chartex" xmlns:cx3="http://schemas.microsoft.com/office/drawing/2016/5/9/chartex" xmlns:cx4="http://schemas.microsoft.com/office/drawing/2016/5/10/chartex" xmlns:cx5="http://schemas.microsoft.com/office/drawing/2016/5/11/chartex" xmlns:cx6="http://schemas.microsoft.com/office/drawing/2016/5/12/chartex" xmlns:cx7="http://schemas.microsoft.com/office/drawing/2016/5/13/chartex" xmlns:cx8="http://schemas.microsoft.com/office/drawing/2016/5/14/chartex" xmlns:aink="http://schemas.microsoft.com/office/drawing/2016/ink" xmlns:am3d="http://schemas.microsoft.com/office/drawing/2017/model3d" xmlns:w16cid="http://schemas.microsoft.com/office/word/2016/wordml/cid" xmlns:w16se="http://schemas.microsoft.com/office/word/2015/wordml/symex">
             <w:pict>
-              <v:shape w14:anchorId="7B126B6E" id="Text Box 17" o:spid="_x0000_s1027" type="#_x0000_t202" style="position:absolute;margin-left:96.7pt;margin-top:168.45pt;width:35.7pt;height:14.35pt;z-index:251685888;visibility:visible;mso-wrap-style:square;mso-width-percent:0;mso-height-percent:0;mso-wrap-distance-left:9pt;mso-wrap-distance-top:0;mso-wrap-distance-right:9pt;mso-wrap-distance-bottom:0;mso-position-horizontal:absolute;mso-position-horizontal-relative:text;mso-position-vertical:absolute;mso-position-vertical-relative:text;mso-width-percent:0;mso-height-percent:0;mso-width-relative:margin;mso-height-relative:margin;v-text-anchor:top" o:gfxdata="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" fillcolor="white [3201]" strokecolor="#1f4d78 [1604]" strokeweight=".5pt">
+              <v:shape w14:anchorId="7B126B6E" id="Text Box 17" o:spid="_x0000_s1029" type="#_x0000_t202" style="position:absolute;margin-left:96.7pt;margin-top:168.45pt;width:35.7pt;height:14.35pt;z-index:251685888;visibility:visible;mso-wrap-style:square;mso-width-percent:0;mso-height-percent:0;mso-wrap-distance-left:9pt;mso-wrap-distance-top:0;mso-wrap-distance-right:9pt;mso-wrap-distance-bottom:0;mso-position-horizontal:absolute;mso-position-horizontal-relative:text;mso-position-vertical:absolute;mso-position-vertical-relative:text;mso-width-percent:0;mso-height-percent:0;mso-width-relative:margin;mso-height-relative:margin;v-text-anchor:top" o:gfxdata="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" fillcolor="white [3201]" strokecolor="#1f4d78 [1604]" strokeweight=".5pt">
                 <v:textbox inset="1mm,0,1mm,1mm">
                   <w:txbxContent>
                     <w:p>
@@ -908,7 +1283,7 @@
         <mc:AlternateContent>
           <mc:Choice Requires="wps">
             <w:drawing>
-              <wp:anchor distT="0" distB="0" distL="114300" distR="114300" simplePos="0" relativeHeight="251683840" behindDoc="0" locked="0" layoutInCell="1" allowOverlap="1" wp14:anchorId="5B311A6D" wp14:editId="50EFA6B9">
+              <wp:anchor distT="0" distB="0" distL="114300" distR="114300" simplePos="0" relativeHeight="251683840" behindDoc="0" locked="0" layoutInCell="1" allowOverlap="1" wp14:anchorId="5B311A6D" wp14:editId="7CAAE6A5">
                 <wp:simplePos x="0" y="0"/>
                 <wp:positionH relativeFrom="column">
                   <wp:posOffset>344170</wp:posOffset>
@@ -933,9 +1308,7 @@
                         <a:prstGeom prst="rect">
                           <a:avLst/>
                         </a:prstGeom>
-                        <a:solidFill>
-                          <a:schemeClr val="lt1"/>
-                        </a:solidFill>
+                        <a:noFill/>
                         <a:ln w="6350">
                           <a:noFill/>
                         </a:ln>
@@ -979,9 +1352,9 @@
               </wp:anchor>
             </w:drawing>
           </mc:Choice>
-          <mc:Fallback>
+          <mc:Fallback xmlns:cx="http://schemas.microsoft.com/office/drawing/2014/chartex" xmlns:cx1="http://schemas.microsoft.com/office/drawing/2015/9/8/chartex" xmlns:cx2="http://schemas.microsoft.com/office/drawing/2015/10/21/chartex" xmlns:cx3="http://schemas.microsoft.com/office/drawing/2016/5/9/chartex" xmlns:cx4="http://schemas.microsoft.com/office/drawing/2016/5/10/chartex" xmlns:cx5="http://schemas.microsoft.com/office/drawing/2016/5/11/chartex" xmlns:cx6="http://schemas.microsoft.com/office/drawing/2016/5/12/chartex" xmlns:cx7="http://schemas.microsoft.com/office/drawing/2016/5/13/chartex" xmlns:cx8="http://schemas.microsoft.com/office/drawing/2016/5/14/chartex" xmlns:aink="http://schemas.microsoft.com/office/drawing/2016/ink" xmlns:am3d="http://schemas.microsoft.com/office/drawing/2017/model3d" xmlns:w16cid="http://schemas.microsoft.com/office/word/2016/wordml/cid" xmlns:w16se="http://schemas.microsoft.com/office/word/2015/wordml/symex">
             <w:pict>
-              <v:shape w14:anchorId="5B311A6D" id="Text Box 16" o:spid="_x0000_s1028" type="#_x0000_t202" style="position:absolute;margin-left:27.1pt;margin-top:123.95pt;width:1in;height:20.7pt;z-index:251683840;visibility:visible;mso-wrap-style:none;mso-height-percent:0;mso-wrap-distance-left:9pt;mso-wrap-distance-top:0;mso-wrap-distance-right:9pt;mso-wrap-distance-bottom:0;mso-position-horizontal:absolute;mso-position-horizontal-relative:text;mso-position-vertical:absolute;mso-position-vertical-relative:text;mso-height-percent:0;mso-height-relative:margin;v-text-anchor:top" o:gfxdata="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" fillcolor="white [3201]" stroked="f" strokeweight=".5pt">
+              <v:shape w14:anchorId="5B311A6D" id="Text Box 16" o:spid="_x0000_s1030" type="#_x0000_t202" style="position:absolute;margin-left:27.1pt;margin-top:123.95pt;width:1in;height:20.7pt;z-index:251683840;visibility:visible;mso-wrap-style:none;mso-height-percent:0;mso-wrap-distance-left:9pt;mso-wrap-distance-top:0;mso-wrap-distance-right:9pt;mso-wrap-distance-bottom:0;mso-position-horizontal:absolute;mso-position-horizontal-relative:text;mso-position-vertical:absolute;mso-position-vertical-relative:text;mso-height-percent:0;mso-height-relative:margin;v-text-anchor:top" o:gfxdata="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" filled="f" stroked="f" strokeweight=".5pt">
                 <v:textbox>
                   <w:txbxContent>
                     <w:p>
@@ -1082,9 +1455,9 @@
               </wp:anchor>
             </w:drawing>
           </mc:Choice>
-          <mc:Fallback>
+          <mc:Fallback xmlns:cx="http://schemas.microsoft.com/office/drawing/2014/chartex" xmlns:cx1="http://schemas.microsoft.com/office/drawing/2015/9/8/chartex" xmlns:cx2="http://schemas.microsoft.com/office/drawing/2015/10/21/chartex" xmlns:cx3="http://schemas.microsoft.com/office/drawing/2016/5/9/chartex" xmlns:cx4="http://schemas.microsoft.com/office/drawing/2016/5/10/chartex" xmlns:cx5="http://schemas.microsoft.com/office/drawing/2016/5/11/chartex" xmlns:cx6="http://schemas.microsoft.com/office/drawing/2016/5/12/chartex" xmlns:cx7="http://schemas.microsoft.com/office/drawing/2016/5/13/chartex" xmlns:cx8="http://schemas.microsoft.com/office/drawing/2016/5/14/chartex" xmlns:aink="http://schemas.microsoft.com/office/drawing/2016/ink" xmlns:am3d="http://schemas.microsoft.com/office/drawing/2017/model3d" xmlns:w16cid="http://schemas.microsoft.com/office/word/2016/wordml/cid" xmlns:w16se="http://schemas.microsoft.com/office/word/2015/wordml/symex">
             <w:pict>
-              <v:shape w14:anchorId="6473960C" id="Text Box 10" o:spid="_x0000_s1029" type="#_x0000_t202" style="position:absolute;margin-left:164.15pt;margin-top:98.6pt;width:12.05pt;height:14.35pt;z-index:251671552;visibility:visible;mso-wrap-style:square;mso-width-percent:0;mso-height-percent:0;mso-wrap-distance-left:9pt;mso-wrap-distance-top:0;mso-wrap-distance-right:9pt;mso-wrap-distance-bottom:0;mso-position-horizontal:absolute;mso-position-horizontal-relative:text;mso-position-vertical:absolute;mso-position-vertical-relative:text;mso-width-percent:0;mso-height-percent:0;mso-width-relative:margin;mso-height-relative:margin;v-text-anchor:top" o:gfxdata="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" fillcolor="white [3201]" strokecolor="#1f4d78 [1604]" strokeweight=".5pt">
+              <v:shape w14:anchorId="6473960C" id="Text Box 10" o:spid="_x0000_s1031" type="#_x0000_t202" style="position:absolute;margin-left:164.15pt;margin-top:98.6pt;width:12.05pt;height:14.35pt;z-index:251671552;visibility:visible;mso-wrap-style:square;mso-width-percent:0;mso-height-percent:0;mso-wrap-distance-left:9pt;mso-wrap-distance-top:0;mso-wrap-distance-right:9pt;mso-wrap-distance-bottom:0;mso-position-horizontal:absolute;mso-position-horizontal-relative:text;mso-position-vertical:absolute;mso-position-vertical-relative:text;mso-width-percent:0;mso-height-percent:0;mso-width-relative:margin;mso-height-relative:margin;v-text-anchor:top" o:gfxdata="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" fillcolor="white [3201]" strokecolor="#1f4d78 [1604]" strokeweight=".5pt">
                 <v:textbox inset="1mm,0,1mm,1mm">
                   <w:txbxContent>
                     <w:p>
@@ -1107,7 +1480,7 @@
         <mc:AlternateContent>
           <mc:Choice Requires="wps">
             <w:drawing>
-              <wp:anchor distT="0" distB="0" distL="114300" distR="114300" simplePos="0" relativeHeight="251665408" behindDoc="0" locked="0" layoutInCell="1" allowOverlap="1" wp14:anchorId="300739B9" wp14:editId="335740DF">
+              <wp:anchor distT="0" distB="0" distL="114300" distR="114300" simplePos="0" relativeHeight="251665408" behindDoc="0" locked="0" layoutInCell="1" allowOverlap="1" wp14:anchorId="300739B9" wp14:editId="570D5ADC">
                 <wp:simplePos x="0" y="0"/>
                 <wp:positionH relativeFrom="column">
                   <wp:posOffset>2031365</wp:posOffset>
@@ -1116,7 +1489,7 @@
                   <wp:posOffset>914400</wp:posOffset>
                 </wp:positionV>
                 <wp:extent cx="914400" cy="262890"/>
-                <wp:effectExtent l="0" t="0" r="6350" b="3810"/>
+                <wp:effectExtent l="0" t="0" r="0" b="3810"/>
                 <wp:wrapNone/>
                 <wp:docPr id="7" name="Text Box 7"/>
                 <wp:cNvGraphicFramePr/>
@@ -1132,9 +1505,7 @@
                         <a:prstGeom prst="rect">
                           <a:avLst/>
                         </a:prstGeom>
-                        <a:solidFill>
-                          <a:schemeClr val="lt1"/>
-                        </a:solidFill>
+                        <a:noFill/>
                         <a:ln w="6350">
                           <a:noFill/>
                         </a:ln>
@@ -1178,9 +1549,9 @@
               </wp:anchor>
             </w:drawing>
           </mc:Choice>
-          <mc:Fallback>
+          <mc:Fallback xmlns:cx="http://schemas.microsoft.com/office/drawing/2014/chartex" xmlns:cx1="http://schemas.microsoft.com/office/drawing/2015/9/8/chartex" xmlns:cx2="http://schemas.microsoft.com/office/drawing/2015/10/21/chartex" xmlns:cx3="http://schemas.microsoft.com/office/drawing/2016/5/9/chartex" xmlns:cx4="http://schemas.microsoft.com/office/drawing/2016/5/10/chartex" xmlns:cx5="http://schemas.microsoft.com/office/drawing/2016/5/11/chartex" xmlns:cx6="http://schemas.microsoft.com/office/drawing/2016/5/12/chartex" xmlns:cx7="http://schemas.microsoft.com/office/drawing/2016/5/13/chartex" xmlns:cx8="http://schemas.microsoft.com/office/drawing/2016/5/14/chartex" xmlns:aink="http://schemas.microsoft.com/office/drawing/2016/ink" xmlns:am3d="http://schemas.microsoft.com/office/drawing/2017/model3d" xmlns:w16cid="http://schemas.microsoft.com/office/word/2016/wordml/cid" xmlns:w16se="http://schemas.microsoft.com/office/word/2015/wordml/symex">
             <w:pict>
-              <v:shape w14:anchorId="300739B9" id="Text Box 7" o:spid="_x0000_s1030" type="#_x0000_t202" style="position:absolute;margin-left:159.95pt;margin-top:1in;width:1in;height:20.7pt;z-index:251665408;visibility:visible;mso-wrap-style:none;mso-height-percent:0;mso-wrap-distance-left:9pt;mso-wrap-distance-top:0;mso-wrap-distance-right:9pt;mso-wrap-distance-bottom:0;mso-position-horizontal:absolute;mso-position-horizontal-relative:text;mso-position-vertical:absolute;mso-position-vertical-relative:text;mso-height-percent:0;mso-height-relative:margin;v-text-anchor:top" o:gfxdata="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" fillcolor="white [3201]" stroked="f" strokeweight=".5pt">
+              <v:shape w14:anchorId="300739B9" id="Text Box 7" o:spid="_x0000_s1032" type="#_x0000_t202" style="position:absolute;margin-left:159.95pt;margin-top:1in;width:1in;height:20.7pt;z-index:251665408;visibility:visible;mso-wrap-style:none;mso-height-percent:0;mso-wrap-distance-left:9pt;mso-wrap-distance-top:0;mso-wrap-distance-right:9pt;mso-wrap-distance-bottom:0;mso-position-horizontal:absolute;mso-position-horizontal-relative:text;mso-position-vertical:absolute;mso-position-vertical-relative:text;mso-height-percent:0;mso-height-relative:margin;v-text-anchor:top" o:gfxdata="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" filled="f" stroked="f" strokeweight=".5pt">
                 <v:textbox>
                   <w:txbxContent>
                     <w:p>
@@ -1203,7 +1574,7 @@
         <mc:AlternateContent>
           <mc:Choice Requires="wps">
             <w:drawing>
-              <wp:anchor distT="0" distB="0" distL="114300" distR="114300" simplePos="0" relativeHeight="251663360" behindDoc="0" locked="0" layoutInCell="1" allowOverlap="1" wp14:anchorId="1340E2EB" wp14:editId="625A0AA5">
+              <wp:anchor distT="0" distB="0" distL="114300" distR="114300" simplePos="0" relativeHeight="251663360" behindDoc="0" locked="0" layoutInCell="1" allowOverlap="1" wp14:anchorId="1340E2EB" wp14:editId="7FE34B67">
                 <wp:simplePos x="0" y="0"/>
                 <wp:positionH relativeFrom="column">
                   <wp:posOffset>1644650</wp:posOffset>
@@ -1212,7 +1583,7 @@
                   <wp:posOffset>913765</wp:posOffset>
                 </wp:positionV>
                 <wp:extent cx="914400" cy="262890"/>
-                <wp:effectExtent l="0" t="0" r="6350" b="3810"/>
+                <wp:effectExtent l="0" t="0" r="0" b="3810"/>
                 <wp:wrapNone/>
                 <wp:docPr id="6" name="Text Box 6"/>
                 <wp:cNvGraphicFramePr/>
@@ -1228,9 +1599,7 @@
                         <a:prstGeom prst="rect">
                           <a:avLst/>
                         </a:prstGeom>
-                        <a:solidFill>
-                          <a:schemeClr val="lt1"/>
-                        </a:solidFill>
+                        <a:noFill/>
                         <a:ln w="6350">
                           <a:noFill/>
                         </a:ln>
@@ -1274,9 +1643,9 @@
               </wp:anchor>
             </w:drawing>
           </mc:Choice>
-          <mc:Fallback>
+          <mc:Fallback xmlns:cx="http://schemas.microsoft.com/office/drawing/2014/chartex" xmlns:cx1="http://schemas.microsoft.com/office/drawing/2015/9/8/chartex" xmlns:cx2="http://schemas.microsoft.com/office/drawing/2015/10/21/chartex" xmlns:cx3="http://schemas.microsoft.com/office/drawing/2016/5/9/chartex" xmlns:cx4="http://schemas.microsoft.com/office/drawing/2016/5/10/chartex" xmlns:cx5="http://schemas.microsoft.com/office/drawing/2016/5/11/chartex" xmlns:cx6="http://schemas.microsoft.com/office/drawing/2016/5/12/chartex" xmlns:cx7="http://schemas.microsoft.com/office/drawing/2016/5/13/chartex" xmlns:cx8="http://schemas.microsoft.com/office/drawing/2016/5/14/chartex" xmlns:aink="http://schemas.microsoft.com/office/drawing/2016/ink" xmlns:am3d="http://schemas.microsoft.com/office/drawing/2017/model3d" xmlns:w16cid="http://schemas.microsoft.com/office/word/2016/wordml/cid" xmlns:w16se="http://schemas.microsoft.com/office/word/2015/wordml/symex">
             <w:pict>
-              <v:shape w14:anchorId="1340E2EB" id="Text Box 6" o:spid="_x0000_s1031" type="#_x0000_t202" style="position:absolute;margin-left:129.5pt;margin-top:71.95pt;width:1in;height:20.7pt;z-index:251663360;visibility:visible;mso-wrap-style:none;mso-height-percent:0;mso-wrap-distance-left:9pt;mso-wrap-distance-top:0;mso-wrap-distance-right:9pt;mso-wrap-distance-bottom:0;mso-position-horizontal:absolute;mso-position-horizontal-relative:text;mso-position-vertical:absolute;mso-position-vertical-relative:text;mso-height-percent:0;mso-height-relative:margin;v-text-anchor:top" o:gfxdata="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" fillcolor="white [3201]" stroked="f" strokeweight=".5pt">
+              <v:shape w14:anchorId="1340E2EB" id="Text Box 6" o:spid="_x0000_s1033" type="#_x0000_t202" style="position:absolute;margin-left:129.5pt;margin-top:71.95pt;width:1in;height:20.7pt;z-index:251663360;visibility:visible;mso-wrap-style:none;mso-height-percent:0;mso-wrap-distance-left:9pt;mso-wrap-distance-top:0;mso-wrap-distance-right:9pt;mso-wrap-distance-bottom:0;mso-position-horizontal:absolute;mso-position-horizontal-relative:text;mso-position-vertical:absolute;mso-position-vertical-relative:text;mso-height-percent:0;mso-height-relative:margin;v-text-anchor:top" o:gfxdata="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" filled="f" stroked="f" strokeweight=".5pt">
                 <v:textbox>
                   <w:txbxContent>
                     <w:p>
@@ -1381,9 +1750,9 @@
               </wp:anchor>
             </w:drawing>
           </mc:Choice>
-          <mc:Fallback>
+          <mc:Fallback xmlns:cx="http://schemas.microsoft.com/office/drawing/2014/chartex" xmlns:cx1="http://schemas.microsoft.com/office/drawing/2015/9/8/chartex" xmlns:cx2="http://schemas.microsoft.com/office/drawing/2015/10/21/chartex" xmlns:cx3="http://schemas.microsoft.com/office/drawing/2016/5/9/chartex" xmlns:cx4="http://schemas.microsoft.com/office/drawing/2016/5/10/chartex" xmlns:cx5="http://schemas.microsoft.com/office/drawing/2016/5/11/chartex" xmlns:cx6="http://schemas.microsoft.com/office/drawing/2016/5/12/chartex" xmlns:cx7="http://schemas.microsoft.com/office/drawing/2016/5/13/chartex" xmlns:cx8="http://schemas.microsoft.com/office/drawing/2016/5/14/chartex" xmlns:aink="http://schemas.microsoft.com/office/drawing/2016/ink" xmlns:am3d="http://schemas.microsoft.com/office/drawing/2017/model3d" xmlns:w16cid="http://schemas.microsoft.com/office/word/2016/wordml/cid" xmlns:w16se="http://schemas.microsoft.com/office/word/2015/wordml/symex">
             <w:pict>
-              <v:shape w14:anchorId="5B13E95B" id="Text Box 15" o:spid="_x0000_s1032" type="#_x0000_t202" style="position:absolute;margin-left:156.95pt;margin-top:127.15pt;width:26.45pt;height:14.35pt;z-index:251681792;visibility:visible;mso-wrap-style:square;mso-width-percent:0;mso-height-percent:0;mso-wrap-distance-left:9pt;mso-wrap-distance-top:0;mso-wrap-distance-right:9pt;mso-wrap-distance-bottom:0;mso-position-horizontal:absolute;mso-position-horizontal-relative:text;mso-position-vertical:absolute;mso-position-vertical-relative:text;mso-width-percent:0;mso-height-percent:0;mso-width-relative:margin;mso-height-relative:margin;v-text-anchor:top" o:gfxdata="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" fillcolor="white [3201]" strokecolor="#1f4d78 [1604]" strokeweight=".5pt">
+              <v:shape w14:anchorId="5B13E95B" id="Text Box 15" o:spid="_x0000_s1034" type="#_x0000_t202" style="position:absolute;margin-left:156.95pt;margin-top:127.15pt;width:26.45pt;height:14.35pt;z-index:251681792;visibility:visible;mso-wrap-style:square;mso-width-percent:0;mso-height-percent:0;mso-wrap-distance-left:9pt;mso-wrap-distance-top:0;mso-wrap-distance-right:9pt;mso-wrap-distance-bottom:0;mso-position-horizontal:absolute;mso-position-horizontal-relative:text;mso-position-vertical:absolute;mso-position-vertical-relative:text;mso-width-percent:0;mso-height-percent:0;mso-width-relative:margin;mso-height-relative:margin;v-text-anchor:top" o:gfxdata="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" fillcolor="white [3201]" strokecolor="#1f4d78 [1604]" strokeweight=".5pt">
                 <v:textbox inset="1mm,0,1mm,1mm">
                   <w:txbxContent>
                     <w:p>
@@ -1492,9 +1861,9 @@
               </wp:anchor>
             </w:drawing>
           </mc:Choice>
-          <mc:Fallback>
+          <mc:Fallback xmlns:cx="http://schemas.microsoft.com/office/drawing/2014/chartex" xmlns:cx1="http://schemas.microsoft.com/office/drawing/2015/9/8/chartex" xmlns:cx2="http://schemas.microsoft.com/office/drawing/2015/10/21/chartex" xmlns:cx3="http://schemas.microsoft.com/office/drawing/2016/5/9/chartex" xmlns:cx4="http://schemas.microsoft.com/office/drawing/2016/5/10/chartex" xmlns:cx5="http://schemas.microsoft.com/office/drawing/2016/5/11/chartex" xmlns:cx6="http://schemas.microsoft.com/office/drawing/2016/5/12/chartex" xmlns:cx7="http://schemas.microsoft.com/office/drawing/2016/5/13/chartex" xmlns:cx8="http://schemas.microsoft.com/office/drawing/2016/5/14/chartex" xmlns:aink="http://schemas.microsoft.com/office/drawing/2016/ink" xmlns:am3d="http://schemas.microsoft.com/office/drawing/2017/model3d" xmlns:w16cid="http://schemas.microsoft.com/office/word/2016/wordml/cid" xmlns:w16se="http://schemas.microsoft.com/office/word/2015/wordml/symex">
             <w:pict>
-              <v:shape w14:anchorId="6D37146E" id="Text Box 14" o:spid="_x0000_s1033" type="#_x0000_t202" style="position:absolute;margin-left:126.55pt;margin-top:127.15pt;width:26.45pt;height:14.35pt;z-index:251679744;visibility:visible;mso-wrap-style:square;mso-width-percent:0;mso-height-percent:0;mso-wrap-distance-left:9pt;mso-wrap-distance-top:0;mso-wrap-distance-right:9pt;mso-wrap-distance-bottom:0;mso-position-horizontal:absolute;mso-position-horizontal-relative:text;mso-position-vertical:absolute;mso-position-vertical-relative:text;mso-width-percent:0;mso-height-percent:0;mso-width-relative:margin;mso-height-relative:margin;v-text-anchor:top" o:gfxdata="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" fillcolor="white [3201]" strokecolor="#1f4d78 [1604]" strokeweight=".5pt">
+              <v:shape w14:anchorId="6D37146E" id="Text Box 14" o:spid="_x0000_s1035" type="#_x0000_t202" style="position:absolute;margin-left:126.55pt;margin-top:127.15pt;width:26.45pt;height:14.35pt;z-index:251679744;visibility:visible;mso-wrap-style:square;mso-width-percent:0;mso-height-percent:0;mso-wrap-distance-left:9pt;mso-wrap-distance-top:0;mso-wrap-distance-right:9pt;mso-wrap-distance-bottom:0;mso-position-horizontal:absolute;mso-position-horizontal-relative:text;mso-position-vertical:absolute;mso-position-vertical-relative:text;mso-width-percent:0;mso-height-percent:0;mso-width-relative:margin;mso-height-relative:margin;v-text-anchor:top" o:gfxdata="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" fillcolor="white [3201]" strokecolor="#1f4d78 [1604]" strokeweight=".5pt">
                 <v:textbox inset="1mm,0,1mm,1mm">
                   <w:txbxContent>
                     <w:p>
@@ -1603,9 +1972,9 @@
               </wp:anchor>
             </w:drawing>
           </mc:Choice>
-          <mc:Fallback>
+          <mc:Fallback xmlns:cx="http://schemas.microsoft.com/office/drawing/2014/chartex" xmlns:cx1="http://schemas.microsoft.com/office/drawing/2015/9/8/chartex" xmlns:cx2="http://schemas.microsoft.com/office/drawing/2015/10/21/chartex" xmlns:cx3="http://schemas.microsoft.com/office/drawing/2016/5/9/chartex" xmlns:cx4="http://schemas.microsoft.com/office/drawing/2016/5/10/chartex" xmlns:cx5="http://schemas.microsoft.com/office/drawing/2016/5/11/chartex" xmlns:cx6="http://schemas.microsoft.com/office/drawing/2016/5/12/chartex" xmlns:cx7="http://schemas.microsoft.com/office/drawing/2016/5/13/chartex" xmlns:cx8="http://schemas.microsoft.com/office/drawing/2016/5/14/chartex" xmlns:aink="http://schemas.microsoft.com/office/drawing/2016/ink" xmlns:am3d="http://schemas.microsoft.com/office/drawing/2017/model3d" xmlns:w16cid="http://schemas.microsoft.com/office/word/2016/wordml/cid" xmlns:w16se="http://schemas.microsoft.com/office/word/2015/wordml/symex">
             <w:pict>
-              <v:shape w14:anchorId="3E331DA1" id="Text Box 13" o:spid="_x0000_s1034" type="#_x0000_t202" style="position:absolute;margin-left:97.25pt;margin-top:127.15pt;width:26.45pt;height:14.35pt;z-index:251677696;visibility:visible;mso-wrap-style:square;mso-width-percent:0;mso-height-percent:0;mso-wrap-distance-left:9pt;mso-wrap-distance-top:0;mso-wrap-distance-right:9pt;mso-wrap-distance-bottom:0;mso-position-horizontal:absolute;mso-position-horizontal-relative:text;mso-position-vertical:absolute;mso-position-vertical-relative:text;mso-width-percent:0;mso-height-percent:0;mso-width-relative:margin;mso-height-relative:margin;v-text-anchor:top" o:gfxdata="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" fillcolor="white [3201]" strokecolor="#1f4d78 [1604]" strokeweight=".5pt">
+              <v:shape w14:anchorId="3E331DA1" id="Text Box 13" o:spid="_x0000_s1036" type="#_x0000_t202" style="position:absolute;margin-left:97.25pt;margin-top:127.15pt;width:26.45pt;height:14.35pt;z-index:251677696;visibility:visible;mso-wrap-style:square;mso-width-percent:0;mso-height-percent:0;mso-wrap-distance-left:9pt;mso-wrap-distance-top:0;mso-wrap-distance-right:9pt;mso-wrap-distance-bottom:0;mso-position-horizontal:absolute;mso-position-horizontal-relative:text;mso-position-vertical:absolute;mso-position-vertical-relative:text;mso-width-percent:0;mso-height-percent:0;mso-width-relative:margin;mso-height-relative:margin;v-text-anchor:top" o:gfxdata="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" fillcolor="white [3201]" strokecolor="#1f4d78 [1604]" strokeweight=".5pt">
                 <v:textbox inset="1mm,0,1mm,1mm">
                   <w:txbxContent>
                     <w:p>
@@ -1632,7 +2001,7 @@
         <mc:AlternateContent>
           <mc:Choice Requires="wps">
             <w:drawing>
-              <wp:anchor distT="0" distB="0" distL="114300" distR="114300" simplePos="0" relativeHeight="251675648" behindDoc="0" locked="0" layoutInCell="1" allowOverlap="1" wp14:anchorId="1C6B2F9A" wp14:editId="1E73B672">
+              <wp:anchor distT="0" distB="0" distL="114300" distR="114300" simplePos="0" relativeHeight="251675648" behindDoc="0" locked="0" layoutInCell="1" allowOverlap="1" wp14:anchorId="1C6B2F9A" wp14:editId="053CD379">
                 <wp:simplePos x="0" y="0"/>
                 <wp:positionH relativeFrom="column">
                   <wp:posOffset>344170</wp:posOffset>
@@ -1641,7 +2010,7 @@
                   <wp:posOffset>914400</wp:posOffset>
                 </wp:positionV>
                 <wp:extent cx="914400" cy="262890"/>
-                <wp:effectExtent l="0" t="0" r="9525" b="3810"/>
+                <wp:effectExtent l="0" t="0" r="0" b="3810"/>
                 <wp:wrapNone/>
                 <wp:docPr id="12" name="Text Box 12"/>
                 <wp:cNvGraphicFramePr/>
@@ -1657,9 +2026,7 @@
                         <a:prstGeom prst="rect">
                           <a:avLst/>
                         </a:prstGeom>
-                        <a:solidFill>
-                          <a:schemeClr val="lt1"/>
-                        </a:solidFill>
+                        <a:noFill/>
                         <a:ln w="6350">
                           <a:noFill/>
                         </a:ln>
@@ -1703,9 +2070,9 @@
               </wp:anchor>
             </w:drawing>
           </mc:Choice>
-          <mc:Fallback>
+          <mc:Fallback xmlns:cx="http://schemas.microsoft.com/office/drawing/2014/chartex" xmlns:cx1="http://schemas.microsoft.com/office/drawing/2015/9/8/chartex" xmlns:cx2="http://schemas.microsoft.com/office/drawing/2015/10/21/chartex" xmlns:cx3="http://schemas.microsoft.com/office/drawing/2016/5/9/chartex" xmlns:cx4="http://schemas.microsoft.com/office/drawing/2016/5/10/chartex" xmlns:cx5="http://schemas.microsoft.com/office/drawing/2016/5/11/chartex" xmlns:cx6="http://schemas.microsoft.com/office/drawing/2016/5/12/chartex" xmlns:cx7="http://schemas.microsoft.com/office/drawing/2016/5/13/chartex" xmlns:cx8="http://schemas.microsoft.com/office/drawing/2016/5/14/chartex" xmlns:aink="http://schemas.microsoft.com/office/drawing/2016/ink" xmlns:am3d="http://schemas.microsoft.com/office/drawing/2017/model3d" xmlns:w16cid="http://schemas.microsoft.com/office/word/2016/wordml/cid" xmlns:w16se="http://schemas.microsoft.com/office/word/2015/wordml/symex">
             <w:pict>
-              <v:shape w14:anchorId="1C6B2F9A" id="Text Box 12" o:spid="_x0000_s1035" type="#_x0000_t202" style="position:absolute;margin-left:27.1pt;margin-top:1in;width:1in;height:20.7pt;z-index:251675648;visibility:visible;mso-wrap-style:none;mso-height-percent:0;mso-wrap-distance-left:9pt;mso-wrap-distance-top:0;mso-wrap-distance-right:9pt;mso-wrap-distance-bottom:0;mso-position-horizontal:absolute;mso-position-horizontal-relative:text;mso-position-vertical:absolute;mso-position-vertical-relative:text;mso-height-percent:0;mso-height-relative:margin;v-text-anchor:top" o:gfxdata="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" fillcolor="white [3201]" stroked="f" strokeweight=".5pt">
+              <v:shape w14:anchorId="1C6B2F9A" id="Text Box 12" o:spid="_x0000_s1037" type="#_x0000_t202" style="position:absolute;margin-left:27.1pt;margin-top:1in;width:1in;height:20.7pt;z-index:251675648;visibility:visible;mso-wrap-style:none;mso-height-percent:0;mso-wrap-distance-left:9pt;mso-wrap-distance-top:0;mso-wrap-distance-right:9pt;mso-wrap-distance-bottom:0;mso-position-horizontal:absolute;mso-position-horizontal-relative:text;mso-position-vertical:absolute;mso-position-vertical-relative:text;mso-height-percent:0;mso-height-relative:margin;v-text-anchor:top" o:gfxdata="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" filled="f" stroked="f" strokeweight=".5pt">
                 <v:textbox>
                   <w:txbxContent>
                     <w:p>
@@ -1728,7 +2095,7 @@
         <mc:AlternateContent>
           <mc:Choice Requires="wps">
             <w:drawing>
-              <wp:anchor distT="0" distB="0" distL="114300" distR="114300" simplePos="0" relativeHeight="251673600" behindDoc="0" locked="0" layoutInCell="1" allowOverlap="1" wp14:anchorId="5A4D4A18" wp14:editId="36315AC3">
+              <wp:anchor distT="0" distB="0" distL="114300" distR="114300" simplePos="0" relativeHeight="251673600" behindDoc="0" locked="0" layoutInCell="1" allowOverlap="1" wp14:anchorId="5A4D4A18" wp14:editId="09898B1F">
                 <wp:simplePos x="0" y="0"/>
                 <wp:positionH relativeFrom="column">
                   <wp:posOffset>344170</wp:posOffset>
@@ -1753,9 +2120,7 @@
                         <a:prstGeom prst="rect">
                           <a:avLst/>
                         </a:prstGeom>
-                        <a:solidFill>
-                          <a:schemeClr val="lt1"/>
-                        </a:solidFill>
+                        <a:noFill/>
                         <a:ln w="6350">
                           <a:noFill/>
                         </a:ln>
@@ -1799,9 +2164,9 @@
               </wp:anchor>
             </w:drawing>
           </mc:Choice>
-          <mc:Fallback>
+          <mc:Fallback xmlns:cx="http://schemas.microsoft.com/office/drawing/2014/chartex" xmlns:cx1="http://schemas.microsoft.com/office/drawing/2015/9/8/chartex" xmlns:cx2="http://schemas.microsoft.com/office/drawing/2015/10/21/chartex" xmlns:cx3="http://schemas.microsoft.com/office/drawing/2016/5/9/chartex" xmlns:cx4="http://schemas.microsoft.com/office/drawing/2016/5/10/chartex" xmlns:cx5="http://schemas.microsoft.com/office/drawing/2016/5/11/chartex" xmlns:cx6="http://schemas.microsoft.com/office/drawing/2016/5/12/chartex" xmlns:cx7="http://schemas.microsoft.com/office/drawing/2016/5/13/chartex" xmlns:cx8="http://schemas.microsoft.com/office/drawing/2016/5/14/chartex" xmlns:aink="http://schemas.microsoft.com/office/drawing/2016/ink" xmlns:am3d="http://schemas.microsoft.com/office/drawing/2017/model3d" xmlns:w16cid="http://schemas.microsoft.com/office/word/2016/wordml/cid" xmlns:w16se="http://schemas.microsoft.com/office/word/2015/wordml/symex">
             <w:pict>
-              <v:shape w14:anchorId="5A4D4A18" id="Text Box 11" o:spid="_x0000_s1036" type="#_x0000_t202" style="position:absolute;margin-left:27.1pt;margin-top:95.4pt;width:1in;height:20.7pt;z-index:251673600;visibility:visible;mso-wrap-style:none;mso-height-percent:0;mso-wrap-distance-left:9pt;mso-wrap-distance-top:0;mso-wrap-distance-right:9pt;mso-wrap-distance-bottom:0;mso-position-horizontal:absolute;mso-position-horizontal-relative:text;mso-position-vertical:absolute;mso-position-vertical-relative:text;mso-height-percent:0;mso-height-relative:margin;v-text-anchor:top" o:gfxdata="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" fillcolor="white [3201]" stroked="f" strokeweight=".5pt">
+              <v:shape w14:anchorId="5A4D4A18" id="Text Box 11" o:spid="_x0000_s1038" type="#_x0000_t202" style="position:absolute;margin-left:27.1pt;margin-top:95.4pt;width:1in;height:20.7pt;z-index:251673600;visibility:visible;mso-wrap-style:none;mso-height-percent:0;mso-wrap-distance-left:9pt;mso-wrap-distance-top:0;mso-wrap-distance-right:9pt;mso-wrap-distance-bottom:0;mso-position-horizontal:absolute;mso-position-horizontal-relative:text;mso-position-vertical:absolute;mso-position-vertical-relative:text;mso-height-percent:0;mso-height-relative:margin;v-text-anchor:top" o:gfxdata="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" filled="f" stroked="f" strokeweight=".5pt">
                 <v:textbox>
                   <w:txbxContent>
                     <w:p>
@@ -1902,9 +2267,9 @@
               </wp:anchor>
             </w:drawing>
           </mc:Choice>
-          <mc:Fallback>
+          <mc:Fallback xmlns:cx="http://schemas.microsoft.com/office/drawing/2014/chartex" xmlns:cx1="http://schemas.microsoft.com/office/drawing/2015/9/8/chartex" xmlns:cx2="http://schemas.microsoft.com/office/drawing/2015/10/21/chartex" xmlns:cx3="http://schemas.microsoft.com/office/drawing/2016/5/9/chartex" xmlns:cx4="http://schemas.microsoft.com/office/drawing/2016/5/10/chartex" xmlns:cx5="http://schemas.microsoft.com/office/drawing/2016/5/11/chartex" xmlns:cx6="http://schemas.microsoft.com/office/drawing/2016/5/12/chartex" xmlns:cx7="http://schemas.microsoft.com/office/drawing/2016/5/13/chartex" xmlns:cx8="http://schemas.microsoft.com/office/drawing/2016/5/14/chartex" xmlns:aink="http://schemas.microsoft.com/office/drawing/2016/ink" xmlns:am3d="http://schemas.microsoft.com/office/drawing/2017/model3d" xmlns:w16cid="http://schemas.microsoft.com/office/word/2016/wordml/cid" xmlns:w16se="http://schemas.microsoft.com/office/word/2015/wordml/symex">
             <w:pict>
-              <v:shape w14:anchorId="409DD67F" id="Text Box 9" o:spid="_x0000_s1037" type="#_x0000_t202" style="position:absolute;margin-left:133.75pt;margin-top:98.6pt;width:12.05pt;height:14.35pt;z-index:251669504;visibility:visible;mso-wrap-style:square;mso-width-percent:0;mso-height-percent:0;mso-wrap-distance-left:9pt;mso-wrap-distance-top:0;mso-wrap-distance-right:9pt;mso-wrap-distance-bottom:0;mso-position-horizontal:absolute;mso-position-horizontal-relative:text;mso-position-vertical:absolute;mso-position-vertical-relative:text;mso-width-percent:0;mso-height-percent:0;mso-width-relative:margin;mso-height-relative:margin;v-text-anchor:top" o:gfxdata="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" fillcolor="white [3201]" strokecolor="#1f4d78 [1604]" strokeweight=".5pt">
+              <v:shape w14:anchorId="409DD67F" id="Text Box 9" o:spid="_x0000_s1039" type="#_x0000_t202" style="position:absolute;margin-left:133.75pt;margin-top:98.6pt;width:12.05pt;height:14.35pt;z-index:251669504;visibility:visible;mso-wrap-style:square;mso-width-percent:0;mso-height-percent:0;mso-wrap-distance-left:9pt;mso-wrap-distance-top:0;mso-wrap-distance-right:9pt;mso-wrap-distance-bottom:0;mso-position-horizontal:absolute;mso-position-horizontal-relative:text;mso-position-vertical:absolute;mso-position-vertical-relative:text;mso-width-percent:0;mso-height-percent:0;mso-width-relative:margin;mso-height-relative:margin;v-text-anchor:top" o:gfxdata="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" fillcolor="white [3201]" strokecolor="#1f4d78 [1604]" strokeweight=".5pt">
                 <v:textbox inset="1mm,0,1mm,1mm">
                   <w:txbxContent>
                     <w:p>
@@ -2005,9 +2370,9 @@
               </wp:anchor>
             </w:drawing>
           </mc:Choice>
-          <mc:Fallback>
+          <mc:Fallback xmlns:cx="http://schemas.microsoft.com/office/drawing/2014/chartex" xmlns:cx1="http://schemas.microsoft.com/office/drawing/2015/9/8/chartex" xmlns:cx2="http://schemas.microsoft.com/office/drawing/2015/10/21/chartex" xmlns:cx3="http://schemas.microsoft.com/office/drawing/2016/5/9/chartex" xmlns:cx4="http://schemas.microsoft.com/office/drawing/2016/5/10/chartex" xmlns:cx5="http://schemas.microsoft.com/office/drawing/2016/5/11/chartex" xmlns:cx6="http://schemas.microsoft.com/office/drawing/2016/5/12/chartex" xmlns:cx7="http://schemas.microsoft.com/office/drawing/2016/5/13/chartex" xmlns:cx8="http://schemas.microsoft.com/office/drawing/2016/5/14/chartex" xmlns:aink="http://schemas.microsoft.com/office/drawing/2016/ink" xmlns:am3d="http://schemas.microsoft.com/office/drawing/2017/model3d" xmlns:w16cid="http://schemas.microsoft.com/office/word/2016/wordml/cid" xmlns:w16se="http://schemas.microsoft.com/office/word/2015/wordml/symex">
             <w:pict>
-              <v:shape w14:anchorId="04F78238" id="Text Box 8" o:spid="_x0000_s1038" type="#_x0000_t202" style="position:absolute;margin-left:104.45pt;margin-top:98.6pt;width:12.05pt;height:14.35pt;z-index:251667456;visibility:visible;mso-wrap-style:square;mso-width-percent:0;mso-height-percent:0;mso-wrap-distance-left:9pt;mso-wrap-distance-top:0;mso-wrap-distance-right:9pt;mso-wrap-distance-bottom:0;mso-position-horizontal:absolute;mso-position-horizontal-relative:text;mso-position-vertical:absolute;mso-position-vertical-relative:text;mso-width-percent:0;mso-height-percent:0;mso-width-relative:margin;mso-height-relative:margin;v-text-anchor:top" o:gfxdata="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" fillcolor="white [3201]" strokecolor="#1f4d78 [1604]" strokeweight=".5pt">
+              <v:shape w14:anchorId="04F78238" id="Text Box 8" o:spid="_x0000_s1040" type="#_x0000_t202" style="position:absolute;margin-left:104.45pt;margin-top:98.6pt;width:12.05pt;height:14.35pt;z-index:251667456;visibility:visible;mso-wrap-style:square;mso-width-percent:0;mso-height-percent:0;mso-wrap-distance-left:9pt;mso-wrap-distance-top:0;mso-wrap-distance-right:9pt;mso-wrap-distance-bottom:0;mso-position-horizontal:absolute;mso-position-horizontal-relative:text;mso-position-vertical:absolute;mso-position-vertical-relative:text;mso-width-percent:0;mso-height-percent:0;mso-width-relative:margin;mso-height-relative:margin;v-text-anchor:top" o:gfxdata="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" fillcolor="white [3201]" strokecolor="#1f4d78 [1604]" strokeweight=".5pt">
                 <v:textbox inset="1mm,0,1mm,1mm">
                   <w:txbxContent>
                     <w:p>
@@ -2030,7 +2395,7 @@
         <mc:AlternateContent>
           <mc:Choice Requires="wps">
             <w:drawing>
-              <wp:anchor distT="0" distB="0" distL="114300" distR="114300" simplePos="0" relativeHeight="251661312" behindDoc="0" locked="0" layoutInCell="1" allowOverlap="1" wp14:anchorId="0F481476" wp14:editId="2A6EC996">
+              <wp:anchor distT="0" distB="0" distL="114300" distR="114300" simplePos="0" relativeHeight="251661312" behindDoc="0" locked="0" layoutInCell="1" allowOverlap="1" wp14:anchorId="0F481476" wp14:editId="2834CDA3">
                 <wp:simplePos x="0" y="0"/>
                 <wp:positionH relativeFrom="column">
                   <wp:posOffset>1272972</wp:posOffset>
@@ -2039,7 +2404,7 @@
                   <wp:posOffset>913765</wp:posOffset>
                 </wp:positionV>
                 <wp:extent cx="914400" cy="263348"/>
-                <wp:effectExtent l="0" t="0" r="6350" b="3810"/>
+                <wp:effectExtent l="0" t="0" r="0" b="3810"/>
                 <wp:wrapNone/>
                 <wp:docPr id="4" name="Text Box 4"/>
                 <wp:cNvGraphicFramePr/>
@@ -2055,9 +2420,7 @@
                         <a:prstGeom prst="rect">
                           <a:avLst/>
                         </a:prstGeom>
-                        <a:solidFill>
-                          <a:schemeClr val="lt1"/>
-                        </a:solidFill>
+                        <a:noFill/>
                         <a:ln w="6350">
                           <a:noFill/>
                         </a:ln>
@@ -2101,9 +2464,9 @@
               </wp:anchor>
             </w:drawing>
           </mc:Choice>
-          <mc:Fallback>
+          <mc:Fallback xmlns:cx="http://schemas.microsoft.com/office/drawing/2014/chartex" xmlns:cx1="http://schemas.microsoft.com/office/drawing/2015/9/8/chartex" xmlns:cx2="http://schemas.microsoft.com/office/drawing/2015/10/21/chartex" xmlns:cx3="http://schemas.microsoft.com/office/drawing/2016/5/9/chartex" xmlns:cx4="http://schemas.microsoft.com/office/drawing/2016/5/10/chartex" xmlns:cx5="http://schemas.microsoft.com/office/drawing/2016/5/11/chartex" xmlns:cx6="http://schemas.microsoft.com/office/drawing/2016/5/12/chartex" xmlns:cx7="http://schemas.microsoft.com/office/drawing/2016/5/13/chartex" xmlns:cx8="http://schemas.microsoft.com/office/drawing/2016/5/14/chartex" xmlns:aink="http://schemas.microsoft.com/office/drawing/2016/ink" xmlns:am3d="http://schemas.microsoft.com/office/drawing/2017/model3d" xmlns:w16cid="http://schemas.microsoft.com/office/word/2016/wordml/cid" xmlns:w16se="http://schemas.microsoft.com/office/word/2015/wordml/symex">
             <w:pict>
-              <v:shape w14:anchorId="0F481476" id="Text Box 4" o:spid="_x0000_s1039" type="#_x0000_t202" style="position:absolute;margin-left:100.25pt;margin-top:71.95pt;width:1in;height:20.75pt;z-index:251661312;visibility:visible;mso-wrap-style:none;mso-height-percent:0;mso-wrap-distance-left:9pt;mso-wrap-distance-top:0;mso-wrap-distance-right:9pt;mso-wrap-distance-bottom:0;mso-position-horizontal:absolute;mso-position-horizontal-relative:text;mso-position-vertical:absolute;mso-position-vertical-relative:text;mso-height-percent:0;mso-height-relative:margin;v-text-anchor:top" o:gfxdata="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" fillcolor="white [3201]" stroked="f" strokeweight=".5pt">
+              <v:shape w14:anchorId="0F481476" id="Text Box 4" o:spid="_x0000_s1041" type="#_x0000_t202" style="position:absolute;margin-left:100.25pt;margin-top:71.95pt;width:1in;height:20.75pt;z-index:251661312;visibility:visible;mso-wrap-style:none;mso-height-percent:0;mso-wrap-distance-left:9pt;mso-wrap-distance-top:0;mso-wrap-distance-right:9pt;mso-wrap-distance-bottom:0;mso-position-horizontal:absolute;mso-position-horizontal-relative:text;mso-position-vertical:absolute;mso-position-vertical-relative:text;mso-height-percent:0;mso-height-relative:margin;v-text-anchor:top" o:gfxdata="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" filled="f" stroked="f" strokeweight=".5pt">
                 <v:textbox>
                   <w:txbxContent>
                     <w:p>
@@ -2126,7 +2489,7 @@
         <mc:AlternateContent>
           <mc:Choice Requires="wps">
             <w:drawing>
-              <wp:anchor distT="0" distB="0" distL="114300" distR="114300" simplePos="0" relativeHeight="251692032" behindDoc="0" locked="0" layoutInCell="1" allowOverlap="1" wp14:anchorId="50ED728A" wp14:editId="64AAED0B">
+              <wp:anchor distT="0" distB="0" distL="114300" distR="114300" simplePos="0" relativeHeight="251692032" behindDoc="0" locked="0" layoutInCell="1" allowOverlap="1" wp14:anchorId="50ED728A" wp14:editId="2B28AFFC">
                 <wp:simplePos x="0" y="0"/>
                 <wp:positionH relativeFrom="column">
                   <wp:posOffset>1953158</wp:posOffset>
@@ -2135,7 +2498,7 @@
                   <wp:posOffset>2101418</wp:posOffset>
                 </wp:positionV>
                 <wp:extent cx="665684" cy="262890"/>
-                <wp:effectExtent l="0" t="0" r="1270" b="3810"/>
+                <wp:effectExtent l="0" t="0" r="0" b="3810"/>
                 <wp:wrapNone/>
                 <wp:docPr id="20" name="Text Box 20"/>
                 <wp:cNvGraphicFramePr/>
@@ -2151,9 +2514,7 @@
                         <a:prstGeom prst="rect">
                           <a:avLst/>
                         </a:prstGeom>
-                        <a:solidFill>
-                          <a:schemeClr val="lt1"/>
-                        </a:solidFill>
+                        <a:noFill/>
                         <a:ln w="6350">
                           <a:noFill/>
                         </a:ln>
@@ -2200,9 +2561,9 @@
               </wp:anchor>
             </w:drawing>
           </mc:Choice>
-          <mc:Fallback>
+          <mc:Fallback xmlns:cx="http://schemas.microsoft.com/office/drawing/2014/chartex" xmlns:cx1="http://schemas.microsoft.com/office/drawing/2015/9/8/chartex" xmlns:cx2="http://schemas.microsoft.com/office/drawing/2015/10/21/chartex" xmlns:cx3="http://schemas.microsoft.com/office/drawing/2016/5/9/chartex" xmlns:cx4="http://schemas.microsoft.com/office/drawing/2016/5/10/chartex" xmlns:cx5="http://schemas.microsoft.com/office/drawing/2016/5/11/chartex" xmlns:cx6="http://schemas.microsoft.com/office/drawing/2016/5/12/chartex" xmlns:cx7="http://schemas.microsoft.com/office/drawing/2016/5/13/chartex" xmlns:cx8="http://schemas.microsoft.com/office/drawing/2016/5/14/chartex" xmlns:aink="http://schemas.microsoft.com/office/drawing/2016/ink" xmlns:am3d="http://schemas.microsoft.com/office/drawing/2017/model3d" xmlns:w16cid="http://schemas.microsoft.com/office/word/2016/wordml/cid" xmlns:w16se="http://schemas.microsoft.com/office/word/2015/wordml/symex">
             <w:pict>
-              <v:shape w14:anchorId="50ED728A" id="Text Box 20" o:spid="_x0000_s1040" type="#_x0000_t202" style="position:absolute;margin-left:153.8pt;margin-top:165.45pt;width:52.4pt;height:20.7pt;z-index:251692032;visibility:visible;mso-wrap-style:square;mso-width-percent:0;mso-height-percent:0;mso-wrap-distance-left:9pt;mso-wrap-distance-top:0;mso-wrap-distance-right:9pt;mso-wrap-distance-bottom:0;mso-position-horizontal:absolute;mso-position-horizontal-relative:text;mso-position-vertical:absolute;mso-position-vertical-relative:text;mso-width-percent:0;mso-height-percent:0;mso-width-relative:margin;mso-height-relative:margin;v-text-anchor:top" o:gfxdata="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" fillcolor="white [3201]" stroked="f" strokeweight=".5pt">
+              <v:shape w14:anchorId="50ED728A" id="Text Box 20" o:spid="_x0000_s1042" type="#_x0000_t202" style="position:absolute;margin-left:153.8pt;margin-top:165.45pt;width:52.4pt;height:20.7pt;z-index:251692032;visibility:visible;mso-wrap-style:square;mso-width-percent:0;mso-height-percent:0;mso-wrap-distance-left:9pt;mso-wrap-distance-top:0;mso-wrap-distance-right:9pt;mso-wrap-distance-bottom:0;mso-position-horizontal:absolute;mso-position-horizontal-relative:text;mso-position-vertical:absolute;mso-position-vertical-relative:text;mso-width-percent:0;mso-height-percent:0;mso-width-relative:margin;mso-height-relative:margin;v-text-anchor:top" o:gfxdata="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" filled="f" stroked="f" strokeweight=".5pt">
                 <v:textbox>
                   <w:txbxContent>
                     <w:p>
@@ -2225,118 +2586,7 @@
         <mc:AlternateContent>
           <mc:Choice Requires="wps">
             <w:drawing>
-              <wp:anchor distT="0" distB="0" distL="114300" distR="114300" simplePos="0" relativeHeight="251696128" behindDoc="0" locked="0" layoutInCell="1" allowOverlap="1" wp14:anchorId="0C317B67" wp14:editId="0C54B576">
-                <wp:simplePos x="0" y="0"/>
-                <wp:positionH relativeFrom="column">
-                  <wp:posOffset>1176096</wp:posOffset>
-                </wp:positionH>
-                <wp:positionV relativeFrom="paragraph">
-                  <wp:posOffset>2501900</wp:posOffset>
-                </wp:positionV>
-                <wp:extent cx="453542" cy="182422"/>
-                <wp:effectExtent l="0" t="0" r="22860" b="27305"/>
-                <wp:wrapNone/>
-                <wp:docPr id="22" name="Text Box 22"/>
-                <wp:cNvGraphicFramePr/>
-                <a:graphic xmlns:a="http://schemas.openxmlformats.org/drawingml/2006/main">
-                  <a:graphicData uri="http://schemas.microsoft.com/office/word/2010/wordprocessingShape">
-                    <wps:wsp>
-                      <wps:cNvSpPr txBox="1"/>
-                      <wps:spPr>
-                        <a:xfrm>
-                          <a:off x="0" y="0"/>
-                          <a:ext cx="453542" cy="182422"/>
-                        </a:xfrm>
-                        <a:prstGeom prst="rect">
-                          <a:avLst/>
-                        </a:prstGeom>
-                        <a:solidFill>
-                          <a:schemeClr val="lt1"/>
-                        </a:solidFill>
-                        <a:ln w="6350">
-                          <a:solidFill>
-                            <a:schemeClr val="accent1">
-                              <a:shade val="50000"/>
-                            </a:schemeClr>
-                          </a:solidFill>
-                        </a:ln>
-                        <a:effectLst/>
-                      </wps:spPr>
-                      <wps:style>
-                        <a:lnRef idx="0">
-                          <a:schemeClr val="accent1"/>
-                        </a:lnRef>
-                        <a:fillRef idx="0">
-                          <a:schemeClr val="accent1"/>
-                        </a:fillRef>
-                        <a:effectRef idx="0">
-                          <a:schemeClr val="accent1"/>
-                        </a:effectRef>
-                        <a:fontRef idx="minor">
-                          <a:schemeClr val="dk1"/>
-                        </a:fontRef>
-                      </wps:style>
-                      <wps:txbx>
-                        <w:txbxContent>
-                          <w:p>
-                            <w:r>
-                              <w:rPr>
-                                <w:sz w:val="18"/>
-                                <w:szCs w:val="18"/>
-                              </w:rPr>
-                              <w:t>1.1</w:t>
-                            </w:r>
-                          </w:p>
-                        </w:txbxContent>
-                      </wps:txbx>
-                      <wps:bodyPr rot="0" spcFirstLastPara="0" vertOverflow="overflow" horzOverflow="overflow" vert="horz" wrap="square" lIns="36000" tIns="0" rIns="36000" bIns="36000" numCol="1" spcCol="0" rtlCol="0" fromWordArt="0" anchor="t" anchorCtr="0" forceAA="0" compatLnSpc="1">
-                        <a:prstTxWarp prst="textNoShape">
-                          <a:avLst/>
-                        </a:prstTxWarp>
-                        <a:noAutofit/>
-                      </wps:bodyPr>
-                    </wps:wsp>
-                  </a:graphicData>
-                </a:graphic>
-                <wp14:sizeRelH relativeFrom="margin">
-                  <wp14:pctWidth>0</wp14:pctWidth>
-                </wp14:sizeRelH>
-                <wp14:sizeRelV relativeFrom="margin">
-                  <wp14:pctHeight>0</wp14:pctHeight>
-                </wp14:sizeRelV>
-              </wp:anchor>
-            </w:drawing>
-          </mc:Choice>
-          <mc:Fallback>
-            <w:pict>
-              <v:shape w14:anchorId="0C317B67" id="Text Box 22" o:spid="_x0000_s1041" type="#_x0000_t202" style="position:absolute;margin-left:92.6pt;margin-top:197pt;width:35.7pt;height:14.35pt;z-index:251696128;visibility:visible;mso-wrap-style:square;mso-width-percent:0;mso-height-percent:0;mso-wrap-distance-left:9pt;mso-wrap-distance-top:0;mso-wrap-distance-right:9pt;mso-wrap-distance-bottom:0;mso-position-horizontal:absolute;mso-position-horizontal-relative:text;mso-position-vertical:absolute;mso-position-vertical-relative:text;mso-width-percent:0;mso-height-percent:0;mso-width-relative:margin;mso-height-relative:margin;v-text-anchor:top" o:gfxdata="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" fillcolor="white [3201]" strokecolor="#1f4d78 [1604]" strokeweight=".5pt">
-                <v:textbox inset="1mm,0,1mm,1mm">
-                  <w:txbxContent>
-                    <w:p>
-                      <w:r>
-                        <w:rPr>
-                          <w:sz w:val="18"/>
-                          <w:szCs w:val="18"/>
-                        </w:rPr>
-                        <w:t>1.1</w:t>
-                      </w:r>
-                    </w:p>
-                  </w:txbxContent>
-                </v:textbox>
-              </v:shape>
-            </w:pict>
-          </mc:Fallback>
-        </mc:AlternateContent>
-      </w:r>
-      <w:r>
-        <w:rPr>
-          <w:noProof/>
-          <w:lang w:eastAsia="en-GB"/>
-        </w:rPr>
-        <mc:AlternateContent>
-          <mc:Choice Requires="wps">
-            <w:drawing>
-              <wp:anchor distT="0" distB="0" distL="114300" distR="114300" simplePos="0" relativeHeight="251694080" behindDoc="0" locked="0" layoutInCell="1" allowOverlap="1" wp14:anchorId="06D0004A" wp14:editId="28C22A03">
+              <wp:anchor distT="0" distB="0" distL="114300" distR="114300" simplePos="0" relativeHeight="251694080" behindDoc="0" locked="0" layoutInCell="1" allowOverlap="1" wp14:anchorId="06D0004A" wp14:editId="7B2B5282">
                 <wp:simplePos x="0" y="0"/>
                 <wp:positionH relativeFrom="column">
                   <wp:posOffset>278765</wp:posOffset>
@@ -2345,7 +2595,7 @@
                   <wp:posOffset>2449195</wp:posOffset>
                 </wp:positionV>
                 <wp:extent cx="914400" cy="263348"/>
-                <wp:effectExtent l="0" t="0" r="5715" b="3810"/>
+                <wp:effectExtent l="0" t="0" r="0" b="3810"/>
                 <wp:wrapNone/>
                 <wp:docPr id="21" name="Text Box 21"/>
                 <wp:cNvGraphicFramePr/>
@@ -2361,9 +2611,7 @@
                         <a:prstGeom prst="rect">
                           <a:avLst/>
                         </a:prstGeom>
-                        <a:solidFill>
-                          <a:schemeClr val="lt1"/>
-                        </a:solidFill>
+                        <a:noFill/>
                         <a:ln w="6350">
                           <a:noFill/>
                         </a:ln>
@@ -2386,13 +2634,8 @@
                       <wps:txbx>
                         <w:txbxContent>
                           <w:p>
-                            <w:proofErr w:type="gramStart"/>
                             <w:r>
-                              <w:t>f/w</w:t>
-                            </w:r>
-                            <w:proofErr w:type="gramEnd"/>
-                            <w:r>
-                              <w:t xml:space="preserve"> version</w:t>
+                              <w:t>f/w version</w:t>
                             </w:r>
                           </w:p>
                         </w:txbxContent>
@@ -2412,19 +2655,14 @@
               </wp:anchor>
             </w:drawing>
           </mc:Choice>
-          <mc:Fallback>
+          <mc:Fallback xmlns:cx="http://schemas.microsoft.com/office/drawing/2014/chartex" xmlns:cx1="http://schemas.microsoft.com/office/drawing/2015/9/8/chartex" xmlns:cx2="http://schemas.microsoft.com/office/drawing/2015/10/21/chartex" xmlns:cx3="http://schemas.microsoft.com/office/drawing/2016/5/9/chartex" xmlns:cx4="http://schemas.microsoft.com/office/drawing/2016/5/10/chartex" xmlns:cx5="http://schemas.microsoft.com/office/drawing/2016/5/11/chartex" xmlns:cx6="http://schemas.microsoft.com/office/drawing/2016/5/12/chartex" xmlns:cx7="http://schemas.microsoft.com/office/drawing/2016/5/13/chartex" xmlns:cx8="http://schemas.microsoft.com/office/drawing/2016/5/14/chartex" xmlns:aink="http://schemas.microsoft.com/office/drawing/2016/ink" xmlns:am3d="http://schemas.microsoft.com/office/drawing/2017/model3d" xmlns:w16cid="http://schemas.microsoft.com/office/word/2016/wordml/cid" xmlns:w16se="http://schemas.microsoft.com/office/word/2015/wordml/symex">
             <w:pict>
-              <v:shape w14:anchorId="06D0004A" id="Text Box 21" o:spid="_x0000_s1042" type="#_x0000_t202" style="position:absolute;margin-left:21.95pt;margin-top:192.85pt;width:1in;height:20.75pt;z-index:251694080;visibility:visible;mso-wrap-style:none;mso-height-percent:0;mso-wrap-distance-left:9pt;mso-wrap-distance-top:0;mso-wrap-distance-right:9pt;mso-wrap-distance-bottom:0;mso-position-horizontal:absolute;mso-position-horizontal-relative:text;mso-position-vertical:absolute;mso-position-vertical-relative:text;mso-height-percent:0;mso-height-relative:margin;v-text-anchor:top" o:gfxdata="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" fillcolor="white [3201]" stroked="f" strokeweight=".5pt">
+              <v:shape w14:anchorId="06D0004A" id="Text Box 21" o:spid="_x0000_s1043" type="#_x0000_t202" style="position:absolute;margin-left:21.95pt;margin-top:192.85pt;width:1in;height:20.75pt;z-index:251694080;visibility:visible;mso-wrap-style:none;mso-height-percent:0;mso-wrap-distance-left:9pt;mso-wrap-distance-top:0;mso-wrap-distance-right:9pt;mso-wrap-distance-bottom:0;mso-position-horizontal:absolute;mso-position-horizontal-relative:text;mso-position-vertical:absolute;mso-position-vertical-relative:text;mso-height-percent:0;mso-height-relative:margin;v-text-anchor:top" o:gfxdata="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" filled="f" stroked="f" strokeweight=".5pt">
                 <v:textbox>
                   <w:txbxContent>
                     <w:p>
-                      <w:proofErr w:type="gramStart"/>
                       <w:r>
-                        <w:t>f/w</w:t>
-                      </w:r>
-                      <w:proofErr w:type="gramEnd"/>
-                      <w:r>
-                        <w:t xml:space="preserve"> version</w:t>
+                        <w:t>f/w version</w:t>
                       </w:r>
                     </w:p>
                   </w:txbxContent>
@@ -2442,7 +2680,7 @@
         <mc:AlternateContent>
           <mc:Choice Requires="wps">
             <w:drawing>
-              <wp:anchor distT="0" distB="0" distL="114300" distR="114300" simplePos="0" relativeHeight="251689984" behindDoc="0" locked="0" layoutInCell="1" allowOverlap="1" wp14:anchorId="1B93DC48" wp14:editId="3BD28D22">
+              <wp:anchor distT="0" distB="0" distL="114300" distR="114300" simplePos="0" relativeHeight="251689984" behindDoc="0" locked="0" layoutInCell="1" allowOverlap="1" wp14:anchorId="1B93DC48" wp14:editId="4AFC68BE">
                 <wp:simplePos x="0" y="0"/>
                 <wp:positionH relativeFrom="column">
                   <wp:posOffset>1777365</wp:posOffset>
@@ -2520,9 +2758,9 @@
               </wp:anchor>
             </w:drawing>
           </mc:Choice>
-          <mc:Fallback>
+          <mc:Fallback xmlns:cx="http://schemas.microsoft.com/office/drawing/2014/chartex" xmlns:cx1="http://schemas.microsoft.com/office/drawing/2015/9/8/chartex" xmlns:cx2="http://schemas.microsoft.com/office/drawing/2015/10/21/chartex" xmlns:cx3="http://schemas.microsoft.com/office/drawing/2016/5/9/chartex" xmlns:cx4="http://schemas.microsoft.com/office/drawing/2016/5/10/chartex" xmlns:cx5="http://schemas.microsoft.com/office/drawing/2016/5/11/chartex" xmlns:cx6="http://schemas.microsoft.com/office/drawing/2016/5/12/chartex" xmlns:cx7="http://schemas.microsoft.com/office/drawing/2016/5/13/chartex" xmlns:cx8="http://schemas.microsoft.com/office/drawing/2016/5/14/chartex" xmlns:aink="http://schemas.microsoft.com/office/drawing/2016/ink" xmlns:am3d="http://schemas.microsoft.com/office/drawing/2017/model3d" xmlns:w16cid="http://schemas.microsoft.com/office/word/2016/wordml/cid" xmlns:w16se="http://schemas.microsoft.com/office/word/2015/wordml/symex">
             <w:pict>
-              <v:shape w14:anchorId="1B93DC48" id="Text Box 19" o:spid="_x0000_s1043" type="#_x0000_t202" style="position:absolute;margin-left:139.95pt;margin-top:168.45pt;width:12.05pt;height:14.35pt;z-index:251689984;visibility:visible;mso-wrap-style:square;mso-width-percent:0;mso-height-percent:0;mso-wrap-distance-left:9pt;mso-wrap-distance-top:0;mso-wrap-distance-right:9pt;mso-wrap-distance-bottom:0;mso-position-horizontal:absolute;mso-position-horizontal-relative:text;mso-position-vertical:absolute;mso-position-vertical-relative:text;mso-width-percent:0;mso-height-percent:0;mso-width-relative:margin;mso-height-relative:margin;v-text-anchor:top" o:gfxdata="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" fillcolor="white [3201]" strokecolor="#1f4d78 [1604]" strokeweight=".5pt">
+              <v:shape w14:anchorId="1B93DC48" id="Text Box 19" o:spid="_x0000_s1044" type="#_x0000_t202" style="position:absolute;margin-left:139.95pt;margin-top:168.45pt;width:12.05pt;height:14.35pt;z-index:251689984;visibility:visible;mso-wrap-style:square;mso-width-percent:0;mso-height-percent:0;mso-wrap-distance-left:9pt;mso-wrap-distance-top:0;mso-wrap-distance-right:9pt;mso-wrap-distance-bottom:0;mso-position-horizontal:absolute;mso-position-horizontal-relative:text;mso-position-vertical:absolute;mso-position-vertical-relative:text;mso-width-percent:0;mso-height-percent:0;mso-width-relative:margin;mso-height-relative:margin;v-text-anchor:top" o:gfxdata="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" fillcolor="white [3201]" strokecolor="#1f4d78 [1604]" strokeweight=".5pt">
                 <v:textbox inset="1mm,0,1mm,1mm">
                   <w:txbxContent>
                     <w:p>
@@ -2545,7 +2783,7 @@
         <mc:AlternateContent>
           <mc:Choice Requires="wps">
             <w:drawing>
-              <wp:anchor distT="0" distB="0" distL="114300" distR="114300" simplePos="0" relativeHeight="251660288" behindDoc="0" locked="0" layoutInCell="1" allowOverlap="1" wp14:anchorId="3AE7CE97" wp14:editId="177D153D">
+              <wp:anchor distT="0" distB="0" distL="114300" distR="114300" simplePos="0" relativeHeight="251660288" behindDoc="0" locked="0" layoutInCell="1" allowOverlap="1" wp14:anchorId="3AE7CE97" wp14:editId="44802B1D">
                 <wp:simplePos x="0" y="0"/>
                 <wp:positionH relativeFrom="column">
                   <wp:posOffset>123190</wp:posOffset>
@@ -2601,12 +2839,18 @@
                     </wps:wsp>
                   </a:graphicData>
                 </a:graphic>
+                <wp14:sizeRelH relativeFrom="margin">
+                  <wp14:pctWidth>0</wp14:pctWidth>
+                </wp14:sizeRelH>
+                <wp14:sizeRelV relativeFrom="margin">
+                  <wp14:pctHeight>0</wp14:pctHeight>
+                </wp14:sizeRelV>
               </wp:anchor>
             </w:drawing>
           </mc:Choice>
-          <mc:Fallback>
+          <mc:Fallback xmlns:cx="http://schemas.microsoft.com/office/drawing/2014/chartex" xmlns:cx1="http://schemas.microsoft.com/office/drawing/2015/9/8/chartex" xmlns:cx2="http://schemas.microsoft.com/office/drawing/2015/10/21/chartex" xmlns:cx3="http://schemas.microsoft.com/office/drawing/2016/5/9/chartex" xmlns:cx4="http://schemas.microsoft.com/office/drawing/2016/5/10/chartex" xmlns:cx5="http://schemas.microsoft.com/office/drawing/2016/5/11/chartex" xmlns:cx6="http://schemas.microsoft.com/office/drawing/2016/5/12/chartex" xmlns:cx7="http://schemas.microsoft.com/office/drawing/2016/5/13/chartex" xmlns:cx8="http://schemas.microsoft.com/office/drawing/2016/5/14/chartex" xmlns:aink="http://schemas.microsoft.com/office/drawing/2016/ink" xmlns:am3d="http://schemas.microsoft.com/office/drawing/2017/model3d" xmlns:w16cid="http://schemas.microsoft.com/office/word/2016/wordml/cid" xmlns:w16se="http://schemas.microsoft.com/office/word/2015/wordml/symex">
             <w:pict>
-              <v:rect w14:anchorId="7768EB20" id="Rectangle 3" o:spid="_x0000_s1026" style="position:absolute;margin-left:9.7pt;margin-top:57.7pt;width:297.75pt;height:167.05pt;z-index:251660288;visibility:visible;mso-wrap-style:square;mso-wrap-distance-left:9pt;mso-wrap-distance-top:0;mso-wrap-distance-right:9pt;mso-wrap-distance-bottom:0;mso-position-horizontal:absolute;mso-position-horizontal-relative:text;mso-position-vertical:absolute;mso-position-vertical-relative:text;v-text-anchor:middle" o:gfxdata="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" fillcolor="#f2f2f2 [3052]" strokecolor="#1f4d78 [1604]" strokeweight="1pt"/>
+              <v:rect w14:anchorId="1AD92680" id="Rectangle 3" o:spid="_x0000_s1026" style="position:absolute;margin-left:9.7pt;margin-top:57.7pt;width:297.75pt;height:167.05pt;z-index:251660288;visibility:visible;mso-wrap-style:square;mso-width-percent:0;mso-height-percent:0;mso-wrap-distance-left:9pt;mso-wrap-distance-top:0;mso-wrap-distance-right:9pt;mso-wrap-distance-bottom:0;mso-position-horizontal:absolute;mso-position-horizontal-relative:text;mso-position-vertical:absolute;mso-position-vertical-relative:text;mso-width-percent:0;mso-height-percent:0;mso-width-relative:margin;mso-height-relative:margin;v-text-anchor:middle" o:gfxdata="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" fillcolor="#f2f2f2 [3052]" strokecolor="#1f4d78 [1604]" strokeweight="1pt"/>
             </w:pict>
           </mc:Fallback>
         </mc:AlternateContent>
@@ -2702,9 +2946,9 @@
               </wp:anchor>
             </w:drawing>
           </mc:Choice>
-          <mc:Fallback>
+          <mc:Fallback xmlns:cx="http://schemas.microsoft.com/office/drawing/2014/chartex" xmlns:cx1="http://schemas.microsoft.com/office/drawing/2015/9/8/chartex" xmlns:cx2="http://schemas.microsoft.com/office/drawing/2015/10/21/chartex" xmlns:cx3="http://schemas.microsoft.com/office/drawing/2016/5/9/chartex" xmlns:cx4="http://schemas.microsoft.com/office/drawing/2016/5/10/chartex" xmlns:cx5="http://schemas.microsoft.com/office/drawing/2016/5/11/chartex" xmlns:cx6="http://schemas.microsoft.com/office/drawing/2016/5/12/chartex" xmlns:cx7="http://schemas.microsoft.com/office/drawing/2016/5/13/chartex" xmlns:cx8="http://schemas.microsoft.com/office/drawing/2016/5/14/chartex" xmlns:aink="http://schemas.microsoft.com/office/drawing/2016/ink" xmlns:am3d="http://schemas.microsoft.com/office/drawing/2017/model3d" xmlns:w16cid="http://schemas.microsoft.com/office/word/2016/wordml/cid" xmlns:w16se="http://schemas.microsoft.com/office/word/2015/wordml/symex">
             <w:pict>
-              <v:shape w14:anchorId="59591EB4" id="Text Box 2" o:spid="_x0000_s1044" type="#_x0000_t202" style="position:absolute;margin-left:67.35pt;margin-top:42.65pt;width:28.2pt;height:15pt;z-index:251659264;visibility:visible;mso-wrap-style:square;mso-height-percent:0;mso-wrap-distance-left:9pt;mso-wrap-distance-top:0;mso-wrap-distance-right:9pt;mso-wrap-distance-bottom:0;mso-position-horizontal:absolute;mso-position-horizontal-relative:text;mso-position-vertical:absolute;mso-position-vertical-relative:text;mso-height-percent:0;mso-height-relative:margin;v-text-anchor:top" o:gfxdata="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" fillcolor="white [3201]" strokeweight=".5pt">
+              <v:shape w14:anchorId="59591EB4" id="Text Box 2" o:spid="_x0000_s1045" type="#_x0000_t202" style="position:absolute;margin-left:67.35pt;margin-top:42.65pt;width:28.2pt;height:15pt;z-index:251659264;visibility:visible;mso-wrap-style:square;mso-height-percent:0;mso-wrap-distance-left:9pt;mso-wrap-distance-top:0;mso-wrap-distance-right:9pt;mso-wrap-distance-bottom:0;mso-position-horizontal:absolute;mso-position-horizontal-relative:text;mso-position-vertical:absolute;mso-position-vertical-relative:text;mso-height-percent:0;mso-height-relative:margin;v-text-anchor:top" o:gfxdata="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" fillcolor="white [3201]" strokeweight=".5pt">
                 <v:textbox>
                   <w:txbxContent>
                     <w:p>
@@ -2735,7 +2979,7 @@
           <w:lang w:eastAsia="en-GB"/>
         </w:rPr>
         <w:drawing>
-          <wp:inline distT="0" distB="0" distL="0" distR="0" wp14:anchorId="5DB85CFD" wp14:editId="04D4493B">
+          <wp:inline distT="0" distB="0" distL="0" distR="0" wp14:anchorId="5DB85CFD" wp14:editId="79107999">
             <wp:extent cx="4053600" cy="3153600"/>
             <wp:effectExtent l="0" t="0" r="4445" b="8890"/>
             <wp:docPr id="34" name="Picture 34"/>
@@ -2778,11 +3022,52 @@
       </w:r>
     </w:p>
     <w:p>
-      <w:r>
-        <w:t>And Andromeda display having an “ATU” symbol:</w:t>
-      </w:r>
-    </w:p>
-    <w:p>
+      <w:pPr>
+        <w:pStyle w:val="Caption"/>
+        <w:ind w:left="1440"/>
+      </w:pPr>
+      <w:r>
+        <w:t xml:space="preserve">Figure </w:t>
+      </w:r>
+      <w:r>
+        <w:rPr>
+          <w:noProof/>
+        </w:rPr>
+        <w:fldChar w:fldCharType="begin"/>
+      </w:r>
+      <w:r>
+        <w:rPr>
+          <w:noProof/>
+        </w:rPr>
+        <w:instrText xml:space="preserve"> SEQ Figure \* ARABIC </w:instrText>
+      </w:r>
+      <w:r>
+        <w:rPr>
+          <w:noProof/>
+        </w:rPr>
+        <w:fldChar w:fldCharType="separate"/>
+      </w:r>
+      <w:r>
+        <w:rPr>
+          <w:noProof/>
+        </w:rPr>
+        <w:t>1</w:t>
+      </w:r>
+      <w:r>
+        <w:rPr>
+          <w:noProof/>
+        </w:rPr>
+        <w:fldChar w:fldCharType="end"/>
+      </w:r>
+      <w:r>
+        <w:t>: Suggested setup tab</w:t>
+      </w:r>
+    </w:p>
+    <w:p/>
+    <w:p>
+      <w:pPr>
+        <w:keepNext/>
+      </w:pPr>
       <w:r>
         <w:rPr>
           <w:noProof/>
@@ -2877,9 +3162,9 @@
               </wp:anchor>
             </w:drawing>
           </mc:Choice>
-          <mc:Fallback>
+          <mc:Fallback xmlns:cx="http://schemas.microsoft.com/office/drawing/2014/chartex" xmlns:cx1="http://schemas.microsoft.com/office/drawing/2015/9/8/chartex" xmlns:cx2="http://schemas.microsoft.com/office/drawing/2015/10/21/chartex" xmlns:cx3="http://schemas.microsoft.com/office/drawing/2016/5/9/chartex" xmlns:cx4="http://schemas.microsoft.com/office/drawing/2016/5/10/chartex" xmlns:cx5="http://schemas.microsoft.com/office/drawing/2016/5/11/chartex" xmlns:cx6="http://schemas.microsoft.com/office/drawing/2016/5/12/chartex" xmlns:cx7="http://schemas.microsoft.com/office/drawing/2016/5/13/chartex" xmlns:cx8="http://schemas.microsoft.com/office/drawing/2016/5/14/chartex" xmlns:aink="http://schemas.microsoft.com/office/drawing/2016/ink" xmlns:am3d="http://schemas.microsoft.com/office/drawing/2017/model3d" xmlns:w16cid="http://schemas.microsoft.com/office/word/2016/wordml/cid" xmlns:w16se="http://schemas.microsoft.com/office/word/2015/wordml/symex">
             <w:pict>
-              <v:shape w14:anchorId="78813C4A" id="Text Box 24" o:spid="_x0000_s1045" type="#_x0000_t202" style="position:absolute;margin-left:290.9pt;margin-top:31.7pt;width:22.45pt;height:12.1pt;z-index:251698176;visibility:visible;mso-wrap-style:square;mso-width-percent:0;mso-height-percent:0;mso-wrap-distance-left:9pt;mso-wrap-distance-top:0;mso-wrap-distance-right:9pt;mso-wrap-distance-bottom:0;mso-position-horizontal:absolute;mso-position-horizontal-relative:text;mso-position-vertical:absolute;mso-position-vertical-relative:text;mso-width-percent:0;mso-height-percent:0;mso-width-relative:margin;mso-height-relative:margin;v-text-anchor:top" o:gfxdata="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" filled="f" strokecolor="#1f4d78 [1604]" strokeweight="1pt">
+              <v:shape w14:anchorId="78813C4A" id="Text Box 24" o:spid="_x0000_s1046" type="#_x0000_t202" style="position:absolute;margin-left:290.9pt;margin-top:31.7pt;width:22.45pt;height:12.1pt;z-index:251698176;visibility:visible;mso-wrap-style:square;mso-width-percent:0;mso-height-percent:0;mso-wrap-distance-left:9pt;mso-wrap-distance-top:0;mso-wrap-distance-right:9pt;mso-wrap-distance-bottom:0;mso-position-horizontal:absolute;mso-position-horizontal-relative:text;mso-position-vertical:absolute;mso-position-vertical-relative:text;mso-width-percent:0;mso-height-percent:0;mso-width-relative:margin;mso-height-relative:margin;v-text-anchor:top" o:gfxdata="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" filled="f" strokecolor="#1f4d78 [1604]" strokeweight="1pt">
                 <v:textbox inset="1mm,0,1mm,1mm">
                   <w:txbxContent>
                     <w:p>
@@ -2954,6 +3239,51 @@
     </w:p>
     <w:p>
       <w:pPr>
+        <w:pStyle w:val="Caption"/>
+        <w:ind w:left="1440"/>
+      </w:pPr>
+      <w:r>
+        <w:t xml:space="preserve">Figure </w:t>
+      </w:r>
+      <w:r>
+        <w:rPr>
+          <w:noProof/>
+        </w:rPr>
+        <w:fldChar w:fldCharType="begin"/>
+      </w:r>
+      <w:r>
+        <w:rPr>
+          <w:noProof/>
+        </w:rPr>
+        <w:instrText xml:space="preserve"> SEQ Figure \* ARABIC </w:instrText>
+      </w:r>
+      <w:r>
+        <w:rPr>
+          <w:noProof/>
+        </w:rPr>
+        <w:fldChar w:fldCharType="separate"/>
+      </w:r>
+      <w:r>
+        <w:rPr>
+          <w:noProof/>
+        </w:rPr>
+        <w:t>2</w:t>
+      </w:r>
+      <w:r>
+        <w:rPr>
+          <w:noProof/>
+        </w:rPr>
+        <w:fldChar w:fldCharType="end"/>
+      </w:r>
+      <w:r>
+        <w:t xml:space="preserve">: </w:t>
+      </w:r>
+      <w:r>
+        <w:t>Andromeda display having an “ATU” symbol:</w:t>
+      </w:r>
+    </w:p>
+    <w:p>
+      <w:pPr>
         <w:pStyle w:val="Heading2"/>
       </w:pPr>
       <w:r>
@@ -3338,6 +3668,24 @@
             </w:r>
           </w:p>
           <w:p/>
+          <w:p>
+            <w:r>
+              <w:t xml:space="preserve">Response: </w:t>
+            </w:r>
+            <w:proofErr w:type="spellStart"/>
+            <w:r>
+              <w:t>ZZOZn</w:t>
+            </w:r>
+            <w:proofErr w:type="spellEnd"/>
+            <w:r>
+              <w:t>;</w:t>
+            </w:r>
+          </w:p>
+          <w:p>
+            <w:r>
+              <w:t>Sent by Aries to PC</w:t>
+            </w:r>
+          </w:p>
         </w:tc>
         <w:tc>
           <w:tcPr>
@@ -3393,12 +3741,10 @@
           </w:tcPr>
           <w:p>
             <w:proofErr w:type="spellStart"/>
-            <w:proofErr w:type="gramStart"/>
             <w:r>
               <w:t>nn</w:t>
             </w:r>
             <w:proofErr w:type="spellEnd"/>
-            <w:proofErr w:type="gramEnd"/>
             <w:r>
               <w:t xml:space="preserve">= encoder number and direction. m= number of steps </w:t>
             </w:r>
@@ -3603,12 +3949,7 @@
         <w:t xml:space="preserve"> new message to be recognised by Thetis</w:t>
       </w:r>
       <w:r>
-        <w:t xml:space="preserve"> (</w:t>
-      </w:r>
-      <w:bookmarkStart w:id="0" w:name="_GoBack"/>
-      <w:bookmarkEnd w:id="0"/>
-      <w:r>
-        <w:t>ZZOX)</w:t>
+        <w:t xml:space="preserve"> (ZZOX)</w:t>
       </w:r>
     </w:p>
     <w:p>
@@ -3649,28 +3990,40 @@
             <v:path o:extrusionok="f" gradientshapeok="t" o:connecttype="rect"/>
             <o:lock v:ext="edit" aspectratio="t"/>
           </v:shapetype>
-          <v:shape id="_x0000_i1025" type="#_x0000_t75" style="width:361.05pt;height:115.5pt" o:ole="">
+          <v:shape id="_x0000_i1025" type="#_x0000_t75" style="width:361.35pt;height:115.45pt" o:ole="">
             <v:imagedata r:id="rId8" o:title=""/>
           </v:shape>
-          <o:OLEObject Type="Embed" ProgID="Visio.Drawing.11" ShapeID="_x0000_i1025" DrawAspect="Content" ObjectID="_1635785558" r:id="rId9"/>
+          <o:OLEObject Type="Embed" ProgID="Visio.Drawing.11" ShapeID="_x0000_i1025" DrawAspect="Content" ObjectID="_1639745460" r:id="rId9"/>
         </w:object>
       </w:r>
     </w:p>
     <w:p/>
     <w:p>
       <w:r>
-        <w:t>For now we will use the principles established by the early AT-11 tuner. Capacitance is stepped in 5pF steps from 0 to 1280pF. Inductance is stepped in 80nH steps from 0 to 20uH.</w:t>
-      </w:r>
-    </w:p>
-    <w:bookmarkStart w:id="1" w:name="_MON_1629796925"/>
-    <w:bookmarkEnd w:id="1"/>
+        <w:t xml:space="preserve">For now we will use the principles established by the early </w:t>
+      </w:r>
+      <w:r>
+        <w:t>auto ATU</w:t>
+      </w:r>
+      <w:r>
+        <w:t xml:space="preserve"> tuner</w:t>
+      </w:r>
+      <w:r>
+        <w:t>s</w:t>
+      </w:r>
+      <w:r>
+        <w:t>. Capacitance is stepped in 5pF steps from 0 to 1280pF. Inductance is stepped in 80nH steps from 0 to 20uH.</w:t>
+      </w:r>
+    </w:p>
+    <w:bookmarkStart w:id="0" w:name="_MON_1629796925"/>
+    <w:bookmarkEnd w:id="0"/>
     <w:p>
       <w:r>
         <w:object w:dxaOrig="7248" w:dyaOrig="2633" w14:anchorId="12FB90A3">
-          <v:shape id="_x0000_i1026" type="#_x0000_t75" style="width:362.15pt;height:132.2pt" o:ole="">
+          <v:shape id="_x0000_i1026" type="#_x0000_t75" style="width:362.05pt;height:132.45pt" o:ole="">
             <v:imagedata r:id="rId10" o:title=""/>
           </v:shape>
-          <o:OLEObject Type="Embed" ProgID="Excel.Sheet.12" ShapeID="_x0000_i1026" DrawAspect="Content" ObjectID="_1635785559" r:id="rId11"/>
+          <o:OLEObject Type="Embed" ProgID="Excel.Sheet.12" ShapeID="_x0000_i1026" DrawAspect="Content" ObjectID="_1639745461" r:id="rId11"/>
         </w:object>
       </w:r>
     </w:p>
@@ -3693,15 +4046,7 @@
         <w:t>good enough</w:t>
       </w:r>
       <w:r>
-        <w:t xml:space="preserve"> to use capacitor values 4.7-10-22-47-100 </w:t>
-      </w:r>
-      <w:proofErr w:type="spellStart"/>
-      <w:r>
-        <w:t>etc</w:t>
-      </w:r>
-      <w:proofErr w:type="spellEnd"/>
-      <w:r>
-        <w:t xml:space="preserve"> instead of the exact 2x steps?)</w:t>
+        <w:t xml:space="preserve"> to use capacitor values 4.7-10-22-47-100 etc instead of the exact 2x steps?)</w:t>
       </w:r>
     </w:p>
     <w:p>
@@ -3714,15 +4059,10 @@
         <w:pStyle w:val="Heading1"/>
       </w:pPr>
       <w:r>
-        <w:t xml:space="preserve">ATU and </w:t>
-      </w:r>
-      <w:proofErr w:type="gramStart"/>
-      <w:r>
-        <w:t>The</w:t>
-      </w:r>
-      <w:proofErr w:type="gramEnd"/>
-      <w:r>
-        <w:t xml:space="preserve"> Smith Chart</w:t>
+        <w:t>ATU and t</w:t>
+      </w:r>
+      <w:r>
+        <w:t>he Smith Chart</w:t>
       </w:r>
     </w:p>
     <w:p>
@@ -3821,119 +4161,72 @@
         <w:keepNext/>
         <w:jc w:val="center"/>
       </w:pPr>
-      <w:r>
-        <w:object w:dxaOrig="6825" w:dyaOrig="6825" w14:anchorId="5D0CEB56">
-          <v:shape id="_x0000_i1027" type="#_x0000_t75" style="width:340.65pt;height:340.65pt" o:ole="">
-            <v:imagedata r:id="rId12" o:title=""/>
-          </v:shape>
-          <o:OLEObject Type="Embed" ProgID="Visio.Drawing.15" ShapeID="_x0000_i1027" DrawAspect="Content" ObjectID="_1635785560" r:id="rId13"/>
-        </w:object>
-      </w:r>
-    </w:p>
-    <w:p>
-      <w:pPr>
-        <w:pStyle w:val="Caption"/>
-        <w:jc w:val="center"/>
-      </w:pPr>
-      <w:r>
-        <w:t xml:space="preserve">Figure </w:t>
-      </w:r>
-      <w:r>
-        <w:rPr>
-          <w:noProof/>
-        </w:rPr>
-        <w:fldChar w:fldCharType="begin"/>
-      </w:r>
-      <w:r>
-        <w:rPr>
-          <w:noProof/>
-        </w:rPr>
-        <w:instrText xml:space="preserve"> SEQ Figure \* ARABIC </w:instrText>
-      </w:r>
-      <w:r>
-        <w:rPr>
-          <w:noProof/>
-        </w:rPr>
-        <w:fldChar w:fldCharType="separate"/>
-      </w:r>
-      <w:r>
-        <w:rPr>
-          <w:noProof/>
-        </w:rPr>
-        <w:t>1</w:t>
-      </w:r>
-      <w:r>
-        <w:rPr>
-          <w:noProof/>
-        </w:rPr>
-        <w:fldChar w:fldCharType="end"/>
-      </w:r>
-      <w:r>
-        <w:t>: Complex Impedance Plot</w:t>
-      </w:r>
-    </w:p>
-    <w:p>
-      <w:r>
-        <w:t>There is a form of the Smith chart plotting complex admittance, which is a horizontal mirror image:</w:t>
-      </w:r>
-    </w:p>
-    <w:p/>
-    <w:p>
-      <w:pPr>
-        <w:keepNext/>
-        <w:jc w:val="center"/>
-      </w:pPr>
-      <w:r>
-        <w:object w:dxaOrig="6825" w:dyaOrig="6825" w14:anchorId="53AD3B66">
-          <v:shape id="_x0000_i1028" type="#_x0000_t75" style="width:340.65pt;height:340.65pt" o:ole="">
-            <v:imagedata r:id="rId14" o:title=""/>
-          </v:shape>
-          <o:OLEObject Type="Embed" ProgID="Visio.Drawing.15" ShapeID="_x0000_i1028" DrawAspect="Content" ObjectID="_1635785561" r:id="rId15"/>
-        </w:object>
-      </w:r>
-    </w:p>
-    <w:p>
-      <w:pPr>
-        <w:pStyle w:val="Caption"/>
-        <w:jc w:val="center"/>
-      </w:pPr>
-      <w:r>
-        <w:t xml:space="preserve">Figure </w:t>
-      </w:r>
-      <w:r>
-        <w:rPr>
-          <w:noProof/>
-        </w:rPr>
-        <w:fldChar w:fldCharType="begin"/>
-      </w:r>
-      <w:r>
-        <w:rPr>
-          <w:noProof/>
-        </w:rPr>
-        <w:instrText xml:space="preserve"> SEQ Figure \* ARABIC </w:instrText>
-      </w:r>
-      <w:r>
-        <w:rPr>
-          <w:noProof/>
-        </w:rPr>
-        <w:fldChar w:fldCharType="separate"/>
-      </w:r>
-      <w:r>
-        <w:rPr>
-          <w:noProof/>
-        </w:rPr>
-        <w:t>2</w:t>
-      </w:r>
-      <w:r>
-        <w:rPr>
-          <w:noProof/>
-        </w:rPr>
-        <w:fldChar w:fldCharType="end"/>
-      </w:r>
-      <w:r>
-        <w:t>: Complex Admittance Plot</w:t>
-      </w:r>
-    </w:p>
+    </w:p>
+    <w:tbl>
+      <w:tblPr>
+        <w:tblStyle w:val="TableGrid"/>
+        <w:tblW w:w="0" w:type="auto"/>
+        <w:tblLook w:val="04A0" w:firstRow="1" w:lastRow="0" w:firstColumn="1" w:lastColumn="0" w:noHBand="0" w:noVBand="1"/>
+      </w:tblPr>
+      <w:tblGrid>
+        <w:gridCol w:w="4508"/>
+        <w:gridCol w:w="4851"/>
+      </w:tblGrid>
+      <w:tr>
+        <w:tc>
+          <w:tcPr>
+            <w:tcW w:w="4508" w:type="dxa"/>
+          </w:tcPr>
+          <w:p>
+            <w:r>
+              <w:object w:dxaOrig="6825" w:dyaOrig="6825" w14:anchorId="209D0ED1">
+                <v:shape id="_x0000_i1027" type="#_x0000_t75" style="width:203.1pt;height:203.1pt" o:ole="">
+                  <v:imagedata r:id="rId12" o:title=""/>
+                </v:shape>
+                <o:OLEObject Type="Embed" ProgID="Visio.Drawing.15" ShapeID="_x0000_i1027" DrawAspect="Content" ObjectID="_1639745462" r:id="rId13"/>
+              </w:object>
+            </w:r>
+          </w:p>
+        </w:tc>
+        <w:tc>
+          <w:tcPr>
+            <w:tcW w:w="4844" w:type="dxa"/>
+          </w:tcPr>
+          <w:p>
+            <w:r>
+              <w:object w:dxaOrig="6825" w:dyaOrig="6825" w14:anchorId="16879FFC">
+                <v:shape id="_x0000_i1028" type="#_x0000_t75" style="width:231.6pt;height:231.6pt" o:ole="">
+                  <v:imagedata r:id="rId14" o:title=""/>
+                </v:shape>
+                <o:OLEObject Type="Embed" ProgID="Visio.Drawing.15" ShapeID="_x0000_i1028" DrawAspect="Content" ObjectID="_1639745463" r:id="rId15"/>
+              </w:object>
+            </w:r>
+          </w:p>
+        </w:tc>
+      </w:tr>
+      <w:tr>
+        <w:tc>
+          <w:tcPr>
+            <w:tcW w:w="4508" w:type="dxa"/>
+          </w:tcPr>
+          <w:p>
+            <w:r>
+              <w:t>Complex impedance plot</w:t>
+            </w:r>
+          </w:p>
+        </w:tc>
+        <w:tc>
+          <w:tcPr>
+            <w:tcW w:w="4844" w:type="dxa"/>
+          </w:tcPr>
+          <w:p>
+            <w:r>
+              <w:t>Complex admittance plot (horizontal mirror image)</w:t>
+            </w:r>
+          </w:p>
+        </w:tc>
+      </w:tr>
+    </w:tbl>
     <w:p/>
     <w:p>
       <w:r>
@@ -3976,10 +4269,10 @@
           <w:p>
             <w:r>
               <w:object w:dxaOrig="4035" w:dyaOrig="4035" w14:anchorId="37CCAD3E">
-                <v:shape id="_x0000_i1029" type="#_x0000_t75" style="width:201.5pt;height:201.5pt" o:ole="">
+                <v:shape id="_x0000_i1029" type="#_x0000_t75" style="width:169.15pt;height:169.15pt" o:ole="">
                   <v:imagedata r:id="rId16" o:title=""/>
                 </v:shape>
-                <o:OLEObject Type="Embed" ProgID="Visio.Drawing.15" ShapeID="_x0000_i1029" DrawAspect="Content" ObjectID="_1635785562" r:id="rId17"/>
+                <o:OLEObject Type="Embed" ProgID="Visio.Drawing.15" ShapeID="_x0000_i1029" DrawAspect="Content" ObjectID="_1639745464" r:id="rId17"/>
               </w:object>
             </w:r>
           </w:p>
@@ -3995,10 +4288,10 @@
             </w:pPr>
             <w:r>
               <w:object w:dxaOrig="4095" w:dyaOrig="4095" w14:anchorId="421F00A9">
-                <v:shape id="_x0000_i1030" type="#_x0000_t75" style="width:204.7pt;height:204.7pt" o:ole="">
+                <v:shape id="_x0000_i1030" type="#_x0000_t75" style="width:159.6pt;height:159.6pt" o:ole="">
                   <v:imagedata r:id="rId18" o:title=""/>
                 </v:shape>
-                <o:OLEObject Type="Embed" ProgID="Visio.Drawing.15" ShapeID="_x0000_i1030" DrawAspect="Content" ObjectID="_1635785563" r:id="rId19"/>
+                <o:OLEObject Type="Embed" ProgID="Visio.Drawing.15" ShapeID="_x0000_i1030" DrawAspect="Content" ObjectID="_1639745465" r:id="rId19"/>
               </w:object>
             </w:r>
           </w:p>
@@ -4047,8 +4340,6 @@
         <w:t>: Series Inductance and Shunt Capacitance effects</w:t>
       </w:r>
     </w:p>
-    <w:p/>
-    <w:p/>
     <w:p>
       <w:r>
         <w:t>By adding L and C appropriately, the L match network can match any impedance on the diagram. But the series L, shunt C can only achieve one solution, and whether the capacitor is at the input or output depends on where the load impedance is placed. Y</w:t>
@@ -4082,10 +4373,10 @@
           <w:p>
             <w:r>
               <w:object w:dxaOrig="3045" w:dyaOrig="3465" w14:anchorId="3A6924C4">
-                <v:shape id="_x0000_i1031" type="#_x0000_t75" style="width:152.05pt;height:173.55pt" o:ole="">
+                <v:shape id="_x0000_i1031" type="#_x0000_t75" style="width:152.15pt;height:173.9pt" o:ole="">
                   <v:imagedata r:id="rId20" o:title=""/>
                 </v:shape>
-                <o:OLEObject Type="Embed" ProgID="Visio.Drawing.15" ShapeID="_x0000_i1031" DrawAspect="Content" ObjectID="_1635785564" r:id="rId21"/>
+                <o:OLEObject Type="Embed" ProgID="Visio.Drawing.15" ShapeID="_x0000_i1031" DrawAspect="Content" ObjectID="_1639745466" r:id="rId21"/>
               </w:object>
             </w:r>
           </w:p>
@@ -4104,10 +4395,10 @@
           <w:p>
             <w:r>
               <w:object w:dxaOrig="4035" w:dyaOrig="4035" w14:anchorId="6EB45714">
-                <v:shape id="_x0000_i1032" type="#_x0000_t75" style="width:201.5pt;height:201.5pt" o:ole="">
+                <v:shape id="_x0000_i1032" type="#_x0000_t75" style="width:174.55pt;height:174.55pt" o:ole="">
                   <v:imagedata r:id="rId22" o:title=""/>
                 </v:shape>
-                <o:OLEObject Type="Embed" ProgID="Visio.Drawing.15" ShapeID="_x0000_i1032" DrawAspect="Content" ObjectID="_1635785565" r:id="rId23"/>
+                <o:OLEObject Type="Embed" ProgID="Visio.Drawing.15" ShapeID="_x0000_i1032" DrawAspect="Content" ObjectID="_1639745467" r:id="rId23"/>
               </w:object>
             </w:r>
           </w:p>
@@ -4128,10 +4419,10 @@
           <w:p>
             <w:r>
               <w:object w:dxaOrig="3045" w:dyaOrig="3465" w14:anchorId="177D9F57">
-                <v:shape id="_x0000_i1033" type="#_x0000_t75" style="width:152.05pt;height:173.55pt" o:ole="">
+                <v:shape id="_x0000_i1033" type="#_x0000_t75" style="width:152.15pt;height:173.9pt" o:ole="">
                   <v:imagedata r:id="rId24" o:title=""/>
                 </v:shape>
-                <o:OLEObject Type="Embed" ProgID="Visio.Drawing.15" ShapeID="_x0000_i1033" DrawAspect="Content" ObjectID="_1635785566" r:id="rId25"/>
+                <o:OLEObject Type="Embed" ProgID="Visio.Drawing.15" ShapeID="_x0000_i1033" DrawAspect="Content" ObjectID="_1639745468" r:id="rId25"/>
               </w:object>
             </w:r>
           </w:p>
@@ -4153,10 +4444,10 @@
             </w:pPr>
             <w:r>
               <w:object w:dxaOrig="4035" w:dyaOrig="4035" w14:anchorId="495696DC">
-                <v:shape id="_x0000_i1034" type="#_x0000_t75" style="width:201.5pt;height:201.5pt" o:ole="">
+                <v:shape id="_x0000_i1034" type="#_x0000_t75" style="width:179.3pt;height:179.3pt" o:ole="">
                   <v:imagedata r:id="rId26" o:title=""/>
                 </v:shape>
-                <o:OLEObject Type="Embed" ProgID="Visio.Drawing.15" ShapeID="_x0000_i1034" DrawAspect="Content" ObjectID="_1635785567" r:id="rId27"/>
+                <o:OLEObject Type="Embed" ProgID="Visio.Drawing.15" ShapeID="_x0000_i1034" DrawAspect="Content" ObjectID="_1639745469" r:id="rId27"/>
               </w:object>
             </w:r>
           </w:p>
@@ -4220,13 +4511,21 @@
     </w:p>
     <w:p>
       <w:r>
-        <w:t xml:space="preserve">I need a user interface during development; can be ditched afterwards. Suggest a rotary encoder and pushbuttons. Need pushbuttons for fast/slow tune; swap L/C; high impedance/low impedance mode. Or 2 encoders; and one button for high /low impedance. Can use an I2C based LCD for </w:t>
-      </w:r>
-      <w:proofErr w:type="gramStart"/>
-      <w:r>
-        <w:t>display.</w:t>
-      </w:r>
-      <w:proofErr w:type="gramEnd"/>
+        <w:t xml:space="preserve">I need a user interface during development; can be ditched afterwards. </w:t>
+      </w:r>
+      <w:r>
+        <w:t xml:space="preserve">The lab model used an I2C LCD display but a </w:t>
+      </w:r>
+      <w:proofErr w:type="spellStart"/>
+      <w:r>
+        <w:t>Nextion</w:t>
+      </w:r>
+      <w:proofErr w:type="spellEnd"/>
+      <w:r>
+        <w:t xml:space="preserve"> touchscreen might be a better long term bet. An encoder for rapid tuning during debugging is appropriate. </w:t>
+      </w:r>
+      <w:bookmarkStart w:id="1" w:name="_GoBack"/>
+      <w:bookmarkEnd w:id="1"/>
       <w:r>
         <w:t xml:space="preserve"> </w:t>
       </w:r>
@@ -4790,15 +5089,7 @@
         <w:t xml:space="preserve">Relays could be SPI driven using 3x TPIC6B595 shift register. Alternatively could be I2C, with a different arrangement for the open drain drivers. </w:t>
       </w:r>
       <w:r>
-        <w:t xml:space="preserve">Assume I2C </w:t>
-      </w:r>
-      <w:proofErr w:type="gramStart"/>
-      <w:r>
-        <w:t>for  now</w:t>
-      </w:r>
-      <w:proofErr w:type="gramEnd"/>
-      <w:r>
-        <w:t>.</w:t>
+        <w:t>Assume I2C for now.</w:t>
       </w:r>
     </w:p>
     <w:p>
@@ -4830,8 +5121,8 @@
         <w:tblLook w:val="04A0" w:firstRow="1" w:lastRow="0" w:firstColumn="1" w:lastColumn="0" w:noHBand="0" w:noVBand="1"/>
       </w:tblPr>
       <w:tblGrid>
-        <w:gridCol w:w="4440"/>
-        <w:gridCol w:w="4576"/>
+        <w:gridCol w:w="4508"/>
+        <w:gridCol w:w="4626"/>
       </w:tblGrid>
       <w:tr>
         <w:tc>
@@ -4943,15 +5234,7 @@
     </w:p>
     <w:p>
       <w:r>
-        <w:t xml:space="preserve">An external EEPROM will be needed. Need 3 bytes per frequency to store tuning solutions. If we store a solution per </w:t>
-      </w:r>
-      <w:proofErr w:type="gramStart"/>
-      <w:r>
-        <w:t>10KHz</w:t>
-      </w:r>
-      <w:proofErr w:type="gramEnd"/>
-      <w:r>
-        <w:t xml:space="preserve">, we need 100 settings per MHz ie approx. 6000 settings for the HF band ie 18 </w:t>
+        <w:t xml:space="preserve">An external EEPROM will be needed. Need 3 bytes per frequency to store tuning solutions. If we store a solution per 10KHz, we need 100 settings per MHz ie approx. 6000 settings for the HF band ie 18 </w:t>
       </w:r>
       <w:proofErr w:type="spellStart"/>
       <w:r>
@@ -4959,31 +5242,24 @@
       </w:r>
       <w:proofErr w:type="spellEnd"/>
       <w:r>
-        <w:t xml:space="preserve">. If we have 3 antennas and separate solutions for each, that’s </w:t>
-      </w:r>
-      <w:proofErr w:type="gramStart"/>
-      <w:r>
-        <w:t>54Kbyte  ie</w:t>
-      </w:r>
-      <w:proofErr w:type="gramEnd"/>
-      <w:r>
-        <w:t xml:space="preserve"> near 500Kbit.</w:t>
-      </w:r>
-      <w:r>
-        <w:t xml:space="preserve"> Microchip 24FC512-I/SM is I2C 1MHz clock.</w:t>
+        <w:t>. If we have 3 antennas and separate solutions for each, that’s 54Kbyte ie near 500Kbit.</w:t>
+      </w:r>
+      <w:r>
+        <w:t xml:space="preserve"> </w:t>
+      </w:r>
+      <w:r>
+        <w:t>2Mbit+ EEPROMs are readily available with I2C interface.</w:t>
       </w:r>
     </w:p>
     <w:p>
       <w:r>
         <w:t xml:space="preserve">@1MHz, I2C read is ~40us, but with sequential read can then get each new byte in ~10us. Might consider reading </w:t>
       </w:r>
-      <w:proofErr w:type="gramStart"/>
-      <w:r>
-        <w:t>100KHz</w:t>
-      </w:r>
-      <w:proofErr w:type="gramEnd"/>
-      <w:r>
-        <w:t xml:space="preserve"> worth when a new frequency is detected; if no stored solution for the first one, look outwards and give up at +/-50KHz.</w:t>
+      <w:r>
+        <w:t>a few 100KHz worth</w:t>
+      </w:r>
+      <w:r>
+        <w:t xml:space="preserve"> when a new frequency is detected; if no stored solution for the first one, look outwards and give up at +/-50KHz.</w:t>
       </w:r>
     </w:p>
     <w:p/>
@@ -5274,7 +5550,10 @@
               <w:keepNext/>
             </w:pPr>
             <w:r>
-              <w:t>Hi/ Low Z pushbutton</w:t>
+              <w:t>“Tune now”</w:t>
+            </w:r>
+            <w:r>
+              <w:t xml:space="preserve"> pushbutton</w:t>
             </w:r>
           </w:p>
         </w:tc>
@@ -5592,6 +5871,9 @@
             <w:r>
               <w:t>0x20</w:t>
             </w:r>
+            <w:r>
+              <w:t>, 0x21</w:t>
+            </w:r>
           </w:p>
         </w:tc>
       </w:tr>
@@ -5632,7 +5914,11 @@
           <w:tcPr>
             <w:tcW w:w="6044" w:type="dxa"/>
           </w:tcPr>
-          <w:p/>
+          <w:p>
+            <w:r>
+              <w:t>0x50, 0x51 (includes A16 as bottom bit)</w:t>
+            </w:r>
+          </w:p>
         </w:tc>
       </w:tr>
     </w:tbl>
@@ -5642,7 +5928,10 @@
         <w:t xml:space="preserve">The LCD display has a PCF8574T interface. </w:t>
       </w:r>
       <w:r>
-        <w:t>Appears to be 0x27 address, and needs LiquidCrystal_I2C library</w:t>
+        <w:t>It</w:t>
+      </w:r>
+      <w:r>
+        <w:t xml:space="preserve"> needs LiquidCrystal_I2C library</w:t>
       </w:r>
       <w:r>
         <w:t>. (Confirmed operation with simple sketch)</w:t>
@@ -5970,54 +6259,62 @@
         <w:spacing w:line="256" w:lineRule="auto"/>
       </w:pPr>
       <w:r>
-        <w:t xml:space="preserve">Readout time 1.8mS (acceptable </w:t>
+        <w:t>Readout time 1.8mS (acceptable deadtime?)</w:t>
+      </w:r>
+    </w:p>
+    <w:p>
+      <w:r>
+        <w:t>The viable choices are the first or last; the intermediate one don’t offer enough of a benefit. The latter should be doable; the former allows simple lazy software.</w:t>
+      </w:r>
+    </w:p>
+    <w:p>
+      <w:pPr>
+        <w:pStyle w:val="Heading2"/>
+      </w:pPr>
+      <w:r>
+        <w:t>EEPROM Chip Interface</w:t>
+      </w:r>
+    </w:p>
+    <w:p>
+      <w:r>
+        <w:t xml:space="preserve">To write back individual solutions it may make sense to use individual byte writes. To erase an antenna worth of settings, use block write (128 bytes take the same 5ms). To read data, use sequential read with one address transaction (~40us) then individual reads transferring one new byte only (10us). </w:t>
+      </w:r>
+    </w:p>
+    <w:p>
+      <w:r>
+        <w:t>The Microchip 1Mbit EEPROM (24FC102</w:t>
+      </w:r>
+      <w:r>
+        <w:t>6</w:t>
+      </w:r>
+      <w:r>
+        <w:t xml:space="preserve">-I/P) can only read out half of the device sequentially, but this is sufficient. FC devices can clock at 1MHz. </w:t>
+      </w:r>
+    </w:p>
+    <w:p>
+      <w:r>
+        <w:t>For convenience the “no solution” state should be the shipped condition –solution = 0xFFFFFF.</w:t>
+      </w:r>
+    </w:p>
+    <w:p>
+      <w:r>
+        <w:t xml:space="preserve">Each block of data for each antenna should begin at a page boundary (128 bytes) and be sized so that a fixed number of page writes can be made to erase it. That suggests it should be a little bigger than needed. </w:t>
+      </w:r>
+      <w:r>
+        <w:t>Can we arrange that a solution stays within a page, so we can do a page write?</w:t>
+      </w:r>
+    </w:p>
+    <w:p>
+      <w:r>
+        <w:t>There is an Arduino library (</w:t>
       </w:r>
       <w:proofErr w:type="spellStart"/>
       <w:r>
-        <w:t>deadtime</w:t>
+        <w:t>extEEPROM</w:t>
       </w:r>
       <w:proofErr w:type="spellEnd"/>
       <w:r>
-        <w:t>?)</w:t>
-      </w:r>
-    </w:p>
-    <w:p>
-      <w:r>
-        <w:t>The viable choices are the first or last; the intermediate one don’t offer enough of a benefit. The latter should be doable; the former allows simple lazy software.</w:t>
-      </w:r>
-    </w:p>
-    <w:p/>
-    <w:p>
-      <w:pPr>
-        <w:pStyle w:val="Heading2"/>
-      </w:pPr>
-      <w:r>
-        <w:t>EEPROM Chip Interface</w:t>
-      </w:r>
-    </w:p>
-    <w:p>
-      <w:r>
-        <w:t xml:space="preserve">To write back individual solutions it may make sense to use individual byte writes. To erase an antenna worth of settings, use block write (128 bytes take the same 5ms). To read data, use sequential read with one address transaction (~40us) then individual reads transferring one new byte only (10us). </w:t>
-      </w:r>
-    </w:p>
-    <w:p>
-      <w:r>
-        <w:t xml:space="preserve">The Microchip 1Mbit EEPROM (24FC1025-I/P) can only read out half of the device sequentially, but this is sufficient. FC devices can clock at 1MHz. ST Microelectronics 1Mbit M24M01-RMN6TP OK at 1MHz and sequential read over all the device. </w:t>
-      </w:r>
-    </w:p>
-    <w:p>
-      <w:r>
-        <w:t>For convenience the “no solution” state should be the shipped condition –solution = 0xFFFFFF.</w:t>
-      </w:r>
-    </w:p>
-    <w:p>
-      <w:r>
-        <w:t xml:space="preserve">Each block of data for each antenna should begin at a page boundary (128 bytes) and be sized so that a fixed number of page writes can be made to erase it. That suggests it should be a little bigger than needed. </w:t>
-      </w:r>
-    </w:p>
-    <w:p>
-      <w:r>
-        <w:t>Can we arrange that a solution stays within a page, so we can do a page write?</w:t>
+        <w:t>) that supports the 24FC1026 device.</w:t>
       </w:r>
     </w:p>
     <w:p>
@@ -6083,14 +6380,9 @@
       </w:r>
       <w:proofErr w:type="spellEnd"/>
       <w:r>
-        <w:t>)</w:t>
-      </w:r>
-      <w:proofErr w:type="gramStart"/>
-      <w:r>
-        <w:t>/(</w:t>
+        <w:t>)/(</w:t>
       </w:r>
       <w:proofErr w:type="spellStart"/>
-      <w:proofErr w:type="gramEnd"/>
       <w:r>
         <w:t>V</w:t>
       </w:r>
@@ -6114,6 +6406,1035 @@
         <w:t>)</w:t>
       </w:r>
     </w:p>
+    <w:p>
+      <w:pPr>
+        <w:pStyle w:val="Heading1"/>
+      </w:pPr>
+      <w:r>
+        <w:t>EEPROM Data structures</w:t>
+      </w:r>
+    </w:p>
+    <w:p>
+      <w:r>
+        <w:t>Proposed approach: 3 blocks of memory</w:t>
+      </w:r>
+      <w:r>
+        <w:t xml:space="preserve"> </w:t>
+      </w:r>
+      <w:r>
+        <w:t xml:space="preserve">- </w:t>
+      </w:r>
+      <w:r>
+        <w:t>one for each antenna.</w:t>
+      </w:r>
+    </w:p>
+    <w:p>
+      <w:r>
+        <w:t>Solutions are stored every 10KHz, starting at 0; each antenna stores solutions for all frequencies from 0 to 61.5MHz (just over the Nyquist rate for HPSDR radios).</w:t>
+      </w:r>
+    </w:p>
+    <w:p>
+      <w:r>
+        <w:t xml:space="preserve">There are </w:t>
+      </w:r>
+      <w:r>
+        <w:t>3</w:t>
+      </w:r>
+      <w:r>
+        <w:t xml:space="preserve"> bytes per solution stored:</w:t>
+      </w:r>
+    </w:p>
+    <w:tbl>
+      <w:tblPr>
+        <w:tblW w:w="7083" w:type="dxa"/>
+        <w:tblLook w:val="04A0" w:firstRow="1" w:lastRow="0" w:firstColumn="1" w:lastColumn="0" w:noHBand="0" w:noVBand="1"/>
+      </w:tblPr>
+      <w:tblGrid>
+        <w:gridCol w:w="960"/>
+        <w:gridCol w:w="6123"/>
+      </w:tblGrid>
+      <w:tr>
+        <w:trPr>
+          <w:trHeight w:val="300"/>
+        </w:trPr>
+        <w:tc>
+          <w:tcPr>
+            <w:tcW w:w="960" w:type="dxa"/>
+            <w:tcBorders>
+              <w:top w:val="single" w:sz="4" w:space="0" w:color="auto"/>
+              <w:left w:val="single" w:sz="4" w:space="0" w:color="auto"/>
+              <w:bottom w:val="single" w:sz="4" w:space="0" w:color="auto"/>
+              <w:right w:val="single" w:sz="4" w:space="0" w:color="auto"/>
+            </w:tcBorders>
+            <w:shd w:val="clear" w:color="auto" w:fill="auto"/>
+            <w:vAlign w:val="bottom"/>
+            <w:hideMark/>
+          </w:tcPr>
+          <w:p>
+            <w:pPr>
+              <w:spacing w:after="0" w:line="240" w:lineRule="auto"/>
+              <w:rPr>
+                <w:rFonts w:ascii="Calibri" w:eastAsia="Times New Roman" w:hAnsi="Calibri" w:cs="Calibri"/>
+                <w:b/>
+                <w:bCs/>
+                <w:color w:val="000000"/>
+                <w:lang w:eastAsia="en-GB"/>
+              </w:rPr>
+            </w:pPr>
+            <w:r>
+              <w:rPr>
+                <w:rFonts w:ascii="Calibri" w:eastAsia="Times New Roman" w:hAnsi="Calibri" w:cs="Calibri"/>
+                <w:b/>
+                <w:bCs/>
+                <w:color w:val="000000"/>
+                <w:lang w:eastAsia="en-GB"/>
+              </w:rPr>
+              <w:t>byte</w:t>
+            </w:r>
+          </w:p>
+        </w:tc>
+        <w:tc>
+          <w:tcPr>
+            <w:tcW w:w="6123" w:type="dxa"/>
+            <w:tcBorders>
+              <w:top w:val="single" w:sz="4" w:space="0" w:color="auto"/>
+              <w:left w:val="nil"/>
+              <w:bottom w:val="single" w:sz="4" w:space="0" w:color="auto"/>
+              <w:right w:val="single" w:sz="4" w:space="0" w:color="auto"/>
+            </w:tcBorders>
+            <w:shd w:val="clear" w:color="auto" w:fill="auto"/>
+            <w:vAlign w:val="bottom"/>
+            <w:hideMark/>
+          </w:tcPr>
+          <w:p>
+            <w:pPr>
+              <w:spacing w:after="0" w:line="240" w:lineRule="auto"/>
+              <w:rPr>
+                <w:rFonts w:ascii="Calibri" w:eastAsia="Times New Roman" w:hAnsi="Calibri" w:cs="Calibri"/>
+                <w:b/>
+                <w:bCs/>
+                <w:color w:val="000000"/>
+                <w:lang w:eastAsia="en-GB"/>
+              </w:rPr>
+            </w:pPr>
+            <w:r>
+              <w:rPr>
+                <w:rFonts w:ascii="Calibri" w:eastAsia="Times New Roman" w:hAnsi="Calibri" w:cs="Calibri"/>
+                <w:b/>
+                <w:bCs/>
+                <w:color w:val="000000"/>
+                <w:lang w:eastAsia="en-GB"/>
+              </w:rPr>
+              <w:t>meaning</w:t>
+            </w:r>
+          </w:p>
+        </w:tc>
+      </w:tr>
+      <w:tr>
+        <w:trPr>
+          <w:trHeight w:val="600"/>
+        </w:trPr>
+        <w:tc>
+          <w:tcPr>
+            <w:tcW w:w="960" w:type="dxa"/>
+            <w:tcBorders>
+              <w:top w:val="nil"/>
+              <w:left w:val="single" w:sz="4" w:space="0" w:color="auto"/>
+              <w:bottom w:val="single" w:sz="4" w:space="0" w:color="auto"/>
+              <w:right w:val="single" w:sz="4" w:space="0" w:color="auto"/>
+            </w:tcBorders>
+            <w:shd w:val="clear" w:color="auto" w:fill="auto"/>
+            <w:vAlign w:val="bottom"/>
+            <w:hideMark/>
+          </w:tcPr>
+          <w:p>
+            <w:pPr>
+              <w:spacing w:after="0" w:line="240" w:lineRule="auto"/>
+              <w:rPr>
+                <w:rFonts w:ascii="Calibri" w:eastAsia="Times New Roman" w:hAnsi="Calibri" w:cs="Calibri"/>
+                <w:color w:val="000000"/>
+                <w:lang w:eastAsia="en-GB"/>
+              </w:rPr>
+            </w:pPr>
+            <w:r>
+              <w:rPr>
+                <w:rFonts w:ascii="Calibri" w:eastAsia="Times New Roman" w:hAnsi="Calibri" w:cs="Calibri"/>
+                <w:color w:val="000000"/>
+                <w:lang w:eastAsia="en-GB"/>
+              </w:rPr>
+              <w:t>0</w:t>
+            </w:r>
+          </w:p>
+        </w:tc>
+        <w:tc>
+          <w:tcPr>
+            <w:tcW w:w="6123" w:type="dxa"/>
+            <w:tcBorders>
+              <w:top w:val="nil"/>
+              <w:left w:val="nil"/>
+              <w:bottom w:val="single" w:sz="4" w:space="0" w:color="auto"/>
+              <w:right w:val="single" w:sz="4" w:space="0" w:color="auto"/>
+            </w:tcBorders>
+            <w:shd w:val="clear" w:color="auto" w:fill="auto"/>
+            <w:vAlign w:val="bottom"/>
+            <w:hideMark/>
+          </w:tcPr>
+          <w:p>
+            <w:pPr>
+              <w:spacing w:after="0" w:line="240" w:lineRule="auto"/>
+              <w:rPr>
+                <w:rFonts w:ascii="Calibri" w:eastAsia="Times New Roman" w:hAnsi="Calibri" w:cs="Calibri"/>
+                <w:color w:val="000000"/>
+                <w:lang w:eastAsia="en-GB"/>
+              </w:rPr>
+            </w:pPr>
+            <w:r>
+              <w:rPr>
+                <w:rFonts w:ascii="Calibri" w:eastAsia="Times New Roman" w:hAnsi="Calibri" w:cs="Calibri"/>
+                <w:color w:val="000000"/>
+                <w:lang w:eastAsia="en-GB"/>
+              </w:rPr>
+              <w:t>bit0=1: no data</w:t>
+            </w:r>
+            <w:r>
+              <w:rPr>
+                <w:rFonts w:ascii="Calibri" w:eastAsia="Times New Roman" w:hAnsi="Calibri" w:cs="Calibri"/>
+                <w:color w:val="000000"/>
+                <w:lang w:eastAsia="en-GB"/>
+              </w:rPr>
+              <w:t xml:space="preserve">; </w:t>
+            </w:r>
+            <w:r>
+              <w:rPr>
+                <w:rFonts w:ascii="Calibri" w:eastAsia="Times New Roman" w:hAnsi="Calibri" w:cs="Calibri"/>
+                <w:color w:val="000000"/>
+                <w:lang w:eastAsia="en-GB"/>
+              </w:rPr>
+              <w:t>bit0=0: data OK</w:t>
+            </w:r>
+          </w:p>
+          <w:p>
+            <w:pPr>
+              <w:spacing w:after="0" w:line="240" w:lineRule="auto"/>
+              <w:rPr>
+                <w:rFonts w:ascii="Calibri" w:eastAsia="Times New Roman" w:hAnsi="Calibri" w:cs="Calibri"/>
+                <w:color w:val="000000"/>
+                <w:lang w:eastAsia="en-GB"/>
+              </w:rPr>
+            </w:pPr>
+            <w:r>
+              <w:rPr>
+                <w:rFonts w:ascii="Calibri" w:eastAsia="Times New Roman" w:hAnsi="Calibri" w:cs="Calibri"/>
+                <w:color w:val="000000"/>
+                <w:lang w:eastAsia="en-GB"/>
+              </w:rPr>
+              <w:t>bit7=1: high Z</w:t>
+            </w:r>
+            <w:r>
+              <w:rPr>
+                <w:rFonts w:ascii="Calibri" w:eastAsia="Times New Roman" w:hAnsi="Calibri" w:cs="Calibri"/>
+                <w:color w:val="000000"/>
+                <w:lang w:eastAsia="en-GB"/>
+              </w:rPr>
+              <w:t xml:space="preserve">;  </w:t>
+            </w:r>
+            <w:r>
+              <w:rPr>
+                <w:rFonts w:ascii="Calibri" w:eastAsia="Times New Roman" w:hAnsi="Calibri" w:cs="Calibri"/>
+                <w:color w:val="000000"/>
+                <w:lang w:eastAsia="en-GB"/>
+              </w:rPr>
+              <w:t>bit7=0: low Z</w:t>
+            </w:r>
+          </w:p>
+        </w:tc>
+      </w:tr>
+      <w:tr>
+        <w:trPr>
+          <w:trHeight w:val="375"/>
+        </w:trPr>
+        <w:tc>
+          <w:tcPr>
+            <w:tcW w:w="960" w:type="dxa"/>
+            <w:tcBorders>
+              <w:top w:val="nil"/>
+              <w:left w:val="single" w:sz="4" w:space="0" w:color="auto"/>
+              <w:bottom w:val="single" w:sz="4" w:space="0" w:color="auto"/>
+              <w:right w:val="single" w:sz="4" w:space="0" w:color="auto"/>
+            </w:tcBorders>
+            <w:shd w:val="clear" w:color="auto" w:fill="auto"/>
+            <w:vAlign w:val="bottom"/>
+            <w:hideMark/>
+          </w:tcPr>
+          <w:p>
+            <w:pPr>
+              <w:spacing w:after="0" w:line="240" w:lineRule="auto"/>
+              <w:rPr>
+                <w:rFonts w:ascii="Calibri" w:eastAsia="Times New Roman" w:hAnsi="Calibri" w:cs="Calibri"/>
+                <w:color w:val="000000"/>
+                <w:lang w:eastAsia="en-GB"/>
+              </w:rPr>
+            </w:pPr>
+            <w:r>
+              <w:rPr>
+                <w:rFonts w:ascii="Calibri" w:eastAsia="Times New Roman" w:hAnsi="Calibri" w:cs="Calibri"/>
+                <w:color w:val="000000"/>
+                <w:lang w:eastAsia="en-GB"/>
+              </w:rPr>
+              <w:t>1</w:t>
+            </w:r>
+          </w:p>
+        </w:tc>
+        <w:tc>
+          <w:tcPr>
+            <w:tcW w:w="6123" w:type="dxa"/>
+            <w:tcBorders>
+              <w:top w:val="nil"/>
+              <w:left w:val="nil"/>
+              <w:bottom w:val="single" w:sz="4" w:space="0" w:color="auto"/>
+              <w:right w:val="single" w:sz="4" w:space="0" w:color="auto"/>
+            </w:tcBorders>
+            <w:shd w:val="clear" w:color="auto" w:fill="auto"/>
+            <w:vAlign w:val="bottom"/>
+            <w:hideMark/>
+          </w:tcPr>
+          <w:p>
+            <w:pPr>
+              <w:spacing w:after="0" w:line="240" w:lineRule="auto"/>
+              <w:rPr>
+                <w:rFonts w:ascii="Calibri" w:eastAsia="Times New Roman" w:hAnsi="Calibri" w:cs="Calibri"/>
+                <w:color w:val="000000"/>
+                <w:lang w:eastAsia="en-GB"/>
+              </w:rPr>
+            </w:pPr>
+            <w:r>
+              <w:rPr>
+                <w:rFonts w:ascii="Calibri" w:eastAsia="Times New Roman" w:hAnsi="Calibri" w:cs="Calibri"/>
+                <w:color w:val="000000"/>
+                <w:lang w:eastAsia="en-GB"/>
+              </w:rPr>
+              <w:t>Inductance word</w:t>
+            </w:r>
+          </w:p>
+        </w:tc>
+      </w:tr>
+      <w:tr>
+        <w:trPr>
+          <w:trHeight w:val="423"/>
+        </w:trPr>
+        <w:tc>
+          <w:tcPr>
+            <w:tcW w:w="960" w:type="dxa"/>
+            <w:tcBorders>
+              <w:top w:val="nil"/>
+              <w:left w:val="single" w:sz="4" w:space="0" w:color="auto"/>
+              <w:bottom w:val="single" w:sz="4" w:space="0" w:color="auto"/>
+              <w:right w:val="single" w:sz="4" w:space="0" w:color="auto"/>
+            </w:tcBorders>
+            <w:shd w:val="clear" w:color="auto" w:fill="auto"/>
+            <w:vAlign w:val="bottom"/>
+            <w:hideMark/>
+          </w:tcPr>
+          <w:p>
+            <w:pPr>
+              <w:spacing w:after="0" w:line="240" w:lineRule="auto"/>
+              <w:rPr>
+                <w:rFonts w:ascii="Calibri" w:eastAsia="Times New Roman" w:hAnsi="Calibri" w:cs="Calibri"/>
+                <w:color w:val="000000"/>
+                <w:lang w:eastAsia="en-GB"/>
+              </w:rPr>
+            </w:pPr>
+            <w:r>
+              <w:rPr>
+                <w:rFonts w:ascii="Calibri" w:eastAsia="Times New Roman" w:hAnsi="Calibri" w:cs="Calibri"/>
+                <w:color w:val="000000"/>
+                <w:lang w:eastAsia="en-GB"/>
+              </w:rPr>
+              <w:t>2</w:t>
+            </w:r>
+          </w:p>
+        </w:tc>
+        <w:tc>
+          <w:tcPr>
+            <w:tcW w:w="6123" w:type="dxa"/>
+            <w:tcBorders>
+              <w:top w:val="nil"/>
+              <w:left w:val="nil"/>
+              <w:bottom w:val="single" w:sz="4" w:space="0" w:color="auto"/>
+              <w:right w:val="single" w:sz="4" w:space="0" w:color="auto"/>
+            </w:tcBorders>
+            <w:shd w:val="clear" w:color="auto" w:fill="auto"/>
+            <w:vAlign w:val="bottom"/>
+            <w:hideMark/>
+          </w:tcPr>
+          <w:p>
+            <w:pPr>
+              <w:spacing w:after="0" w:line="240" w:lineRule="auto"/>
+              <w:rPr>
+                <w:rFonts w:ascii="Calibri" w:eastAsia="Times New Roman" w:hAnsi="Calibri" w:cs="Calibri"/>
+                <w:color w:val="000000"/>
+                <w:lang w:eastAsia="en-GB"/>
+              </w:rPr>
+            </w:pPr>
+            <w:r>
+              <w:rPr>
+                <w:rFonts w:ascii="Calibri" w:eastAsia="Times New Roman" w:hAnsi="Calibri" w:cs="Calibri"/>
+                <w:color w:val="000000"/>
+                <w:lang w:eastAsia="en-GB"/>
+              </w:rPr>
+              <w:t>capacitance word</w:t>
+            </w:r>
+          </w:p>
+        </w:tc>
+      </w:tr>
+      <w:tr>
+        <w:trPr>
+          <w:trHeight w:val="401"/>
+        </w:trPr>
+        <w:tc>
+          <w:tcPr>
+            <w:tcW w:w="960" w:type="dxa"/>
+            <w:tcBorders>
+              <w:top w:val="nil"/>
+              <w:left w:val="single" w:sz="4" w:space="0" w:color="auto"/>
+              <w:bottom w:val="single" w:sz="4" w:space="0" w:color="auto"/>
+              <w:right w:val="single" w:sz="4" w:space="0" w:color="auto"/>
+            </w:tcBorders>
+            <w:shd w:val="clear" w:color="auto" w:fill="auto"/>
+            <w:vAlign w:val="bottom"/>
+            <w:hideMark/>
+          </w:tcPr>
+          <w:p>
+            <w:pPr>
+              <w:spacing w:after="0" w:line="240" w:lineRule="auto"/>
+              <w:rPr>
+                <w:rFonts w:ascii="Calibri" w:eastAsia="Times New Roman" w:hAnsi="Calibri" w:cs="Calibri"/>
+                <w:color w:val="000000"/>
+                <w:lang w:eastAsia="en-GB"/>
+              </w:rPr>
+            </w:pPr>
+            <w:r>
+              <w:rPr>
+                <w:rFonts w:ascii="Calibri" w:eastAsia="Times New Roman" w:hAnsi="Calibri" w:cs="Calibri"/>
+                <w:color w:val="000000"/>
+                <w:lang w:eastAsia="en-GB"/>
+              </w:rPr>
+              <w:t>3</w:t>
+            </w:r>
+          </w:p>
+        </w:tc>
+        <w:tc>
+          <w:tcPr>
+            <w:tcW w:w="6123" w:type="dxa"/>
+            <w:tcBorders>
+              <w:top w:val="nil"/>
+              <w:left w:val="nil"/>
+              <w:bottom w:val="single" w:sz="4" w:space="0" w:color="auto"/>
+              <w:right w:val="single" w:sz="4" w:space="0" w:color="auto"/>
+            </w:tcBorders>
+            <w:shd w:val="clear" w:color="auto" w:fill="auto"/>
+            <w:vAlign w:val="bottom"/>
+            <w:hideMark/>
+          </w:tcPr>
+          <w:p>
+            <w:pPr>
+              <w:spacing w:after="0" w:line="240" w:lineRule="auto"/>
+              <w:rPr>
+                <w:rFonts w:ascii="Calibri" w:eastAsia="Times New Roman" w:hAnsi="Calibri" w:cs="Calibri"/>
+                <w:color w:val="000000"/>
+                <w:lang w:eastAsia="en-GB"/>
+              </w:rPr>
+            </w:pPr>
+            <w:r>
+              <w:rPr>
+                <w:rFonts w:ascii="Calibri" w:eastAsia="Times New Roman" w:hAnsi="Calibri" w:cs="Calibri"/>
+                <w:color w:val="000000"/>
+                <w:lang w:eastAsia="en-GB"/>
+              </w:rPr>
+              <w:t>1=high Z; 0=low Z</w:t>
+            </w:r>
+          </w:p>
+        </w:tc>
+      </w:tr>
+    </w:tbl>
+    <w:p/>
+    <w:p>
+      <w:r>
+        <w:t>Address of solution in EEPROM, with 1</w:t>
+      </w:r>
+      <w:r>
+        <w:rPr>
+          <w:vertAlign w:val="superscript"/>
+        </w:rPr>
+        <w:t>st</w:t>
+      </w:r>
+      <w:r>
+        <w:t xml:space="preserve"> antenna = antenna 1:</w:t>
+      </w:r>
+      <w:r>
+        <w:t xml:space="preserve"> </w:t>
+      </w:r>
+    </w:p>
+    <w:p>
+      <w:r>
+        <w:t>(Antenna-1)*32768 + 3</w:t>
+      </w:r>
+      <w:r>
+        <w:t>*</w:t>
+      </w:r>
+      <w:proofErr w:type="spellStart"/>
+      <w:proofErr w:type="gramStart"/>
+      <w:r>
+        <w:t>Int</w:t>
+      </w:r>
+      <w:proofErr w:type="spellEnd"/>
+      <w:r>
+        <w:t>(</w:t>
+      </w:r>
+      <w:proofErr w:type="spellStart"/>
+      <w:proofErr w:type="gramEnd"/>
+      <w:r>
+        <w:t>Freq_in_KHz</w:t>
+      </w:r>
+      <w:proofErr w:type="spellEnd"/>
+      <w:r>
+        <w:t>/10KHz)</w:t>
+      </w:r>
+    </w:p>
+    <w:p/>
+    <w:p>
+      <w:r>
+        <w:t xml:space="preserve">Hence for </w:t>
+      </w:r>
+      <w:r>
+        <w:t>antenna 2 at 61.471MHz, the solution will be at address 57356 decimal</w:t>
+      </w:r>
+    </w:p>
+    <w:p>
+      <w:r>
+        <w:t>We need an E</w:t>
+      </w:r>
+      <w:r>
+        <w:t>EPROM storing at least 128Kbyte.</w:t>
+      </w:r>
+    </w:p>
+    <w:p/>
+    <w:p>
+      <w:r>
+        <w:t>Local data / data structures</w:t>
+      </w:r>
+    </w:p>
+    <w:tbl>
+      <w:tblPr>
+        <w:tblStyle w:val="TableGrid"/>
+        <w:tblW w:w="0" w:type="auto"/>
+        <w:tblLook w:val="04A0" w:firstRow="1" w:lastRow="0" w:firstColumn="1" w:lastColumn="0" w:noHBand="0" w:noVBand="1"/>
+      </w:tblPr>
+      <w:tblGrid>
+        <w:gridCol w:w="1413"/>
+        <w:gridCol w:w="2357"/>
+        <w:gridCol w:w="5334"/>
+      </w:tblGrid>
+      <w:tr>
+        <w:tc>
+          <w:tcPr>
+            <w:tcW w:w="1413" w:type="dxa"/>
+          </w:tcPr>
+          <w:p>
+            <w:r>
+              <w:t>unsigned int</w:t>
+            </w:r>
+          </w:p>
+        </w:tc>
+        <w:tc>
+          <w:tcPr>
+            <w:tcW w:w="2268" w:type="dxa"/>
+          </w:tcPr>
+          <w:p>
+            <w:r>
+              <w:t>GTunedFrequency10</w:t>
+            </w:r>
+          </w:p>
+        </w:tc>
+        <w:tc>
+          <w:tcPr>
+            <w:tcW w:w="5334" w:type="dxa"/>
+          </w:tcPr>
+          <w:p>
+            <w:r>
+              <w:t>Frequency the ATU is tuned to, in units of 10KHz</w:t>
+            </w:r>
+          </w:p>
+        </w:tc>
+      </w:tr>
+      <w:tr>
+        <w:tc>
+          <w:tcPr>
+            <w:tcW w:w="1413" w:type="dxa"/>
+          </w:tcPr>
+          <w:p>
+            <w:r>
+              <w:t>bool</w:t>
+            </w:r>
+          </w:p>
+        </w:tc>
+        <w:tc>
+          <w:tcPr>
+            <w:tcW w:w="2268" w:type="dxa"/>
+          </w:tcPr>
+          <w:p>
+            <w:proofErr w:type="spellStart"/>
+            <w:r>
+              <w:t>GATUEnabled</w:t>
+            </w:r>
+            <w:proofErr w:type="spellEnd"/>
+          </w:p>
+        </w:tc>
+        <w:tc>
+          <w:tcPr>
+            <w:tcW w:w="5334" w:type="dxa"/>
+          </w:tcPr>
+          <w:p/>
+        </w:tc>
+      </w:tr>
+      <w:tr>
+        <w:tc>
+          <w:tcPr>
+            <w:tcW w:w="1413" w:type="dxa"/>
+          </w:tcPr>
+          <w:p>
+            <w:r>
+              <w:t>unsigned int</w:t>
+            </w:r>
+          </w:p>
+        </w:tc>
+        <w:tc>
+          <w:tcPr>
+            <w:tcW w:w="2268" w:type="dxa"/>
+          </w:tcPr>
+          <w:p>
+            <w:proofErr w:type="spellStart"/>
+            <w:r>
+              <w:t>GQueuedCATFrequency</w:t>
+            </w:r>
+            <w:proofErr w:type="spellEnd"/>
+          </w:p>
+        </w:tc>
+        <w:tc>
+          <w:tcPr>
+            <w:tcW w:w="5334" w:type="dxa"/>
+          </w:tcPr>
+          <w:p>
+            <w:r>
+              <w:t>0xFFFF: no frequency stored</w:t>
+            </w:r>
+          </w:p>
+          <w:p>
+            <w:r>
+              <w:t>0-6250: ATU frequency passed by Thetis during TX</w:t>
+            </w:r>
+          </w:p>
+        </w:tc>
+      </w:tr>
+      <w:tr>
+        <w:tc>
+          <w:tcPr>
+            <w:tcW w:w="1413" w:type="dxa"/>
+          </w:tcPr>
+          <w:p>
+            <w:r>
+              <w:t>byte</w:t>
+            </w:r>
+          </w:p>
+        </w:tc>
+        <w:tc>
+          <w:tcPr>
+            <w:tcW w:w="2268" w:type="dxa"/>
+          </w:tcPr>
+          <w:p>
+            <w:proofErr w:type="spellStart"/>
+            <w:r>
+              <w:t>GAntenna</w:t>
+            </w:r>
+            <w:proofErr w:type="spellEnd"/>
+          </w:p>
+        </w:tc>
+        <w:tc>
+          <w:tcPr>
+            <w:tcW w:w="5334" w:type="dxa"/>
+          </w:tcPr>
+          <w:p>
+            <w:r>
+              <w:t>Antenna number (</w:t>
+            </w:r>
+            <w:r>
+              <w:t>1-3</w:t>
+            </w:r>
+            <w:r>
+              <w:t>)</w:t>
+            </w:r>
+          </w:p>
+          <w:p>
+            <w:r>
+              <w:t>=0 if not set</w:t>
+            </w:r>
+          </w:p>
+        </w:tc>
+      </w:tr>
+      <w:tr>
+        <w:tc>
+          <w:tcPr>
+            <w:tcW w:w="1413" w:type="dxa"/>
+          </w:tcPr>
+          <w:p>
+            <w:r>
+              <w:t>bool</w:t>
+            </w:r>
+          </w:p>
+        </w:tc>
+        <w:tc>
+          <w:tcPr>
+            <w:tcW w:w="2268" w:type="dxa"/>
+          </w:tcPr>
+          <w:p>
+            <w:proofErr w:type="spellStart"/>
+            <w:r>
+              <w:t>GFrequencySet</w:t>
+            </w:r>
+            <w:proofErr w:type="spellEnd"/>
+          </w:p>
+        </w:tc>
+        <w:tc>
+          <w:tcPr>
+            <w:tcW w:w="5334" w:type="dxa"/>
+          </w:tcPr>
+          <w:p>
+            <w:r>
+              <w:t>True if a frequency has been set by THETIS</w:t>
+            </w:r>
+          </w:p>
+        </w:tc>
+      </w:tr>
+      <w:tr>
+        <w:tc>
+          <w:tcPr>
+            <w:tcW w:w="1413" w:type="dxa"/>
+          </w:tcPr>
+          <w:p>
+            <w:r>
+              <w:t>bool</w:t>
+            </w:r>
+          </w:p>
+        </w:tc>
+        <w:tc>
+          <w:tcPr>
+            <w:tcW w:w="2268" w:type="dxa"/>
+          </w:tcPr>
+          <w:p>
+            <w:proofErr w:type="spellStart"/>
+            <w:r>
+              <w:t>G</w:t>
+            </w:r>
+            <w:r>
+              <w:t>PC</w:t>
+            </w:r>
+            <w:r>
+              <w:t>TuneActive</w:t>
+            </w:r>
+            <w:proofErr w:type="spellEnd"/>
+          </w:p>
+        </w:tc>
+        <w:tc>
+          <w:tcPr>
+            <w:tcW w:w="5334" w:type="dxa"/>
+          </w:tcPr>
+          <w:p>
+            <w:r>
+              <w:t>If true, a TUNE is happening</w:t>
+            </w:r>
+          </w:p>
+        </w:tc>
+      </w:tr>
+      <w:tr>
+        <w:tc>
+          <w:tcPr>
+            <w:tcW w:w="1413" w:type="dxa"/>
+          </w:tcPr>
+          <w:p>
+            <w:r>
+              <w:t>bool</w:t>
+            </w:r>
+          </w:p>
+        </w:tc>
+        <w:tc>
+          <w:tcPr>
+            <w:tcW w:w="2268" w:type="dxa"/>
+          </w:tcPr>
+          <w:p>
+            <w:proofErr w:type="spellStart"/>
+            <w:r>
+              <w:t>GPTTPressed</w:t>
+            </w:r>
+            <w:proofErr w:type="spellEnd"/>
+          </w:p>
+        </w:tc>
+        <w:tc>
+          <w:tcPr>
+            <w:tcW w:w="5334" w:type="dxa"/>
+          </w:tcPr>
+          <w:p>
+            <w:r>
+              <w:t>If true, PTT is pressed</w:t>
+            </w:r>
+          </w:p>
+        </w:tc>
+      </w:tr>
+      <w:tr>
+        <w:tc>
+          <w:tcPr>
+            <w:tcW w:w="1413" w:type="dxa"/>
+          </w:tcPr>
+          <w:p>
+            <w:r>
+              <w:t>unsigned int</w:t>
+            </w:r>
+          </w:p>
+        </w:tc>
+        <w:tc>
+          <w:tcPr>
+            <w:tcW w:w="2268" w:type="dxa"/>
+          </w:tcPr>
+          <w:p>
+            <w:proofErr w:type="spellStart"/>
+            <w:r>
+              <w:t>GSo</w:t>
+            </w:r>
+            <w:r>
+              <w:t>l</w:t>
+            </w:r>
+            <w:r>
+              <w:t>u</w:t>
+            </w:r>
+            <w:r>
+              <w:t>tionStartFreq</w:t>
+            </w:r>
+            <w:proofErr w:type="spellEnd"/>
+          </w:p>
+        </w:tc>
+        <w:tc>
+          <w:tcPr>
+            <w:tcW w:w="5334" w:type="dxa"/>
+          </w:tcPr>
+          <w:p>
+            <w:r>
+              <w:t>Frequency (10KHz units) of 1</w:t>
+            </w:r>
+            <w:r>
+              <w:rPr>
+                <w:vertAlign w:val="superscript"/>
+              </w:rPr>
+              <w:t>st</w:t>
+            </w:r>
+            <w:r>
+              <w:t xml:space="preserve"> solution held in internal memory</w:t>
+            </w:r>
+          </w:p>
+        </w:tc>
+      </w:tr>
+      <w:tr>
+        <w:tc>
+          <w:tcPr>
+            <w:tcW w:w="1413" w:type="dxa"/>
+          </w:tcPr>
+          <w:p>
+            <w:r>
+              <w:t>bool</w:t>
+            </w:r>
+          </w:p>
+        </w:tc>
+        <w:tc>
+          <w:tcPr>
+            <w:tcW w:w="2268" w:type="dxa"/>
+          </w:tcPr>
+          <w:p>
+            <w:proofErr w:type="spellStart"/>
+            <w:r>
+              <w:t>GTXAllowed</w:t>
+            </w:r>
+            <w:proofErr w:type="spellEnd"/>
+          </w:p>
+        </w:tc>
+        <w:tc>
+          <w:tcPr>
+            <w:tcW w:w="5334" w:type="dxa"/>
+          </w:tcPr>
+          <w:p>
+            <w:r>
+              <w:t>True if ATU solution should be sent when TX asserted</w:t>
+            </w:r>
+          </w:p>
+        </w:tc>
+      </w:tr>
+      <w:tr>
+        <w:tc>
+          <w:tcPr>
+            <w:tcW w:w="1413" w:type="dxa"/>
+          </w:tcPr>
+          <w:p>
+            <w:r>
+              <w:t xml:space="preserve">bool </w:t>
+            </w:r>
+          </w:p>
+        </w:tc>
+        <w:tc>
+          <w:tcPr>
+            <w:tcW w:w="2268" w:type="dxa"/>
+          </w:tcPr>
+          <w:p>
+            <w:proofErr w:type="spellStart"/>
+            <w:r>
+              <w:t>GATUIsTuned</w:t>
+            </w:r>
+            <w:proofErr w:type="spellEnd"/>
+          </w:p>
+        </w:tc>
+        <w:tc>
+          <w:tcPr>
+            <w:tcW w:w="5334" w:type="dxa"/>
+          </w:tcPr>
+          <w:p>
+            <w:r>
+              <w:t>True if valid solution already set</w:t>
+            </w:r>
+          </w:p>
+        </w:tc>
+      </w:tr>
+      <w:tr>
+        <w:tc>
+          <w:tcPr>
+            <w:tcW w:w="1413" w:type="dxa"/>
+          </w:tcPr>
+          <w:p>
+            <w:r>
+              <w:t>byte*</w:t>
+            </w:r>
+          </w:p>
+        </w:tc>
+        <w:tc>
+          <w:tcPr>
+            <w:tcW w:w="2268" w:type="dxa"/>
+          </w:tcPr>
+          <w:p>
+            <w:proofErr w:type="spellStart"/>
+            <w:r>
+              <w:t>GSolutionBuffer</w:t>
+            </w:r>
+            <w:proofErr w:type="spellEnd"/>
+          </w:p>
+        </w:tc>
+        <w:tc>
+          <w:tcPr>
+            <w:tcW w:w="5334" w:type="dxa"/>
+          </w:tcPr>
+          <w:p>
+            <w:r>
+              <w:t>Block of tuning solutions buffered in internal memory</w:t>
+            </w:r>
+          </w:p>
+          <w:p>
+            <w:r>
+              <w:t>#define GSOLUTIONSIZE 3</w:t>
+            </w:r>
+          </w:p>
+          <w:p>
+            <w:r>
+              <w:t xml:space="preserve">#define VSOLUTIONCOUNT </w:t>
+            </w:r>
+            <w:r>
+              <w:t>20</w:t>
+            </w:r>
+          </w:p>
+          <w:p>
+            <w:r>
+              <w:t xml:space="preserve">No. of solutions held (buffer = </w:t>
+            </w:r>
+            <w:r>
+              <w:t>3*</w:t>
+            </w:r>
+            <w:r>
+              <w:t>20</w:t>
+            </w:r>
+            <w:r>
+              <w:t>)</w:t>
+            </w:r>
+          </w:p>
+          <w:p/>
+          <w:p>
+            <w:r>
+              <w:t>(the logic being: do 2 x 32 byte reads)</w:t>
+            </w:r>
+          </w:p>
+        </w:tc>
+      </w:tr>
+    </w:tbl>
+    <w:p/>
+    <w:p>
+      <w:pPr>
+        <w:keepNext/>
+        <w:jc w:val="center"/>
+      </w:pPr>
+      <w:r>
+        <w:object w:dxaOrig="6646" w:dyaOrig="9881" w14:anchorId="25DA4CEB">
+          <v:shape id="_x0000_i1035" type="#_x0000_t75" style="width:332.15pt;height:493.8pt" o:ole="">
+            <v:imagedata r:id="rId30" o:title=""/>
+          </v:shape>
+          <o:OLEObject Type="Embed" ProgID="Excel.Sheet.12" ShapeID="_x0000_i1035" DrawAspect="Content" ObjectID="_1639745470" r:id="rId31"/>
+        </w:object>
+      </w:r>
+    </w:p>
+    <w:p>
+      <w:pPr>
+        <w:pStyle w:val="Caption"/>
+        <w:jc w:val="center"/>
+      </w:pPr>
+      <w:r>
+        <w:t xml:space="preserve">Figure </w:t>
+      </w:r>
+      <w:r>
+        <w:rPr>
+          <w:noProof/>
+        </w:rPr>
+        <w:fldChar w:fldCharType="begin"/>
+      </w:r>
+      <w:r>
+        <w:rPr>
+          <w:noProof/>
+        </w:rPr>
+        <w:instrText xml:space="preserve"> SEQ Figure \* ARABIC </w:instrText>
+      </w:r>
+      <w:r>
+        <w:rPr>
+          <w:noProof/>
+        </w:rPr>
+        <w:fldChar w:fldCharType="separate"/>
+      </w:r>
+      <w:r>
+        <w:rPr>
+          <w:noProof/>
+        </w:rPr>
+        <w:t>5</w:t>
+      </w:r>
+      <w:r>
+        <w:rPr>
+          <w:noProof/>
+        </w:rPr>
+        <w:fldChar w:fldCharType="end"/>
+      </w:r>
+      <w:r>
+        <w:t>: EEPROM Memory map</w:t>
+      </w:r>
+    </w:p>
+    <w:p/>
     <w:p>
       <w:pPr>
         <w:pStyle w:val="Heading1"/>
@@ -6331,6 +7652,19 @@
               <w:keepNext/>
             </w:pPr>
             <w:r>
+              <w:t>If already in TX – wait until TX completed</w:t>
+            </w:r>
+          </w:p>
+          <w:p>
+            <w:pPr>
+              <w:keepNext/>
+            </w:pPr>
+          </w:p>
+          <w:p>
+            <w:pPr>
+              <w:keepNext/>
+            </w:pPr>
+            <w:r>
               <w:t xml:space="preserve">If new frequency within 100KHz of edges of data available: </w:t>
             </w:r>
           </w:p>
@@ -6658,7 +7992,7 @@
               <w:keepNext/>
             </w:pPr>
             <w:r>
-              <w:t>Do not re-store? Or re-store after 2s delay and still in tune?</w:t>
+              <w:t>Do not re-store</w:t>
             </w:r>
           </w:p>
         </w:tc>
@@ -6723,30 +8057,18 @@
               <w:t>clear RAM copy of tuning solutions</w:t>
             </w:r>
           </w:p>
-        </w:tc>
-      </w:tr>
-      <w:tr>
-        <w:trPr>
-          <w:cantSplit/>
-        </w:trPr>
-        <w:tc>
-          <w:tcPr>
-            <w:tcW w:w="3397" w:type="dxa"/>
-          </w:tcPr>
-          <w:p>
-            <w:pPr>
-              <w:keepNext/>
-            </w:pPr>
-          </w:p>
-        </w:tc>
-        <w:tc>
-          <w:tcPr>
-            <w:tcW w:w="5619" w:type="dxa"/>
-          </w:tcPr>
-          <w:p>
-            <w:pPr>
-              <w:keepNext/>
-            </w:pPr>
+          <w:p>
+            <w:pPr>
+              <w:keepNext/>
+            </w:pPr>
+          </w:p>
+          <w:p>
+            <w:pPr>
+              <w:keepNext/>
+            </w:pPr>
+            <w:r>
+              <w:t xml:space="preserve">Send response message </w:t>
+            </w:r>
           </w:p>
         </w:tc>
       </w:tr>
@@ -7204,10 +8526,10 @@
     <w:p>
       <w:r>
         <w:object w:dxaOrig="7965" w:dyaOrig="9885" w14:anchorId="43CC96E3">
-          <v:shape id="_x0000_i1035" type="#_x0000_t75" style="width:397.6pt;height:494.35pt" o:ole="">
-            <v:imagedata r:id="rId30" o:title=""/>
+          <v:shape id="_x0000_i1036" type="#_x0000_t75" style="width:397.35pt;height:494.5pt" o:ole="">
+            <v:imagedata r:id="rId32" o:title=""/>
           </v:shape>
-          <o:OLEObject Type="Embed" ProgID="Visio.Drawing.11" ShapeID="_x0000_i1035" DrawAspect="Content" ObjectID="_1635785568" r:id="rId31"/>
+          <o:OLEObject Type="Embed" ProgID="Visio.Drawing.11" ShapeID="_x0000_i1036" DrawAspect="Content" ObjectID="_1639745471" r:id="rId33"/>
         </w:object>
       </w:r>
     </w:p>
@@ -7384,15 +8706,29 @@
         <w:pStyle w:val="Heading2"/>
       </w:pPr>
       <w:r>
-        <w:t xml:space="preserve">Old </w:t>
-      </w:r>
-      <w:r>
-        <w:t>AT11 Wiring</w:t>
-      </w:r>
-    </w:p>
-    <w:p>
-      <w:r>
-        <w:t>26 way ribbon cable:</w:t>
+        <w:t>New ATU Demonstrator</w:t>
+      </w:r>
+      <w:r>
+        <w:t xml:space="preserve"> Wiring</w:t>
+      </w:r>
+    </w:p>
+    <w:p>
+      <w:r>
+        <w:t xml:space="preserve">26 way ribbon cable; the relay network made from </w:t>
+      </w:r>
+      <w:proofErr w:type="spellStart"/>
+      <w:r>
+        <w:t>e</w:t>
+      </w:r>
+      <w:r>
+        <w:t>b</w:t>
+      </w:r>
+      <w:r>
+        <w:t>ay</w:t>
+      </w:r>
+      <w:proofErr w:type="spellEnd"/>
+      <w:r>
+        <w:t xml:space="preserve"> relay boards.</w:t>
       </w:r>
     </w:p>
     <w:tbl>
@@ -7490,7 +8826,7 @@
               <w:keepNext/>
             </w:pPr>
             <w:r>
-              <w:t>L7</w:t>
+              <w:t>GND</w:t>
             </w:r>
           </w:p>
         </w:tc>
@@ -7516,7 +8852,7 @@
               <w:keepNext/>
             </w:pPr>
             <w:r>
-              <w:t>C7</w:t>
+              <w:t>L0</w:t>
             </w:r>
           </w:p>
         </w:tc>
@@ -7547,7 +8883,7 @@
               <w:keepNext/>
             </w:pPr>
             <w:r>
-              <w:t>L6</w:t>
+              <w:t>L1</w:t>
             </w:r>
           </w:p>
         </w:tc>
@@ -7573,7 +8909,7 @@
               <w:keepNext/>
             </w:pPr>
             <w:r>
-              <w:t>C6</w:t>
+              <w:t>L2</w:t>
             </w:r>
           </w:p>
         </w:tc>
@@ -7604,7 +8940,7 @@
               <w:keepNext/>
             </w:pPr>
             <w:r>
-              <w:t>L5</w:t>
+              <w:t>L3</w:t>
             </w:r>
           </w:p>
         </w:tc>
@@ -7630,7 +8966,7 @@
               <w:keepNext/>
             </w:pPr>
             <w:r>
-              <w:t>C5</w:t>
+              <w:t>L4</w:t>
             </w:r>
           </w:p>
         </w:tc>
@@ -7661,7 +8997,7 @@
               <w:keepNext/>
             </w:pPr>
             <w:r>
-              <w:t>L4</w:t>
+              <w:t>L5</w:t>
             </w:r>
           </w:p>
         </w:tc>
@@ -7687,7 +9023,7 @@
               <w:keepNext/>
             </w:pPr>
             <w:r>
-              <w:t>C4</w:t>
+              <w:t>L6</w:t>
             </w:r>
           </w:p>
         </w:tc>
@@ -7718,7 +9054,7 @@
               <w:keepNext/>
             </w:pPr>
             <w:r>
-              <w:t>L3</w:t>
+              <w:t>L7</w:t>
             </w:r>
           </w:p>
         </w:tc>
@@ -7744,7 +9080,7 @@
               <w:keepNext/>
             </w:pPr>
             <w:r>
-              <w:t>C3</w:t>
+              <w:t>+5V</w:t>
             </w:r>
           </w:p>
         </w:tc>
@@ -7775,7 +9111,7 @@
               <w:keepNext/>
             </w:pPr>
             <w:r>
-              <w:t>L2</w:t>
+              <w:t>GND</w:t>
             </w:r>
           </w:p>
         </w:tc>
@@ -7801,7 +9137,7 @@
               <w:keepNext/>
             </w:pPr>
             <w:r>
-              <w:t>C2</w:t>
+              <w:t>C0</w:t>
             </w:r>
           </w:p>
         </w:tc>
@@ -7832,7 +9168,7 @@
               <w:keepNext/>
             </w:pPr>
             <w:r>
-              <w:t>L1</w:t>
+              <w:t>C1</w:t>
             </w:r>
           </w:p>
         </w:tc>
@@ -7858,7 +9194,7 @@
               <w:keepNext/>
             </w:pPr>
             <w:r>
-              <w:t>C1</w:t>
+              <w:t>C2</w:t>
             </w:r>
           </w:p>
         </w:tc>
@@ -7889,7 +9225,7 @@
               <w:keepNext/>
             </w:pPr>
             <w:r>
-              <w:t>L0</w:t>
+              <w:t>C3</w:t>
             </w:r>
           </w:p>
         </w:tc>
@@ -7915,7 +9251,7 @@
               <w:keepNext/>
             </w:pPr>
             <w:r>
-              <w:t>C0</w:t>
+              <w:t>C4</w:t>
             </w:r>
           </w:p>
         </w:tc>
@@ -7946,7 +9282,7 @@
               <w:keepNext/>
             </w:pPr>
             <w:r>
-              <w:t>Hi/Lo Z</w:t>
+              <w:t>C5</w:t>
             </w:r>
           </w:p>
         </w:tc>
@@ -7972,7 +9308,7 @@
               <w:keepNext/>
             </w:pPr>
             <w:r>
-              <w:t>GND</w:t>
+              <w:t>C6</w:t>
             </w:r>
           </w:p>
         </w:tc>
@@ -8003,7 +9339,7 @@
               <w:keepNext/>
             </w:pPr>
             <w:r>
-              <w:t>GND</w:t>
+              <w:t>C7</w:t>
             </w:r>
           </w:p>
         </w:tc>
@@ -8029,7 +9365,7 @@
               <w:keepNext/>
             </w:pPr>
             <w:r>
-              <w:t>GND</w:t>
+              <w:t>+5V</w:t>
             </w:r>
           </w:p>
         </w:tc>
@@ -8060,7 +9396,7 @@
               <w:keepNext/>
             </w:pPr>
             <w:r>
-              <w:t>GND</w:t>
+              <w:t>+12V</w:t>
             </w:r>
           </w:p>
         </w:tc>
@@ -8086,7 +9422,7 @@
               <w:keepNext/>
             </w:pPr>
             <w:r>
-              <w:t>GND</w:t>
+              <w:t>+12V</w:t>
             </w:r>
           </w:p>
         </w:tc>
@@ -8117,7 +9453,7 @@
               <w:keepNext/>
             </w:pPr>
             <w:r>
-              <w:t>GND</w:t>
+              <w:t>NC</w:t>
             </w:r>
           </w:p>
         </w:tc>
@@ -8143,7 +9479,7 @@
               <w:keepNext/>
             </w:pPr>
             <w:r>
-              <w:t>V Forward</w:t>
+              <w:t>+12V</w:t>
             </w:r>
           </w:p>
         </w:tc>
@@ -8200,852 +9536,6 @@
               <w:keepNext/>
             </w:pPr>
             <w:r>
-              <w:t>V Reverse</w:t>
-            </w:r>
-          </w:p>
-        </w:tc>
-      </w:tr>
-    </w:tbl>
-    <w:p>
-      <w:r>
-        <w:t>Each relay ~30mA so max load ~500mA</w:t>
-      </w:r>
-    </w:p>
-    <w:p>
-      <w:pPr>
-        <w:pStyle w:val="Heading2"/>
-      </w:pPr>
-      <w:r>
-        <w:t>New ATU Demonstrator</w:t>
-      </w:r>
-      <w:r>
-        <w:t xml:space="preserve"> Wiring</w:t>
-      </w:r>
-    </w:p>
-    <w:p>
-      <w:r>
-        <w:t xml:space="preserve">26 way ribbon cable; the relay network made from </w:t>
-      </w:r>
-      <w:proofErr w:type="spellStart"/>
-      <w:r>
-        <w:t>e</w:t>
-      </w:r>
-      <w:r>
-        <w:t>b</w:t>
-      </w:r>
-      <w:r>
-        <w:t>ay</w:t>
-      </w:r>
-      <w:proofErr w:type="spellEnd"/>
-      <w:r>
-        <w:t xml:space="preserve"> relay boards.</w:t>
-      </w:r>
-    </w:p>
-    <w:tbl>
-      <w:tblPr>
-        <w:tblStyle w:val="TableGrid"/>
-        <w:tblW w:w="0" w:type="auto"/>
-        <w:tblLook w:val="04A0" w:firstRow="1" w:lastRow="0" w:firstColumn="1" w:lastColumn="0" w:noHBand="0" w:noVBand="1"/>
-      </w:tblPr>
-      <w:tblGrid>
-        <w:gridCol w:w="704"/>
-        <w:gridCol w:w="3804"/>
-        <w:gridCol w:w="732"/>
-        <w:gridCol w:w="3776"/>
-      </w:tblGrid>
-      <w:tr>
-        <w:trPr>
-          <w:cantSplit/>
-        </w:trPr>
-        <w:tc>
-          <w:tcPr>
-            <w:tcW w:w="704" w:type="dxa"/>
-          </w:tcPr>
-          <w:p>
-            <w:pPr>
-              <w:keepNext/>
-            </w:pPr>
-            <w:r>
-              <w:t>Pin</w:t>
-            </w:r>
-          </w:p>
-        </w:tc>
-        <w:tc>
-          <w:tcPr>
-            <w:tcW w:w="3804" w:type="dxa"/>
-          </w:tcPr>
-          <w:p>
-            <w:pPr>
-              <w:keepNext/>
-            </w:pPr>
-            <w:r>
-              <w:t>Connection</w:t>
-            </w:r>
-          </w:p>
-        </w:tc>
-        <w:tc>
-          <w:tcPr>
-            <w:tcW w:w="732" w:type="dxa"/>
-          </w:tcPr>
-          <w:p>
-            <w:pPr>
-              <w:keepNext/>
-            </w:pPr>
-            <w:r>
-              <w:t>Pin</w:t>
-            </w:r>
-          </w:p>
-        </w:tc>
-        <w:tc>
-          <w:tcPr>
-            <w:tcW w:w="3776" w:type="dxa"/>
-          </w:tcPr>
-          <w:p>
-            <w:pPr>
-              <w:keepNext/>
-            </w:pPr>
-            <w:r>
-              <w:t>Connection</w:t>
-            </w:r>
-          </w:p>
-        </w:tc>
-      </w:tr>
-      <w:tr>
-        <w:trPr>
-          <w:cantSplit/>
-        </w:trPr>
-        <w:tc>
-          <w:tcPr>
-            <w:tcW w:w="704" w:type="dxa"/>
-          </w:tcPr>
-          <w:p>
-            <w:pPr>
-              <w:keepNext/>
-            </w:pPr>
-            <w:r>
-              <w:t>1</w:t>
-            </w:r>
-          </w:p>
-        </w:tc>
-        <w:tc>
-          <w:tcPr>
-            <w:tcW w:w="3804" w:type="dxa"/>
-          </w:tcPr>
-          <w:p>
-            <w:pPr>
-              <w:keepNext/>
-            </w:pPr>
-            <w:r>
-              <w:t>GND</w:t>
-            </w:r>
-          </w:p>
-        </w:tc>
-        <w:tc>
-          <w:tcPr>
-            <w:tcW w:w="732" w:type="dxa"/>
-          </w:tcPr>
-          <w:p>
-            <w:pPr>
-              <w:keepNext/>
-            </w:pPr>
-            <w:r>
-              <w:t>2</w:t>
-            </w:r>
-          </w:p>
-        </w:tc>
-        <w:tc>
-          <w:tcPr>
-            <w:tcW w:w="3776" w:type="dxa"/>
-          </w:tcPr>
-          <w:p>
-            <w:pPr>
-              <w:keepNext/>
-            </w:pPr>
-            <w:r>
-              <w:t>L0</w:t>
-            </w:r>
-          </w:p>
-        </w:tc>
-      </w:tr>
-      <w:tr>
-        <w:trPr>
-          <w:cantSplit/>
-        </w:trPr>
-        <w:tc>
-          <w:tcPr>
-            <w:tcW w:w="704" w:type="dxa"/>
-          </w:tcPr>
-          <w:p>
-            <w:pPr>
-              <w:keepNext/>
-            </w:pPr>
-            <w:r>
-              <w:t>3</w:t>
-            </w:r>
-          </w:p>
-        </w:tc>
-        <w:tc>
-          <w:tcPr>
-            <w:tcW w:w="3804" w:type="dxa"/>
-          </w:tcPr>
-          <w:p>
-            <w:pPr>
-              <w:keepNext/>
-            </w:pPr>
-            <w:r>
-              <w:t>L1</w:t>
-            </w:r>
-          </w:p>
-        </w:tc>
-        <w:tc>
-          <w:tcPr>
-            <w:tcW w:w="732" w:type="dxa"/>
-          </w:tcPr>
-          <w:p>
-            <w:pPr>
-              <w:keepNext/>
-            </w:pPr>
-            <w:r>
-              <w:t>4</w:t>
-            </w:r>
-          </w:p>
-        </w:tc>
-        <w:tc>
-          <w:tcPr>
-            <w:tcW w:w="3776" w:type="dxa"/>
-          </w:tcPr>
-          <w:p>
-            <w:pPr>
-              <w:keepNext/>
-            </w:pPr>
-            <w:r>
-              <w:t>L2</w:t>
-            </w:r>
-          </w:p>
-        </w:tc>
-      </w:tr>
-      <w:tr>
-        <w:trPr>
-          <w:cantSplit/>
-        </w:trPr>
-        <w:tc>
-          <w:tcPr>
-            <w:tcW w:w="704" w:type="dxa"/>
-          </w:tcPr>
-          <w:p>
-            <w:pPr>
-              <w:keepNext/>
-            </w:pPr>
-            <w:r>
-              <w:t>5</w:t>
-            </w:r>
-          </w:p>
-        </w:tc>
-        <w:tc>
-          <w:tcPr>
-            <w:tcW w:w="3804" w:type="dxa"/>
-          </w:tcPr>
-          <w:p>
-            <w:pPr>
-              <w:keepNext/>
-            </w:pPr>
-            <w:r>
-              <w:t>L3</w:t>
-            </w:r>
-          </w:p>
-        </w:tc>
-        <w:tc>
-          <w:tcPr>
-            <w:tcW w:w="732" w:type="dxa"/>
-          </w:tcPr>
-          <w:p>
-            <w:pPr>
-              <w:keepNext/>
-            </w:pPr>
-            <w:r>
-              <w:t>6</w:t>
-            </w:r>
-          </w:p>
-        </w:tc>
-        <w:tc>
-          <w:tcPr>
-            <w:tcW w:w="3776" w:type="dxa"/>
-          </w:tcPr>
-          <w:p>
-            <w:pPr>
-              <w:keepNext/>
-            </w:pPr>
-            <w:r>
-              <w:t>L4</w:t>
-            </w:r>
-          </w:p>
-        </w:tc>
-      </w:tr>
-      <w:tr>
-        <w:trPr>
-          <w:cantSplit/>
-        </w:trPr>
-        <w:tc>
-          <w:tcPr>
-            <w:tcW w:w="704" w:type="dxa"/>
-          </w:tcPr>
-          <w:p>
-            <w:pPr>
-              <w:keepNext/>
-            </w:pPr>
-            <w:r>
-              <w:t>7</w:t>
-            </w:r>
-          </w:p>
-        </w:tc>
-        <w:tc>
-          <w:tcPr>
-            <w:tcW w:w="3804" w:type="dxa"/>
-          </w:tcPr>
-          <w:p>
-            <w:pPr>
-              <w:keepNext/>
-            </w:pPr>
-            <w:r>
-              <w:t>L5</w:t>
-            </w:r>
-          </w:p>
-        </w:tc>
-        <w:tc>
-          <w:tcPr>
-            <w:tcW w:w="732" w:type="dxa"/>
-          </w:tcPr>
-          <w:p>
-            <w:pPr>
-              <w:keepNext/>
-            </w:pPr>
-            <w:r>
-              <w:t>8</w:t>
-            </w:r>
-          </w:p>
-        </w:tc>
-        <w:tc>
-          <w:tcPr>
-            <w:tcW w:w="3776" w:type="dxa"/>
-          </w:tcPr>
-          <w:p>
-            <w:pPr>
-              <w:keepNext/>
-            </w:pPr>
-            <w:r>
-              <w:t>L6</w:t>
-            </w:r>
-          </w:p>
-        </w:tc>
-      </w:tr>
-      <w:tr>
-        <w:trPr>
-          <w:cantSplit/>
-        </w:trPr>
-        <w:tc>
-          <w:tcPr>
-            <w:tcW w:w="704" w:type="dxa"/>
-          </w:tcPr>
-          <w:p>
-            <w:pPr>
-              <w:keepNext/>
-            </w:pPr>
-            <w:r>
-              <w:t>9</w:t>
-            </w:r>
-          </w:p>
-        </w:tc>
-        <w:tc>
-          <w:tcPr>
-            <w:tcW w:w="3804" w:type="dxa"/>
-          </w:tcPr>
-          <w:p>
-            <w:pPr>
-              <w:keepNext/>
-            </w:pPr>
-            <w:r>
-              <w:t>L7</w:t>
-            </w:r>
-          </w:p>
-        </w:tc>
-        <w:tc>
-          <w:tcPr>
-            <w:tcW w:w="732" w:type="dxa"/>
-          </w:tcPr>
-          <w:p>
-            <w:pPr>
-              <w:keepNext/>
-            </w:pPr>
-            <w:r>
-              <w:t>10</w:t>
-            </w:r>
-          </w:p>
-        </w:tc>
-        <w:tc>
-          <w:tcPr>
-            <w:tcW w:w="3776" w:type="dxa"/>
-          </w:tcPr>
-          <w:p>
-            <w:pPr>
-              <w:keepNext/>
-            </w:pPr>
-            <w:r>
-              <w:t>+5V</w:t>
-            </w:r>
-          </w:p>
-        </w:tc>
-      </w:tr>
-      <w:tr>
-        <w:trPr>
-          <w:cantSplit/>
-        </w:trPr>
-        <w:tc>
-          <w:tcPr>
-            <w:tcW w:w="704" w:type="dxa"/>
-          </w:tcPr>
-          <w:p>
-            <w:pPr>
-              <w:keepNext/>
-            </w:pPr>
-            <w:r>
-              <w:t>11</w:t>
-            </w:r>
-          </w:p>
-        </w:tc>
-        <w:tc>
-          <w:tcPr>
-            <w:tcW w:w="3804" w:type="dxa"/>
-          </w:tcPr>
-          <w:p>
-            <w:pPr>
-              <w:keepNext/>
-            </w:pPr>
-            <w:r>
-              <w:t>GND</w:t>
-            </w:r>
-          </w:p>
-        </w:tc>
-        <w:tc>
-          <w:tcPr>
-            <w:tcW w:w="732" w:type="dxa"/>
-          </w:tcPr>
-          <w:p>
-            <w:pPr>
-              <w:keepNext/>
-            </w:pPr>
-            <w:r>
-              <w:t>12</w:t>
-            </w:r>
-          </w:p>
-        </w:tc>
-        <w:tc>
-          <w:tcPr>
-            <w:tcW w:w="3776" w:type="dxa"/>
-          </w:tcPr>
-          <w:p>
-            <w:pPr>
-              <w:keepNext/>
-            </w:pPr>
-            <w:r>
-              <w:t>C0</w:t>
-            </w:r>
-          </w:p>
-        </w:tc>
-      </w:tr>
-      <w:tr>
-        <w:trPr>
-          <w:cantSplit/>
-        </w:trPr>
-        <w:tc>
-          <w:tcPr>
-            <w:tcW w:w="704" w:type="dxa"/>
-          </w:tcPr>
-          <w:p>
-            <w:pPr>
-              <w:keepNext/>
-            </w:pPr>
-            <w:r>
-              <w:t>13</w:t>
-            </w:r>
-          </w:p>
-        </w:tc>
-        <w:tc>
-          <w:tcPr>
-            <w:tcW w:w="3804" w:type="dxa"/>
-          </w:tcPr>
-          <w:p>
-            <w:pPr>
-              <w:keepNext/>
-            </w:pPr>
-            <w:r>
-              <w:t>C1</w:t>
-            </w:r>
-          </w:p>
-        </w:tc>
-        <w:tc>
-          <w:tcPr>
-            <w:tcW w:w="732" w:type="dxa"/>
-          </w:tcPr>
-          <w:p>
-            <w:pPr>
-              <w:keepNext/>
-            </w:pPr>
-            <w:r>
-              <w:t>14</w:t>
-            </w:r>
-          </w:p>
-        </w:tc>
-        <w:tc>
-          <w:tcPr>
-            <w:tcW w:w="3776" w:type="dxa"/>
-          </w:tcPr>
-          <w:p>
-            <w:pPr>
-              <w:keepNext/>
-            </w:pPr>
-            <w:r>
-              <w:t>C2</w:t>
-            </w:r>
-          </w:p>
-        </w:tc>
-      </w:tr>
-      <w:tr>
-        <w:trPr>
-          <w:cantSplit/>
-        </w:trPr>
-        <w:tc>
-          <w:tcPr>
-            <w:tcW w:w="704" w:type="dxa"/>
-          </w:tcPr>
-          <w:p>
-            <w:pPr>
-              <w:keepNext/>
-            </w:pPr>
-            <w:r>
-              <w:t>15</w:t>
-            </w:r>
-          </w:p>
-        </w:tc>
-        <w:tc>
-          <w:tcPr>
-            <w:tcW w:w="3804" w:type="dxa"/>
-          </w:tcPr>
-          <w:p>
-            <w:pPr>
-              <w:keepNext/>
-            </w:pPr>
-            <w:r>
-              <w:t>C3</w:t>
-            </w:r>
-          </w:p>
-        </w:tc>
-        <w:tc>
-          <w:tcPr>
-            <w:tcW w:w="732" w:type="dxa"/>
-          </w:tcPr>
-          <w:p>
-            <w:pPr>
-              <w:keepNext/>
-            </w:pPr>
-            <w:r>
-              <w:t>16</w:t>
-            </w:r>
-          </w:p>
-        </w:tc>
-        <w:tc>
-          <w:tcPr>
-            <w:tcW w:w="3776" w:type="dxa"/>
-          </w:tcPr>
-          <w:p>
-            <w:pPr>
-              <w:keepNext/>
-            </w:pPr>
-            <w:r>
-              <w:t>C4</w:t>
-            </w:r>
-          </w:p>
-        </w:tc>
-      </w:tr>
-      <w:tr>
-        <w:trPr>
-          <w:cantSplit/>
-        </w:trPr>
-        <w:tc>
-          <w:tcPr>
-            <w:tcW w:w="704" w:type="dxa"/>
-          </w:tcPr>
-          <w:p>
-            <w:pPr>
-              <w:keepNext/>
-            </w:pPr>
-            <w:r>
-              <w:t>17</w:t>
-            </w:r>
-          </w:p>
-        </w:tc>
-        <w:tc>
-          <w:tcPr>
-            <w:tcW w:w="3804" w:type="dxa"/>
-          </w:tcPr>
-          <w:p>
-            <w:pPr>
-              <w:keepNext/>
-            </w:pPr>
-            <w:r>
-              <w:t>C5</w:t>
-            </w:r>
-          </w:p>
-        </w:tc>
-        <w:tc>
-          <w:tcPr>
-            <w:tcW w:w="732" w:type="dxa"/>
-          </w:tcPr>
-          <w:p>
-            <w:pPr>
-              <w:keepNext/>
-            </w:pPr>
-            <w:r>
-              <w:t>18</w:t>
-            </w:r>
-          </w:p>
-        </w:tc>
-        <w:tc>
-          <w:tcPr>
-            <w:tcW w:w="3776" w:type="dxa"/>
-          </w:tcPr>
-          <w:p>
-            <w:pPr>
-              <w:keepNext/>
-            </w:pPr>
-            <w:r>
-              <w:t>C6</w:t>
-            </w:r>
-          </w:p>
-        </w:tc>
-      </w:tr>
-      <w:tr>
-        <w:trPr>
-          <w:cantSplit/>
-        </w:trPr>
-        <w:tc>
-          <w:tcPr>
-            <w:tcW w:w="704" w:type="dxa"/>
-          </w:tcPr>
-          <w:p>
-            <w:pPr>
-              <w:keepNext/>
-            </w:pPr>
-            <w:r>
-              <w:t>19</w:t>
-            </w:r>
-          </w:p>
-        </w:tc>
-        <w:tc>
-          <w:tcPr>
-            <w:tcW w:w="3804" w:type="dxa"/>
-          </w:tcPr>
-          <w:p>
-            <w:pPr>
-              <w:keepNext/>
-            </w:pPr>
-            <w:r>
-              <w:t>C7</w:t>
-            </w:r>
-          </w:p>
-        </w:tc>
-        <w:tc>
-          <w:tcPr>
-            <w:tcW w:w="732" w:type="dxa"/>
-          </w:tcPr>
-          <w:p>
-            <w:pPr>
-              <w:keepNext/>
-            </w:pPr>
-            <w:r>
-              <w:t>20</w:t>
-            </w:r>
-          </w:p>
-        </w:tc>
-        <w:tc>
-          <w:tcPr>
-            <w:tcW w:w="3776" w:type="dxa"/>
-          </w:tcPr>
-          <w:p>
-            <w:pPr>
-              <w:keepNext/>
-            </w:pPr>
-            <w:r>
-              <w:t>+5V</w:t>
-            </w:r>
-          </w:p>
-        </w:tc>
-      </w:tr>
-      <w:tr>
-        <w:trPr>
-          <w:cantSplit/>
-        </w:trPr>
-        <w:tc>
-          <w:tcPr>
-            <w:tcW w:w="704" w:type="dxa"/>
-          </w:tcPr>
-          <w:p>
-            <w:pPr>
-              <w:keepNext/>
-            </w:pPr>
-            <w:r>
-              <w:t>21</w:t>
-            </w:r>
-          </w:p>
-        </w:tc>
-        <w:tc>
-          <w:tcPr>
-            <w:tcW w:w="3804" w:type="dxa"/>
-          </w:tcPr>
-          <w:p>
-            <w:pPr>
-              <w:keepNext/>
-            </w:pPr>
-            <w:r>
-              <w:t>+12V</w:t>
-            </w:r>
-          </w:p>
-        </w:tc>
-        <w:tc>
-          <w:tcPr>
-            <w:tcW w:w="732" w:type="dxa"/>
-          </w:tcPr>
-          <w:p>
-            <w:pPr>
-              <w:keepNext/>
-            </w:pPr>
-            <w:r>
-              <w:t>22</w:t>
-            </w:r>
-          </w:p>
-        </w:tc>
-        <w:tc>
-          <w:tcPr>
-            <w:tcW w:w="3776" w:type="dxa"/>
-          </w:tcPr>
-          <w:p>
-            <w:pPr>
-              <w:keepNext/>
-            </w:pPr>
-            <w:r>
-              <w:t>+12V</w:t>
-            </w:r>
-          </w:p>
-        </w:tc>
-      </w:tr>
-      <w:tr>
-        <w:trPr>
-          <w:cantSplit/>
-        </w:trPr>
-        <w:tc>
-          <w:tcPr>
-            <w:tcW w:w="704" w:type="dxa"/>
-          </w:tcPr>
-          <w:p>
-            <w:pPr>
-              <w:keepNext/>
-            </w:pPr>
-            <w:r>
-              <w:t>23</w:t>
-            </w:r>
-          </w:p>
-        </w:tc>
-        <w:tc>
-          <w:tcPr>
-            <w:tcW w:w="3804" w:type="dxa"/>
-          </w:tcPr>
-          <w:p>
-            <w:pPr>
-              <w:keepNext/>
-            </w:pPr>
-            <w:r>
-              <w:t>NC</w:t>
-            </w:r>
-          </w:p>
-        </w:tc>
-        <w:tc>
-          <w:tcPr>
-            <w:tcW w:w="732" w:type="dxa"/>
-          </w:tcPr>
-          <w:p>
-            <w:pPr>
-              <w:keepNext/>
-            </w:pPr>
-            <w:r>
-              <w:t>24</w:t>
-            </w:r>
-          </w:p>
-        </w:tc>
-        <w:tc>
-          <w:tcPr>
-            <w:tcW w:w="3776" w:type="dxa"/>
-          </w:tcPr>
-          <w:p>
-            <w:pPr>
-              <w:keepNext/>
-            </w:pPr>
-            <w:r>
-              <w:t>+12V</w:t>
-            </w:r>
-          </w:p>
-        </w:tc>
-      </w:tr>
-      <w:tr>
-        <w:trPr>
-          <w:cantSplit/>
-        </w:trPr>
-        <w:tc>
-          <w:tcPr>
-            <w:tcW w:w="704" w:type="dxa"/>
-          </w:tcPr>
-          <w:p>
-            <w:pPr>
-              <w:keepNext/>
-            </w:pPr>
-            <w:r>
-              <w:t>25</w:t>
-            </w:r>
-          </w:p>
-        </w:tc>
-        <w:tc>
-          <w:tcPr>
-            <w:tcW w:w="3804" w:type="dxa"/>
-          </w:tcPr>
-          <w:p>
-            <w:pPr>
-              <w:keepNext/>
-            </w:pPr>
-            <w:r>
-              <w:t>GND</w:t>
-            </w:r>
-          </w:p>
-        </w:tc>
-        <w:tc>
-          <w:tcPr>
-            <w:tcW w:w="732" w:type="dxa"/>
-          </w:tcPr>
-          <w:p>
-            <w:pPr>
-              <w:keepNext/>
-            </w:pPr>
-            <w:r>
-              <w:t>26</w:t>
-            </w:r>
-          </w:p>
-        </w:tc>
-        <w:tc>
-          <w:tcPr>
-            <w:tcW w:w="3776" w:type="dxa"/>
-          </w:tcPr>
-          <w:p>
-            <w:pPr>
-              <w:keepNext/>
-            </w:pPr>
-            <w:r>
               <w:t xml:space="preserve">High/Low Z </w:t>
             </w:r>
           </w:p>
@@ -9066,7 +9556,6 @@
         <w:t xml:space="preserve"> isolated, and 5V common. The High/Low Z relay is driven by a PNP transistor to +12V, so needs an open collector drive from a discrete transistor.</w:t>
       </w:r>
     </w:p>
-    <w:p/>
     <w:p>
       <w:pPr>
         <w:pStyle w:val="Heading2"/>
@@ -14278,6 +14767,14 @@
       </w:r>
     </w:p>
     <w:p>
+      <w:pPr>
+        <w:pStyle w:val="Heading2"/>
+      </w:pPr>
+      <w:r>
+        <w:t>Aries</w:t>
+      </w:r>
+    </w:p>
+    <w:p>
       <w:r>
         <w:t>Apart from “just write the code”…</w:t>
       </w:r>
@@ -14323,10 +14820,215 @@
         <w:t>Check algorithm, CAT commands, description are all consistent</w:t>
       </w:r>
     </w:p>
-    <w:p/>
+    <w:p>
+      <w:pPr>
+        <w:pStyle w:val="Heading2"/>
+      </w:pPr>
+      <w:r>
+        <w:t>Thetis</w:t>
+      </w:r>
+    </w:p>
+    <w:p>
+      <w:pPr>
+        <w:pStyle w:val="ListParagraph"/>
+        <w:numPr>
+          <w:ilvl w:val="0"/>
+          <w:numId w:val="14"/>
+        </w:numPr>
+      </w:pPr>
+      <w:r>
+        <w:t>Add CAT command serial interface (2x .cs files) for Aries (best to add one for Ganymed</w:t>
+      </w:r>
+      <w:r>
+        <w:t>e</w:t>
+      </w:r>
+      <w:r>
+        <w:t xml:space="preserve"> at the same time)</w:t>
+      </w:r>
+    </w:p>
+    <w:p>
+      <w:pPr>
+        <w:pStyle w:val="ListParagraph"/>
+        <w:numPr>
+          <w:ilvl w:val="0"/>
+          <w:numId w:val="14"/>
+        </w:numPr>
+      </w:pPr>
+      <w:proofErr w:type="spellStart"/>
+      <w:r>
+        <w:t>s</w:t>
+      </w:r>
+      <w:r>
+        <w:t>etup.cs</w:t>
+      </w:r>
+      <w:proofErr w:type="spellEnd"/>
+    </w:p>
+    <w:p>
+      <w:pPr>
+        <w:pStyle w:val="ListParagraph"/>
+        <w:numPr>
+          <w:ilvl w:val="1"/>
+          <w:numId w:val="14"/>
+        </w:numPr>
+      </w:pPr>
+      <w:r>
+        <w:t>Add an Aries screen to setup</w:t>
+      </w:r>
+    </w:p>
+    <w:p>
+      <w:pPr>
+        <w:pStyle w:val="ListParagraph"/>
+        <w:numPr>
+          <w:ilvl w:val="1"/>
+          <w:numId w:val="14"/>
+        </w:numPr>
+      </w:pPr>
+      <w:r>
+        <w:t>Add event handlers for “ATU enabled” buttons</w:t>
+      </w:r>
+    </w:p>
+    <w:p>
+      <w:pPr>
+        <w:pStyle w:val="ListParagraph"/>
+        <w:numPr>
+          <w:ilvl w:val="1"/>
+          <w:numId w:val="14"/>
+        </w:numPr>
+      </w:pPr>
+      <w:r>
+        <w:t>Add code to send CAT message when Erase pressed, and set status to “erasing”</w:t>
+      </w:r>
+    </w:p>
+    <w:p>
+      <w:pPr>
+        <w:pStyle w:val="ListParagraph"/>
+        <w:numPr>
+          <w:ilvl w:val="1"/>
+          <w:numId w:val="14"/>
+        </w:numPr>
+      </w:pPr>
+      <w:r>
+        <w:t xml:space="preserve">Add </w:t>
+      </w:r>
+      <w:proofErr w:type="spellStart"/>
+      <w:r>
+        <w:t>setup.cs</w:t>
+      </w:r>
+      <w:proofErr w:type="spellEnd"/>
+      <w:r>
+        <w:t xml:space="preserve"> CAT command handler for erase response; clear status when done.</w:t>
+      </w:r>
+    </w:p>
+    <w:p>
+      <w:pPr>
+        <w:pStyle w:val="ListParagraph"/>
+        <w:numPr>
+          <w:ilvl w:val="0"/>
+          <w:numId w:val="14"/>
+        </w:numPr>
+      </w:pPr>
+      <w:proofErr w:type="spellStart"/>
+      <w:r>
+        <w:t>c</w:t>
+      </w:r>
+      <w:r>
+        <w:t>onsole.cs</w:t>
+      </w:r>
+      <w:proofErr w:type="spellEnd"/>
+    </w:p>
+    <w:p>
+      <w:pPr>
+        <w:pStyle w:val="ListParagraph"/>
+        <w:numPr>
+          <w:ilvl w:val="1"/>
+          <w:numId w:val="14"/>
+        </w:numPr>
+      </w:pPr>
+      <w:r>
+        <w:t>Add function to console for “ATU enabled” buttons in setup to be passed to the console</w:t>
+      </w:r>
+    </w:p>
+    <w:p>
+      <w:pPr>
+        <w:pStyle w:val="ListParagraph"/>
+        <w:numPr>
+          <w:ilvl w:val="1"/>
+          <w:numId w:val="14"/>
+        </w:numPr>
+      </w:pPr>
+      <w:r>
+        <w:t>Add initialise code to set initial Aries state</w:t>
+      </w:r>
+    </w:p>
+    <w:p>
+      <w:pPr>
+        <w:pStyle w:val="ListParagraph"/>
+        <w:numPr>
+          <w:ilvl w:val="1"/>
+          <w:numId w:val="14"/>
+        </w:numPr>
+      </w:pPr>
+      <w:r>
+        <w:t xml:space="preserve">Add ATU button to collapsed display able to show </w:t>
+      </w:r>
+      <w:r>
+        <w:t xml:space="preserve">ATU </w:t>
+      </w:r>
+      <w:r>
+        <w:t>off, no solution, and solution set</w:t>
+      </w:r>
+    </w:p>
+    <w:p>
+      <w:pPr>
+        <w:pStyle w:val="ListParagraph"/>
+        <w:numPr>
+          <w:ilvl w:val="1"/>
+          <w:numId w:val="14"/>
+        </w:numPr>
+      </w:pPr>
+      <w:r>
+        <w:t>(there is already a CAT message handler for tune success)</w:t>
+      </w:r>
+    </w:p>
+    <w:p>
+      <w:pPr>
+        <w:pStyle w:val="ListParagraph"/>
+        <w:numPr>
+          <w:ilvl w:val="1"/>
+          <w:numId w:val="14"/>
+        </w:numPr>
+      </w:pPr>
+      <w:r>
+        <w:t>Add code so when TUNE is pressed a message is sent</w:t>
+      </w:r>
+    </w:p>
+    <w:p>
+      <w:pPr>
+        <w:pStyle w:val="ListParagraph"/>
+        <w:numPr>
+          <w:ilvl w:val="1"/>
+          <w:numId w:val="14"/>
+        </w:numPr>
+      </w:pPr>
+      <w:r>
+        <w:t>Add code so when TX frequency changes by more than 10KHz a message is sent</w:t>
+      </w:r>
+    </w:p>
+    <w:p>
+      <w:pPr>
+        <w:pStyle w:val="ListParagraph"/>
+        <w:numPr>
+          <w:ilvl w:val="1"/>
+          <w:numId w:val="14"/>
+        </w:numPr>
+      </w:pPr>
+      <w:r>
+        <w:t>Add code to pick up antenna changes (either by setup change or band change)</w:t>
+      </w:r>
+    </w:p>
     <w:sectPr>
       <w:pgSz w:w="11906" w:h="16838"/>
-      <w:pgMar w:top="1440" w:right="1440" w:bottom="1440" w:left="1440" w:header="708" w:footer="708" w:gutter="0"/>
+      <w:pgMar w:top="1134" w:right="1134" w:bottom="1134" w:left="1134" w:header="709" w:footer="709" w:gutter="0"/>
       <w:cols w:space="708"/>
       <w:docGrid w:linePitch="360"/>
     </w:sectPr>
@@ -14423,6 +15125,92 @@
     </w:lvl>
   </w:abstractNum>
   <w:abstractNum w:abstractNumId="1" w15:restartNumberingAfterBreak="0">
+    <w:nsid w:val="06D84F25"/>
+    <w:multiLevelType w:val="hybridMultilevel"/>
+    <w:tmpl w:val="E90CF61A"/>
+    <w:lvl w:ilvl="0" w:tplc="0809000F">
+      <w:start w:val="1"/>
+      <w:numFmt w:val="decimal"/>
+      <w:lvlText w:val="%1."/>
+      <w:lvlJc w:val="left"/>
+      <w:pPr>
+        <w:ind w:left="720" w:hanging="360"/>
+      </w:pPr>
+    </w:lvl>
+    <w:lvl w:ilvl="1" w:tplc="08090019">
+      <w:start w:val="1"/>
+      <w:numFmt w:val="lowerLetter"/>
+      <w:lvlText w:val="%2."/>
+      <w:lvlJc w:val="left"/>
+      <w:pPr>
+        <w:ind w:left="1440" w:hanging="360"/>
+      </w:pPr>
+    </w:lvl>
+    <w:lvl w:ilvl="2" w:tplc="0809001B" w:tentative="1">
+      <w:start w:val="1"/>
+      <w:numFmt w:val="lowerRoman"/>
+      <w:lvlText w:val="%3."/>
+      <w:lvlJc w:val="right"/>
+      <w:pPr>
+        <w:ind w:left="2160" w:hanging="180"/>
+      </w:pPr>
+    </w:lvl>
+    <w:lvl w:ilvl="3" w:tplc="0809000F" w:tentative="1">
+      <w:start w:val="1"/>
+      <w:numFmt w:val="decimal"/>
+      <w:lvlText w:val="%4."/>
+      <w:lvlJc w:val="left"/>
+      <w:pPr>
+        <w:ind w:left="2880" w:hanging="360"/>
+      </w:pPr>
+    </w:lvl>
+    <w:lvl w:ilvl="4" w:tplc="08090019" w:tentative="1">
+      <w:start w:val="1"/>
+      <w:numFmt w:val="lowerLetter"/>
+      <w:lvlText w:val="%5."/>
+      <w:lvlJc w:val="left"/>
+      <w:pPr>
+        <w:ind w:left="3600" w:hanging="360"/>
+      </w:pPr>
+    </w:lvl>
+    <w:lvl w:ilvl="5" w:tplc="0809001B" w:tentative="1">
+      <w:start w:val="1"/>
+      <w:numFmt w:val="lowerRoman"/>
+      <w:lvlText w:val="%6."/>
+      <w:lvlJc w:val="right"/>
+      <w:pPr>
+        <w:ind w:left="4320" w:hanging="180"/>
+      </w:pPr>
+    </w:lvl>
+    <w:lvl w:ilvl="6" w:tplc="0809000F" w:tentative="1">
+      <w:start w:val="1"/>
+      <w:numFmt w:val="decimal"/>
+      <w:lvlText w:val="%7."/>
+      <w:lvlJc w:val="left"/>
+      <w:pPr>
+        <w:ind w:left="5040" w:hanging="360"/>
+      </w:pPr>
+    </w:lvl>
+    <w:lvl w:ilvl="7" w:tplc="08090019" w:tentative="1">
+      <w:start w:val="1"/>
+      <w:numFmt w:val="lowerLetter"/>
+      <w:lvlText w:val="%8."/>
+      <w:lvlJc w:val="left"/>
+      <w:pPr>
+        <w:ind w:left="5760" w:hanging="360"/>
+      </w:pPr>
+    </w:lvl>
+    <w:lvl w:ilvl="8" w:tplc="0809001B" w:tentative="1">
+      <w:start w:val="1"/>
+      <w:numFmt w:val="lowerRoman"/>
+      <w:lvlText w:val="%9."/>
+      <w:lvlJc w:val="right"/>
+      <w:pPr>
+        <w:ind w:left="6480" w:hanging="180"/>
+      </w:pPr>
+    </w:lvl>
+  </w:abstractNum>
+  <w:abstractNum w:abstractNumId="2" w15:restartNumberingAfterBreak="0">
     <w:nsid w:val="097F7684"/>
     <w:multiLevelType w:val="hybridMultilevel"/>
     <w:tmpl w:val="8B06D1AA"/>
@@ -14508,7 +15296,7 @@
       </w:pPr>
     </w:lvl>
   </w:abstractNum>
-  <w:abstractNum w:abstractNumId="2" w15:restartNumberingAfterBreak="0">
+  <w:abstractNum w:abstractNumId="3" w15:restartNumberingAfterBreak="0">
     <w:nsid w:val="0E5338FB"/>
     <w:multiLevelType w:val="hybridMultilevel"/>
     <w:tmpl w:val="82CEB9BC"/>
@@ -14621,7 +15409,7 @@
       </w:rPr>
     </w:lvl>
   </w:abstractNum>
-  <w:abstractNum w:abstractNumId="3" w15:restartNumberingAfterBreak="0">
+  <w:abstractNum w:abstractNumId="4" w15:restartNumberingAfterBreak="0">
     <w:nsid w:val="139F6899"/>
     <w:multiLevelType w:val="hybridMultilevel"/>
     <w:tmpl w:val="E2FA3604"/>
@@ -14734,7 +15522,7 @@
       </w:rPr>
     </w:lvl>
   </w:abstractNum>
-  <w:abstractNum w:abstractNumId="4" w15:restartNumberingAfterBreak="0">
+  <w:abstractNum w:abstractNumId="5" w15:restartNumberingAfterBreak="0">
     <w:nsid w:val="20DF4726"/>
     <w:multiLevelType w:val="hybridMultilevel"/>
     <w:tmpl w:val="DB8C2630"/>
@@ -14820,7 +15608,120 @@
       </w:pPr>
     </w:lvl>
   </w:abstractNum>
-  <w:abstractNum w:abstractNumId="5" w15:restartNumberingAfterBreak="0">
+  <w:abstractNum w:abstractNumId="6" w15:restartNumberingAfterBreak="0">
+    <w:nsid w:val="264E4320"/>
+    <w:multiLevelType w:val="hybridMultilevel"/>
+    <w:tmpl w:val="D2D6D5B8"/>
+    <w:lvl w:ilvl="0" w:tplc="08090001">
+      <w:start w:val="1"/>
+      <w:numFmt w:val="bullet"/>
+      <w:lvlText w:val=""/>
+      <w:lvlJc w:val="left"/>
+      <w:pPr>
+        <w:ind w:left="720" w:hanging="360"/>
+      </w:pPr>
+      <w:rPr>
+        <w:rFonts w:ascii="Symbol" w:hAnsi="Symbol" w:hint="default"/>
+      </w:rPr>
+    </w:lvl>
+    <w:lvl w:ilvl="1" w:tplc="08090003" w:tentative="1">
+      <w:start w:val="1"/>
+      <w:numFmt w:val="bullet"/>
+      <w:lvlText w:val="o"/>
+      <w:lvlJc w:val="left"/>
+      <w:pPr>
+        <w:ind w:left="1440" w:hanging="360"/>
+      </w:pPr>
+      <w:rPr>
+        <w:rFonts w:ascii="Courier New" w:hAnsi="Courier New" w:cs="Courier New" w:hint="default"/>
+      </w:rPr>
+    </w:lvl>
+    <w:lvl w:ilvl="2" w:tplc="08090005" w:tentative="1">
+      <w:start w:val="1"/>
+      <w:numFmt w:val="bullet"/>
+      <w:lvlText w:val=""/>
+      <w:lvlJc w:val="left"/>
+      <w:pPr>
+        <w:ind w:left="2160" w:hanging="360"/>
+      </w:pPr>
+      <w:rPr>
+        <w:rFonts w:ascii="Wingdings" w:hAnsi="Wingdings" w:hint="default"/>
+      </w:rPr>
+    </w:lvl>
+    <w:lvl w:ilvl="3" w:tplc="08090001" w:tentative="1">
+      <w:start w:val="1"/>
+      <w:numFmt w:val="bullet"/>
+      <w:lvlText w:val=""/>
+      <w:lvlJc w:val="left"/>
+      <w:pPr>
+        <w:ind w:left="2880" w:hanging="360"/>
+      </w:pPr>
+      <w:rPr>
+        <w:rFonts w:ascii="Symbol" w:hAnsi="Symbol" w:hint="default"/>
+      </w:rPr>
+    </w:lvl>
+    <w:lvl w:ilvl="4" w:tplc="08090003" w:tentative="1">
+      <w:start w:val="1"/>
+      <w:numFmt w:val="bullet"/>
+      <w:lvlText w:val="o"/>
+      <w:lvlJc w:val="left"/>
+      <w:pPr>
+        <w:ind w:left="3600" w:hanging="360"/>
+      </w:pPr>
+      <w:rPr>
+        <w:rFonts w:ascii="Courier New" w:hAnsi="Courier New" w:cs="Courier New" w:hint="default"/>
+      </w:rPr>
+    </w:lvl>
+    <w:lvl w:ilvl="5" w:tplc="08090005" w:tentative="1">
+      <w:start w:val="1"/>
+      <w:numFmt w:val="bullet"/>
+      <w:lvlText w:val=""/>
+      <w:lvlJc w:val="left"/>
+      <w:pPr>
+        <w:ind w:left="4320" w:hanging="360"/>
+      </w:pPr>
+      <w:rPr>
+        <w:rFonts w:ascii="Wingdings" w:hAnsi="Wingdings" w:hint="default"/>
+      </w:rPr>
+    </w:lvl>
+    <w:lvl w:ilvl="6" w:tplc="08090001" w:tentative="1">
+      <w:start w:val="1"/>
+      <w:numFmt w:val="bullet"/>
+      <w:lvlText w:val=""/>
+      <w:lvlJc w:val="left"/>
+      <w:pPr>
+        <w:ind w:left="5040" w:hanging="360"/>
+      </w:pPr>
+      <w:rPr>
+        <w:rFonts w:ascii="Symbol" w:hAnsi="Symbol" w:hint="default"/>
+      </w:rPr>
+    </w:lvl>
+    <w:lvl w:ilvl="7" w:tplc="08090003" w:tentative="1">
+      <w:start w:val="1"/>
+      <w:numFmt w:val="bullet"/>
+      <w:lvlText w:val="o"/>
+      <w:lvlJc w:val="left"/>
+      <w:pPr>
+        <w:ind w:left="5760" w:hanging="360"/>
+      </w:pPr>
+      <w:rPr>
+        <w:rFonts w:ascii="Courier New" w:hAnsi="Courier New" w:cs="Courier New" w:hint="default"/>
+      </w:rPr>
+    </w:lvl>
+    <w:lvl w:ilvl="8" w:tplc="08090005" w:tentative="1">
+      <w:start w:val="1"/>
+      <w:numFmt w:val="bullet"/>
+      <w:lvlText w:val=""/>
+      <w:lvlJc w:val="left"/>
+      <w:pPr>
+        <w:ind w:left="6480" w:hanging="360"/>
+      </w:pPr>
+      <w:rPr>
+        <w:rFonts w:ascii="Wingdings" w:hAnsi="Wingdings" w:hint="default"/>
+      </w:rPr>
+    </w:lvl>
+  </w:abstractNum>
+  <w:abstractNum w:abstractNumId="7" w15:restartNumberingAfterBreak="0">
     <w:nsid w:val="2E104A64"/>
     <w:multiLevelType w:val="hybridMultilevel"/>
     <w:tmpl w:val="5EB0207C"/>
@@ -14906,7 +15807,7 @@
       </w:pPr>
     </w:lvl>
   </w:abstractNum>
-  <w:abstractNum w:abstractNumId="6" w15:restartNumberingAfterBreak="0">
+  <w:abstractNum w:abstractNumId="8" w15:restartNumberingAfterBreak="0">
     <w:nsid w:val="3A1C0D7F"/>
     <w:multiLevelType w:val="hybridMultilevel"/>
     <w:tmpl w:val="91643A3C"/>
@@ -14992,7 +15893,7 @@
       </w:pPr>
     </w:lvl>
   </w:abstractNum>
-  <w:abstractNum w:abstractNumId="7" w15:restartNumberingAfterBreak="0">
+  <w:abstractNum w:abstractNumId="9" w15:restartNumberingAfterBreak="0">
     <w:nsid w:val="3BB835C4"/>
     <w:multiLevelType w:val="hybridMultilevel"/>
     <w:tmpl w:val="6B480E2E"/>
@@ -15081,7 +15982,7 @@
       </w:pPr>
     </w:lvl>
   </w:abstractNum>
-  <w:abstractNum w:abstractNumId="8" w15:restartNumberingAfterBreak="0">
+  <w:abstractNum w:abstractNumId="10" w15:restartNumberingAfterBreak="0">
     <w:nsid w:val="3E842123"/>
     <w:multiLevelType w:val="hybridMultilevel"/>
     <w:tmpl w:val="0A9076EE"/>
@@ -15167,7 +16068,7 @@
       </w:pPr>
     </w:lvl>
   </w:abstractNum>
-  <w:abstractNum w:abstractNumId="9" w15:restartNumberingAfterBreak="0">
+  <w:abstractNum w:abstractNumId="11" w15:restartNumberingAfterBreak="0">
     <w:nsid w:val="5CF572AA"/>
     <w:multiLevelType w:val="hybridMultilevel"/>
     <w:tmpl w:val="8B5CE5A6"/>
@@ -15280,7 +16181,7 @@
       </w:rPr>
     </w:lvl>
   </w:abstractNum>
-  <w:abstractNum w:abstractNumId="10" w15:restartNumberingAfterBreak="0">
+  <w:abstractNum w:abstractNumId="12" w15:restartNumberingAfterBreak="0">
     <w:nsid w:val="66977680"/>
     <w:multiLevelType w:val="hybridMultilevel"/>
     <w:tmpl w:val="BC3003DE"/>
@@ -15367,10 +16268,10 @@
     </w:lvl>
   </w:abstractNum>
   <w:num w:numId="1">
-    <w:abstractNumId w:val="3"/>
+    <w:abstractNumId w:val="4"/>
   </w:num>
   <w:num w:numId="2">
-    <w:abstractNumId w:val="4"/>
+    <w:abstractNumId w:val="5"/>
     <w:lvlOverride w:ilvl="0">
       <w:startOverride w:val="1"/>
     </w:lvlOverride>
@@ -15400,7 +16301,7 @@
     </w:lvlOverride>
   </w:num>
   <w:num w:numId="3">
-    <w:abstractNumId w:val="6"/>
+    <w:abstractNumId w:val="8"/>
     <w:lvlOverride w:ilvl="0">
       <w:startOverride w:val="1"/>
     </w:lvlOverride>
@@ -15430,7 +16331,7 @@
     </w:lvlOverride>
   </w:num>
   <w:num w:numId="4">
-    <w:abstractNumId w:val="10"/>
+    <w:abstractNumId w:val="12"/>
     <w:lvlOverride w:ilvl="0">
       <w:startOverride w:val="1"/>
     </w:lvlOverride>
@@ -15460,27 +16361,33 @@
     </w:lvlOverride>
   </w:num>
   <w:num w:numId="5">
-    <w:abstractNumId w:val="4"/>
+    <w:abstractNumId w:val="5"/>
   </w:num>
   <w:num w:numId="6">
-    <w:abstractNumId w:val="5"/>
+    <w:abstractNumId w:val="7"/>
   </w:num>
   <w:num w:numId="7">
-    <w:abstractNumId w:val="8"/>
+    <w:abstractNumId w:val="10"/>
   </w:num>
   <w:num w:numId="8">
-    <w:abstractNumId w:val="9"/>
+    <w:abstractNumId w:val="11"/>
   </w:num>
   <w:num w:numId="9">
-    <w:abstractNumId w:val="2"/>
+    <w:abstractNumId w:val="3"/>
   </w:num>
   <w:num w:numId="10">
     <w:abstractNumId w:val="0"/>
   </w:num>
   <w:num w:numId="11">
-    <w:abstractNumId w:val="7"/>
+    <w:abstractNumId w:val="9"/>
   </w:num>
   <w:num w:numId="12">
+    <w:abstractNumId w:val="2"/>
+  </w:num>
+  <w:num w:numId="13">
+    <w:abstractNumId w:val="6"/>
+  </w:num>
+  <w:num w:numId="14">
     <w:abstractNumId w:val="1"/>
   </w:num>
 </w:numbering>
@@ -16041,7 +16948,6 @@
     <w:basedOn w:val="Normal"/>
     <w:next w:val="Normal"/>
     <w:uiPriority w:val="35"/>
-    <w:semiHidden/>
     <w:unhideWhenUsed/>
     <w:qFormat/>
     <w:rsid w:val="00521BE0"/>
@@ -16325,7 +17231,7 @@
 </file>
 
 <file path=customXml/itemProps1.xml><?xml version="1.0" encoding="utf-8"?>
-<ds:datastoreItem xmlns:ds="http://schemas.openxmlformats.org/officeDocument/2006/customXml" ds:itemID="{78E2C8CB-B4FA-4504-ABC8-2250E844C274}">
+<ds:datastoreItem xmlns:ds="http://schemas.openxmlformats.org/officeDocument/2006/customXml" ds:itemID="{ECEDC5D2-4E2D-4B5C-BF4A-0B8F06C7B73E}">
   <ds:schemaRefs>
     <ds:schemaRef ds:uri="http://schemas.openxmlformats.org/officeDocument/2006/bibliography"/>
   </ds:schemaRefs>

</xml_diff>